<commit_message>
- updated documentation regarding renamed commands
git-svn-id: https://db-svn.informatik.uni-bremen.de/repos/stuff/use_plugins/ModelValidator/trunk@5589 e95982d2-0d12-e879-a455-8ce5a0885042
</commit_message>
<xml_diff>
--- a/doc/Usage.docx
+++ b/doc/Usage.docx
@@ -175,23 +175,7 @@
           <w:rFonts w:cs="Times New Roman"/>
           <w:lang w:val="en-US"/>
         </w:rPr>
-        <w:t>The plug-in can be started by either using the toolbar button in USE or by selecting the menu item “Plugins/Validation/</w:t>
-      </w:r>
-      <w:proofErr w:type="spellStart"/>
-      <w:r>
-        <w:rPr>
-          <w:rFonts w:cs="Times New Roman"/>
-          <w:lang w:val="en-US"/>
-        </w:rPr>
-        <w:t>Kodkod</w:t>
-      </w:r>
-      <w:proofErr w:type="spellEnd"/>
-      <w:r>
-        <w:rPr>
-          <w:rFonts w:cs="Times New Roman"/>
-          <w:lang w:val="en-US"/>
-        </w:rPr>
-        <w:t>”.</w:t>
+        <w:t>The plug-in can be started by either using the toolbar button in USE or by selecting the menu item “Plugins/Validation/Kodkod”.</w:t>
       </w:r>
     </w:p>
     <w:p>
@@ -519,15 +503,13 @@
           <w:lang w:val="en-US"/>
         </w:rPr>
       </w:pPr>
-      <w:proofErr w:type="spellStart"/>
-      <w:r>
-        <w:rPr>
-          <w:i/>
-          <w:lang w:val="en-US"/>
-        </w:rPr>
-        <w:t>kodkod</w:t>
-      </w:r>
-      <w:proofErr w:type="spellEnd"/>
+      <w:r>
+        <w:rPr>
+          <w:i/>
+          <w:lang w:val="en-US"/>
+        </w:rPr>
+        <w:t>modelvalidator</w:t>
+      </w:r>
       <w:r>
         <w:rPr>
           <w:i/>
@@ -549,21 +531,12 @@
         </w:rPr>
         <w:t>&lt;</w:t>
       </w:r>
-      <w:proofErr w:type="spellStart"/>
-      <w:r>
-        <w:rPr>
-          <w:i/>
-          <w:lang w:val="en-US"/>
-        </w:rPr>
-        <w:t>config</w:t>
-      </w:r>
-      <w:proofErr w:type="spellEnd"/>
-      <w:r>
-        <w:rPr>
-          <w:i/>
-          <w:lang w:val="en-US"/>
-        </w:rPr>
-        <w:t>-file</w:t>
+      <w:r>
+        <w:rPr>
+          <w:i/>
+          <w:lang w:val="en-US"/>
+        </w:rPr>
+        <w:t>config-file</w:t>
       </w:r>
       <w:r>
         <w:rPr>
@@ -609,24 +582,13 @@
           <w:lang w:val="en-US"/>
         </w:rPr>
       </w:pPr>
-      <w:proofErr w:type="spellStart"/>
-      <w:proofErr w:type="gramStart"/>
-      <w:r>
-        <w:rPr>
-          <w:i/>
-          <w:lang w:val="en-US"/>
-        </w:rPr>
-        <w:t>config</w:t>
-      </w:r>
-      <w:proofErr w:type="spellEnd"/>
-      <w:r>
-        <w:rPr>
-          <w:i/>
-          <w:lang w:val="en-US"/>
-        </w:rPr>
-        <w:t>-file</w:t>
-      </w:r>
-      <w:proofErr w:type="gramEnd"/>
+      <w:r>
+        <w:rPr>
+          <w:i/>
+          <w:lang w:val="en-US"/>
+        </w:rPr>
+        <w:t>config-file</w:t>
+      </w:r>
       <w:r>
         <w:rPr>
           <w:lang w:val="en-US"/>
@@ -698,21 +660,12 @@
         </w:rPr>
         <w:t xml:space="preserve">If the parameter </w:t>
       </w:r>
-      <w:proofErr w:type="spellStart"/>
-      <w:r>
-        <w:rPr>
-          <w:i/>
-          <w:lang w:val="en-US"/>
-        </w:rPr>
-        <w:t>config</w:t>
-      </w:r>
-      <w:proofErr w:type="spellEnd"/>
-      <w:r>
-        <w:rPr>
-          <w:i/>
-          <w:lang w:val="en-US"/>
-        </w:rPr>
-        <w:t>-file</w:t>
+      <w:r>
+        <w:rPr>
+          <w:i/>
+          <w:lang w:val="en-US"/>
+        </w:rPr>
+        <w:t>config-file</w:t>
       </w:r>
       <w:r>
         <w:rPr>
@@ -991,15 +944,13 @@
           <w:lang w:val="en-US"/>
         </w:rPr>
       </w:pPr>
-      <w:proofErr w:type="spellStart"/>
-      <w:r>
-        <w:rPr>
-          <w:i/>
-          <w:lang w:val="en-US"/>
-        </w:rPr>
-        <w:t>kodkod</w:t>
-      </w:r>
-      <w:proofErr w:type="spellEnd"/>
+      <w:r>
+        <w:rPr>
+          <w:i/>
+          <w:lang w:val="en-US"/>
+        </w:rPr>
+        <w:t>modelvalidator</w:t>
+      </w:r>
       <w:r>
         <w:rPr>
           <w:i/>
@@ -1021,21 +972,12 @@
         </w:rPr>
         <w:t>&lt;</w:t>
       </w:r>
-      <w:proofErr w:type="spellStart"/>
-      <w:r>
-        <w:rPr>
-          <w:i/>
-          <w:lang w:val="en-US"/>
-        </w:rPr>
-        <w:t>config</w:t>
-      </w:r>
-      <w:proofErr w:type="spellEnd"/>
-      <w:r>
-        <w:rPr>
-          <w:i/>
-          <w:lang w:val="en-US"/>
-        </w:rPr>
-        <w:t>-file</w:t>
+      <w:r>
+        <w:rPr>
+          <w:i/>
+          <w:lang w:val="en-US"/>
+        </w:rPr>
+        <w:t>config-file</w:t>
       </w:r>
       <w:r>
         <w:rPr>
@@ -1049,17 +991,8 @@
           <w:i/>
           <w:lang w:val="en-US"/>
         </w:rPr>
-        <w:t>|</w:t>
-      </w:r>
-      <w:proofErr w:type="spellStart"/>
-      <w:r>
-        <w:rPr>
-          <w:i/>
-          <w:lang w:val="en-US"/>
-        </w:rPr>
-        <w:t>next|previous|show</w:t>
-      </w:r>
-      <w:proofErr w:type="spellEnd"/>
+        <w:t>|next|previous|show</w:t>
+      </w:r>
       <w:r>
         <w:rPr>
           <w:i/>
@@ -1133,24 +1066,13 @@
           <w:lang w:val="en-US"/>
         </w:rPr>
       </w:pPr>
-      <w:proofErr w:type="spellStart"/>
-      <w:proofErr w:type="gramStart"/>
-      <w:r>
-        <w:rPr>
-          <w:i/>
-          <w:lang w:val="en-US"/>
-        </w:rPr>
-        <w:t>config</w:t>
-      </w:r>
-      <w:proofErr w:type="spellEnd"/>
-      <w:r>
-        <w:rPr>
-          <w:i/>
-          <w:lang w:val="en-US"/>
-        </w:rPr>
-        <w:t>-file</w:t>
-      </w:r>
-      <w:proofErr w:type="gramEnd"/>
+      <w:r>
+        <w:rPr>
+          <w:i/>
+          <w:lang w:val="en-US"/>
+        </w:rPr>
+        <w:t>config-file</w:t>
+      </w:r>
       <w:r>
         <w:rPr>
           <w:lang w:val="en-US"/>
@@ -1264,21 +1186,7 @@
         <w:rPr>
           <w:lang w:val="en-US"/>
         </w:rPr>
-        <w:t>Shows the n-</w:t>
-      </w:r>
-      <w:proofErr w:type="spellStart"/>
-      <w:r>
-        <w:rPr>
-          <w:lang w:val="en-US"/>
-        </w:rPr>
-        <w:t>th</w:t>
-      </w:r>
-      <w:proofErr w:type="spellEnd"/>
-      <w:r>
-        <w:rPr>
-          <w:lang w:val="en-US"/>
-        </w:rPr>
-        <w:t xml:space="preserve"> solution </w:t>
+        <w:t xml:space="preserve">Shows the n-th solution </w:t>
       </w:r>
     </w:p>
     <w:p>
@@ -1352,21 +1260,12 @@
         </w:rPr>
         <w:t xml:space="preserve"> or </w:t>
       </w:r>
-      <w:proofErr w:type="gramStart"/>
-      <w:r>
-        <w:rPr>
-          <w:i/>
-          <w:lang w:val="en-US"/>
-        </w:rPr>
-        <w:t>show(</w:t>
-      </w:r>
-      <w:proofErr w:type="gramEnd"/>
-      <w:r>
-        <w:rPr>
-          <w:i/>
-          <w:lang w:val="en-US"/>
-        </w:rPr>
-        <w:t>n)</w:t>
+      <w:r>
+        <w:rPr>
+          <w:i/>
+          <w:lang w:val="en-US"/>
+        </w:rPr>
+        <w:t>show(n)</w:t>
       </w:r>
       <w:r>
         <w:rPr>
@@ -1387,41 +1286,18 @@
         </w:rPr>
         <w:t xml:space="preserve"> returns to the solution found before, whereas </w:t>
       </w:r>
-      <w:proofErr w:type="gramStart"/>
-      <w:r>
-        <w:rPr>
-          <w:i/>
-          <w:lang w:val="en-US"/>
-        </w:rPr>
-        <w:t>show(</w:t>
-      </w:r>
-      <w:proofErr w:type="gramEnd"/>
-      <w:r>
-        <w:rPr>
-          <w:i/>
-          <w:lang w:val="en-US"/>
-        </w:rPr>
-        <w:t>n)</w:t>
-      </w:r>
-      <w:r>
-        <w:rPr>
-          <w:lang w:val="en-US"/>
-        </w:rPr>
-        <w:t xml:space="preserve"> returns the n-</w:t>
-      </w:r>
-      <w:proofErr w:type="spellStart"/>
-      <w:r>
-        <w:rPr>
-          <w:lang w:val="en-US"/>
-        </w:rPr>
-        <w:t>th</w:t>
-      </w:r>
-      <w:proofErr w:type="spellEnd"/>
-      <w:r>
-        <w:rPr>
-          <w:lang w:val="en-US"/>
-        </w:rPr>
-        <w:t xml:space="preserve"> solution.</w:t>
+      <w:r>
+        <w:rPr>
+          <w:i/>
+          <w:lang w:val="en-US"/>
+        </w:rPr>
+        <w:t>show(n)</w:t>
+      </w:r>
+      <w:r>
+        <w:rPr>
+          <w:lang w:val="en-US"/>
+        </w:rPr>
+        <w:t xml:space="preserve"> returns the n-th solution.</w:t>
       </w:r>
     </w:p>
     <w:p>
@@ -1457,69 +1333,26 @@
           <w:lang w:val="en-US"/>
         </w:rPr>
       </w:pPr>
-      <w:proofErr w:type="spellStart"/>
-      <w:r>
-        <w:rPr>
-          <w:i/>
-          <w:lang w:val="en-US"/>
-        </w:rPr>
-        <w:t>kodkod</w:t>
-      </w:r>
-      <w:proofErr w:type="spellEnd"/>
-      <w:r>
-        <w:rPr>
-          <w:i/>
-          <w:lang w:val="en-US"/>
-        </w:rPr>
-        <w:t xml:space="preserve"> –</w:t>
-      </w:r>
-      <w:proofErr w:type="spellStart"/>
-      <w:r>
-        <w:rPr>
-          <w:i/>
-          <w:lang w:val="en-US"/>
-        </w:rPr>
-        <w:t>scrollingAll</w:t>
-      </w:r>
-      <w:proofErr w:type="spellEnd"/>
-      <w:r>
-        <w:rPr>
-          <w:i/>
-          <w:lang w:val="en-US"/>
-        </w:rPr>
-        <w:t xml:space="preserve"> [&lt;</w:t>
-      </w:r>
-      <w:proofErr w:type="spellStart"/>
-      <w:r>
-        <w:rPr>
-          <w:i/>
-          <w:lang w:val="en-US"/>
-        </w:rPr>
-        <w:t>config</w:t>
-      </w:r>
-      <w:proofErr w:type="spellEnd"/>
-      <w:r>
-        <w:rPr>
-          <w:i/>
-          <w:lang w:val="en-US"/>
-        </w:rPr>
-        <w:t>-file&gt;|</w:t>
-      </w:r>
-      <w:proofErr w:type="spellStart"/>
-      <w:r>
-        <w:rPr>
-          <w:i/>
-          <w:lang w:val="en-US"/>
-        </w:rPr>
-        <w:t>next|previous|show</w:t>
-      </w:r>
-      <w:proofErr w:type="spellEnd"/>
-      <w:r>
-        <w:rPr>
-          <w:i/>
-          <w:lang w:val="en-US"/>
-        </w:rPr>
-        <w:t>(&lt;n&gt;)]</w:t>
+      <w:r>
+        <w:rPr>
+          <w:i/>
+          <w:lang w:val="en-US"/>
+        </w:rPr>
+        <w:t>modelvalidator</w:t>
+      </w:r>
+      <w:r>
+        <w:rPr>
+          <w:i/>
+          <w:lang w:val="en-US"/>
+        </w:rPr>
+        <w:t xml:space="preserve"> –scrollingAll</w:t>
+      </w:r>
+      <w:r>
+        <w:rPr>
+          <w:i/>
+          <w:lang w:val="en-US"/>
+        </w:rPr>
+        <w:t xml:space="preserve"> [&lt;config-file&gt;|next|previous|show(&lt;n&gt;)]</w:t>
       </w:r>
     </w:p>
     <w:p>
@@ -1552,24 +1385,13 @@
           <w:lang w:val="en-US"/>
         </w:rPr>
       </w:pPr>
-      <w:proofErr w:type="spellStart"/>
-      <w:proofErr w:type="gramStart"/>
-      <w:r>
-        <w:rPr>
-          <w:i/>
-          <w:lang w:val="en-US"/>
-        </w:rPr>
-        <w:t>config</w:t>
-      </w:r>
-      <w:proofErr w:type="spellEnd"/>
-      <w:r>
-        <w:rPr>
-          <w:i/>
-          <w:lang w:val="en-US"/>
-        </w:rPr>
-        <w:t>-file</w:t>
-      </w:r>
-      <w:proofErr w:type="gramEnd"/>
+      <w:r>
+        <w:rPr>
+          <w:i/>
+          <w:lang w:val="en-US"/>
+        </w:rPr>
+        <w:t>config-file</w:t>
+      </w:r>
       <w:r>
         <w:rPr>
           <w:lang w:val="en-US"/>
@@ -1690,21 +1512,7 @@
         <w:rPr>
           <w:lang w:val="en-US"/>
         </w:rPr>
-        <w:t>Shows the n-</w:t>
-      </w:r>
-      <w:proofErr w:type="spellStart"/>
-      <w:r>
-        <w:rPr>
-          <w:lang w:val="en-US"/>
-        </w:rPr>
-        <w:t>th</w:t>
-      </w:r>
-      <w:proofErr w:type="spellEnd"/>
-      <w:r>
-        <w:rPr>
-          <w:lang w:val="en-US"/>
-        </w:rPr>
-        <w:t xml:space="preserve"> solution </w:t>
+        <w:t xml:space="preserve">Shows the n-th solution </w:t>
       </w:r>
     </w:p>
     <w:p>
@@ -1750,15 +1558,13 @@
         </w:rPr>
         <w:t xml:space="preserve">Like </w:t>
       </w:r>
-      <w:proofErr w:type="spellStart"/>
-      <w:r>
-        <w:rPr>
-          <w:i/>
-          <w:lang w:val="en-US"/>
-        </w:rPr>
-        <w:t>kodkod</w:t>
-      </w:r>
-      <w:proofErr w:type="spellEnd"/>
+      <w:r>
+        <w:rPr>
+          <w:i/>
+          <w:lang w:val="en-US"/>
+        </w:rPr>
+        <w:t>modelvalidator</w:t>
+      </w:r>
       <w:r>
         <w:rPr>
           <w:i/>
@@ -1806,31 +1612,20 @@
           <w:lang w:val="en-US"/>
         </w:rPr>
       </w:pPr>
-      <w:proofErr w:type="spellStart"/>
-      <w:r>
-        <w:rPr>
-          <w:i/>
-          <w:lang w:val="en-US"/>
-        </w:rPr>
-        <w:t>kodkod</w:t>
-      </w:r>
-      <w:proofErr w:type="spellEnd"/>
-      <w:r>
-        <w:rPr>
-          <w:i/>
-          <w:lang w:val="en-US"/>
-        </w:rPr>
-        <w:t xml:space="preserve"> –</w:t>
-      </w:r>
-      <w:proofErr w:type="spellStart"/>
-      <w:r>
-        <w:rPr>
-          <w:i/>
-          <w:lang w:val="en-US"/>
-        </w:rPr>
-        <w:t>invIndep</w:t>
-      </w:r>
-      <w:proofErr w:type="spellEnd"/>
+      <w:r>
+        <w:rPr>
+          <w:i/>
+          <w:lang w:val="en-US"/>
+        </w:rPr>
+        <w:t>modelvalidator</w:t>
+      </w:r>
+      <w:r>
+        <w:rPr>
+          <w:i/>
+          <w:lang w:val="en-US"/>
+        </w:rPr>
+        <w:t xml:space="preserve"> –invIndep</w:t>
+      </w:r>
       <w:r>
         <w:rPr>
           <w:i/>
@@ -1845,7 +1640,6 @@
         </w:rPr>
         <w:t>&lt;</w:t>
       </w:r>
-      <w:proofErr w:type="spellStart"/>
       <w:r>
         <w:rPr>
           <w:i/>
@@ -1853,7 +1647,6 @@
         </w:rPr>
         <w:t>invName</w:t>
       </w:r>
-      <w:proofErr w:type="spellEnd"/>
       <w:r>
         <w:rPr>
           <w:i/>
@@ -1898,23 +1691,12 @@
           <w:lang w:val="en-US"/>
         </w:rPr>
       </w:pPr>
-      <w:proofErr w:type="spellStart"/>
-      <w:proofErr w:type="gramStart"/>
-      <w:r>
-        <w:rPr>
-          <w:i/>
-          <w:lang w:val="en-US"/>
-        </w:rPr>
-        <w:t>invName</w:t>
-      </w:r>
-      <w:proofErr w:type="spellEnd"/>
-      <w:proofErr w:type="gramEnd"/>
-      <w:r>
-        <w:rPr>
-          <w:i/>
-          <w:lang w:val="en-US"/>
-        </w:rPr>
-        <w:t xml:space="preserve"> </w:t>
+      <w:r>
+        <w:rPr>
+          <w:i/>
+          <w:lang w:val="en-US"/>
+        </w:rPr>
+        <w:t xml:space="preserve">invName </w:t>
       </w:r>
       <w:r>
         <w:rPr>
@@ -1953,7 +1735,6 @@
         </w:rPr>
         <w:t xml:space="preserve">Syntax is </w:t>
       </w:r>
-      <w:proofErr w:type="spellStart"/>
       <w:r>
         <w:rPr>
           <w:rFonts w:ascii="Courier New" w:hAnsi="Courier New" w:cs="Courier New"/>
@@ -1961,7 +1742,6 @@
         </w:rPr>
         <w:t>className</w:t>
       </w:r>
-      <w:proofErr w:type="spellEnd"/>
       <w:r>
         <w:rPr>
           <w:rFonts w:ascii="Courier New" w:hAnsi="Courier New" w:cs="Courier New"/>
@@ -1969,7 +1749,6 @@
         </w:rPr>
         <w:t>::</w:t>
       </w:r>
-      <w:proofErr w:type="spellStart"/>
       <w:r>
         <w:rPr>
           <w:rFonts w:ascii="Courier New" w:hAnsi="Courier New" w:cs="Courier New"/>
@@ -1977,7 +1756,6 @@
         </w:rPr>
         <w:t>invariantName</w:t>
       </w:r>
-      <w:proofErr w:type="spellEnd"/>
     </w:p>
     <w:p>
       <w:pPr>
@@ -2038,15 +1816,13 @@
           <w:lang w:val="en-US"/>
         </w:rPr>
       </w:pPr>
-      <w:proofErr w:type="spellStart"/>
-      <w:r>
-        <w:rPr>
-          <w:i/>
-          <w:lang w:val="en-US"/>
-        </w:rPr>
-        <w:t>kodkod</w:t>
-      </w:r>
-      <w:proofErr w:type="spellEnd"/>
+      <w:r>
+        <w:rPr>
+          <w:i/>
+          <w:lang w:val="en-US"/>
+        </w:rPr>
+        <w:t>modelvalidator</w:t>
+      </w:r>
       <w:r>
         <w:rPr>
           <w:i/>
@@ -2054,7 +1830,6 @@
         </w:rPr>
         <w:t xml:space="preserve"> –</w:t>
       </w:r>
-      <w:proofErr w:type="spellStart"/>
       <w:r>
         <w:rPr>
           <w:i/>
@@ -2062,7 +1837,6 @@
         </w:rPr>
         <w:t>config</w:t>
       </w:r>
-      <w:proofErr w:type="spellEnd"/>
       <w:r>
         <w:rPr>
           <w:i/>
@@ -2075,23 +1849,7 @@
           <w:i/>
           <w:lang w:val="en-US"/>
         </w:rPr>
-        <w:t>[</w:t>
-      </w:r>
-      <w:proofErr w:type="spellStart"/>
-      <w:r>
-        <w:rPr>
-          <w:i/>
-          <w:lang w:val="en-US"/>
-        </w:rPr>
-        <w:t>satsolver</w:t>
-      </w:r>
-      <w:proofErr w:type="spellEnd"/>
-      <w:r>
-        <w:rPr>
-          <w:i/>
-          <w:lang w:val="en-US"/>
-        </w:rPr>
-        <w:t xml:space="preserve"> := </w:t>
+        <w:t xml:space="preserve">[satsolver := </w:t>
       </w:r>
       <w:r>
         <w:rPr>
@@ -2119,23 +1877,7 @@
           <w:i/>
           <w:lang w:val="en-US"/>
         </w:rPr>
-        <w:t xml:space="preserve">; </w:t>
-      </w:r>
-      <w:proofErr w:type="spellStart"/>
-      <w:r>
-        <w:rPr>
-          <w:i/>
-          <w:lang w:val="en-US"/>
-        </w:rPr>
-        <w:t>bitwidht</w:t>
-      </w:r>
-      <w:proofErr w:type="spellEnd"/>
-      <w:r>
-        <w:rPr>
-          <w:i/>
-          <w:lang w:val="en-US"/>
-        </w:rPr>
-        <w:t>:=</w:t>
+        <w:t>; bitwidht:=</w:t>
       </w:r>
       <w:r>
         <w:rPr>
@@ -2163,39 +1905,7 @@
           <w:i/>
           <w:lang w:val="en-US"/>
         </w:rPr>
-        <w:t xml:space="preserve">; </w:t>
-      </w:r>
-      <w:proofErr w:type="spellStart"/>
-      <w:r>
-        <w:rPr>
-          <w:i/>
-          <w:lang w:val="en-US"/>
-        </w:rPr>
-        <w:t>automaticDiagramExtraction</w:t>
-      </w:r>
-      <w:proofErr w:type="spellEnd"/>
-      <w:r>
-        <w:rPr>
-          <w:i/>
-          <w:lang w:val="en-US"/>
-        </w:rPr>
-        <w:t>:=[</w:t>
-      </w:r>
-      <w:proofErr w:type="spellStart"/>
-      <w:r>
-        <w:rPr>
-          <w:i/>
-          <w:lang w:val="en-US"/>
-        </w:rPr>
-        <w:t>on|off</w:t>
-      </w:r>
-      <w:proofErr w:type="spellEnd"/>
-      <w:r>
-        <w:rPr>
-          <w:i/>
-          <w:lang w:val="en-US"/>
-        </w:rPr>
-        <w:t>]; save]</w:t>
+        <w:t>; automaticDiagramExtraction:=[on|off]; save]</w:t>
       </w:r>
     </w:p>
     <w:p>
@@ -2231,23 +1941,12 @@
           <w:lang w:val="en-US"/>
         </w:rPr>
       </w:pPr>
-      <w:proofErr w:type="spellStart"/>
-      <w:proofErr w:type="gramStart"/>
-      <w:r>
-        <w:rPr>
-          <w:i/>
-          <w:lang w:val="en-US"/>
-        </w:rPr>
-        <w:t>satsolver</w:t>
-      </w:r>
-      <w:proofErr w:type="spellEnd"/>
-      <w:proofErr w:type="gramEnd"/>
-      <w:r>
-        <w:rPr>
-          <w:i/>
-          <w:lang w:val="en-US"/>
-        </w:rPr>
-        <w:t xml:space="preserve"> := </w:t>
+      <w:r>
+        <w:rPr>
+          <w:i/>
+          <w:lang w:val="en-US"/>
+        </w:rPr>
+        <w:t xml:space="preserve">satsolver := </w:t>
       </w:r>
       <w:r>
         <w:rPr>
@@ -2302,23 +2001,12 @@
           <w:lang w:val="en-US"/>
         </w:rPr>
       </w:pPr>
-      <w:proofErr w:type="spellStart"/>
-      <w:proofErr w:type="gramStart"/>
-      <w:r>
-        <w:rPr>
-          <w:i/>
-          <w:lang w:val="en-US"/>
-        </w:rPr>
-        <w:t>bitwidth</w:t>
-      </w:r>
-      <w:proofErr w:type="spellEnd"/>
-      <w:proofErr w:type="gramEnd"/>
-      <w:r>
-        <w:rPr>
-          <w:i/>
-          <w:lang w:val="en-US"/>
-        </w:rPr>
-        <w:t xml:space="preserve"> := </w:t>
+      <w:r>
+        <w:rPr>
+          <w:i/>
+          <w:lang w:val="en-US"/>
+        </w:rPr>
+        <w:t xml:space="preserve">bitwidth := </w:t>
       </w:r>
       <w:r>
         <w:rPr>
@@ -2389,29 +2077,12 @@
           <w:lang w:val="en-US"/>
         </w:rPr>
       </w:pPr>
-      <w:proofErr w:type="spellStart"/>
-      <w:r>
-        <w:rPr>
-          <w:i/>
-          <w:lang w:val="en-US"/>
-        </w:rPr>
-        <w:t>automaticDiagramExtraction</w:t>
-      </w:r>
-      <w:proofErr w:type="spellEnd"/>
-      <w:r>
-        <w:rPr>
-          <w:i/>
-          <w:lang w:val="en-US"/>
-        </w:rPr>
-        <w:t xml:space="preserve"> := </w:t>
-      </w:r>
-      <w:proofErr w:type="spellStart"/>
-      <w:r>
-        <w:rPr>
-          <w:i/>
-          <w:lang w:val="en-US"/>
-        </w:rPr>
-        <w:t>on</w:t>
+      <w:r>
+        <w:rPr>
+          <w:i/>
+          <w:lang w:val="en-US"/>
+        </w:rPr>
+        <w:t>automaticDiagramExtraction := on</w:t>
       </w:r>
       <w:r>
         <w:rPr>
@@ -2420,7 +2091,6 @@
         </w:rPr>
         <w:t>|off</w:t>
       </w:r>
-      <w:proofErr w:type="spellEnd"/>
     </w:p>
     <w:p>
       <w:pPr>
@@ -2437,31 +2107,22 @@
           <w:lang w:val="en-US"/>
         </w:rPr>
       </w:pPr>
-      <w:proofErr w:type="gramStart"/>
-      <w:r>
-        <w:rPr>
-          <w:i/>
-          <w:lang w:val="en-US"/>
-        </w:rPr>
-        <w:t>ADE :=</w:t>
-      </w:r>
-      <w:proofErr w:type="gramEnd"/>
-      <w:r>
-        <w:rPr>
-          <w:i/>
-          <w:lang w:val="en-US"/>
-        </w:rPr>
-        <w:t xml:space="preserve"> </w:t>
-      </w:r>
-      <w:proofErr w:type="spellStart"/>
-      <w:r>
-        <w:rPr>
-          <w:i/>
-          <w:lang w:val="en-US"/>
-        </w:rPr>
-        <w:t>on|off</w:t>
-      </w:r>
-      <w:proofErr w:type="spellEnd"/>
+      <w:r>
+        <w:rPr>
+          <w:i/>
+          <w:lang w:val="en-US"/>
+        </w:rPr>
+        <w:t>objExtraction</w:t>
+      </w:r>
+      <w:bookmarkStart w:id="0" w:name="_GoBack"/>
+      <w:bookmarkEnd w:id="0"/>
+      <w:r>
+        <w:rPr>
+          <w:i/>
+          <w:lang w:val="en-US"/>
+        </w:rPr>
+        <w:t xml:space="preserve"> := on|off</w:t>
+      </w:r>
       <w:r>
         <w:rPr>
           <w:i/>
@@ -2503,7 +2164,6 @@
           <w:lang w:val="en-US"/>
         </w:rPr>
       </w:pPr>
-      <w:proofErr w:type="gramStart"/>
       <w:r>
         <w:rPr>
           <w:i/>
@@ -2518,7 +2178,6 @@
         </w:rPr>
         <w:t>ave</w:t>
       </w:r>
-      <w:proofErr w:type="gramEnd"/>
       <w:r>
         <w:rPr>
           <w:i/>
@@ -2632,29 +2291,7 @@
           <w:lang w:val="en-US"/>
         </w:rPr>
         <w:lastRenderedPageBreak/>
-        <w:t xml:space="preserve">SAT-solvers supported </w:t>
-      </w:r>
-      <w:proofErr w:type="gramStart"/>
-      <w:r>
-        <w:rPr>
-          <w:lang w:val="en-US"/>
-        </w:rPr>
-        <w:t xml:space="preserve">by  </w:t>
-      </w:r>
-      <w:proofErr w:type="spellStart"/>
-      <w:r>
-        <w:rPr>
-          <w:lang w:val="en-US"/>
-        </w:rPr>
-        <w:t>Kodkod</w:t>
-      </w:r>
-      <w:proofErr w:type="spellEnd"/>
-      <w:proofErr w:type="gramEnd"/>
-      <w:r>
-        <w:rPr>
-          <w:lang w:val="en-US"/>
-        </w:rPr>
-        <w:t xml:space="preserve"> are the following (these names can be used as the value for </w:t>
+        <w:t xml:space="preserve">SAT-solvers supported by  Kodkod are the following (these names can be used as the value for </w:t>
       </w:r>
       <w:r>
         <w:rPr>
@@ -2669,7 +2306,6 @@
         </w:rPr>
         <w:t xml:space="preserve"> of the parameter </w:t>
       </w:r>
-      <w:proofErr w:type="spellStart"/>
       <w:r>
         <w:rPr>
           <w:i/>
@@ -2677,7 +2313,6 @@
         </w:rPr>
         <w:t>satsolver</w:t>
       </w:r>
-      <w:proofErr w:type="spellEnd"/>
       <w:r>
         <w:rPr>
           <w:lang w:val="en-US"/>
@@ -2732,14 +2367,12 @@
           <w:lang w:val="en-US"/>
         </w:rPr>
       </w:pPr>
-      <w:proofErr w:type="spellStart"/>
       <w:r>
         <w:rPr>
           <w:lang w:val="en-US"/>
         </w:rPr>
         <w:t>MiniSat</w:t>
       </w:r>
-      <w:proofErr w:type="spellEnd"/>
     </w:p>
     <w:p>
       <w:pPr>
@@ -2752,14 +2385,12 @@
           <w:lang w:val="en-US"/>
         </w:rPr>
       </w:pPr>
-      <w:proofErr w:type="spellStart"/>
       <w:r>
         <w:rPr>
           <w:lang w:val="en-US"/>
         </w:rPr>
         <w:t>MiniSatProver</w:t>
       </w:r>
-      <w:proofErr w:type="spellEnd"/>
     </w:p>
     <w:p>
       <w:pPr>
@@ -2772,14 +2403,12 @@
           <w:lang w:val="en-US"/>
         </w:rPr>
       </w:pPr>
-      <w:proofErr w:type="spellStart"/>
       <w:r>
         <w:rPr>
           <w:lang w:val="en-US"/>
         </w:rPr>
         <w:t>ZChaffMincost</w:t>
       </w:r>
-      <w:proofErr w:type="spellEnd"/>
     </w:p>
     <w:p>
       <w:pPr>
@@ -2792,14 +2421,12 @@
           <w:lang w:val="en-US"/>
         </w:rPr>
       </w:pPr>
-      <w:proofErr w:type="spellStart"/>
       <w:r>
         <w:rPr>
           <w:lang w:val="en-US"/>
         </w:rPr>
         <w:t>CryptoMiniSat</w:t>
       </w:r>
-      <w:proofErr w:type="spellEnd"/>
     </w:p>
     <w:p>
       <w:pPr>
@@ -2812,14 +2439,12 @@
           <w:lang w:val="en-US"/>
         </w:rPr>
       </w:pPr>
-      <w:proofErr w:type="spellStart"/>
       <w:r>
         <w:rPr>
           <w:lang w:val="en-US"/>
         </w:rPr>
         <w:t>Lingeling</w:t>
       </w:r>
-      <w:proofErr w:type="spellEnd"/>
     </w:p>
     <w:p>
       <w:pPr>
@@ -2861,28 +2486,18 @@
         </w:rPr>
         <w:t xml:space="preserve">can be used in any environment. Currently, </w:t>
       </w:r>
-      <w:proofErr w:type="spellStart"/>
-      <w:r>
-        <w:rPr>
-          <w:lang w:val="en-US"/>
-        </w:rPr>
-        <w:t>MiniSat</w:t>
-      </w:r>
-      <w:proofErr w:type="spellEnd"/>
-      <w:r>
-        <w:rPr>
-          <w:lang w:val="en-US"/>
-        </w:rPr>
-        <w:t xml:space="preserve"> und </w:t>
-      </w:r>
-      <w:proofErr w:type="spellStart"/>
-      <w:r>
-        <w:rPr>
-          <w:lang w:val="en-US"/>
-        </w:rPr>
-        <w:t>MiniSatProver</w:t>
-      </w:r>
-      <w:proofErr w:type="spellEnd"/>
+      <w:r>
+        <w:rPr>
+          <w:lang w:val="en-US"/>
+        </w:rPr>
+        <w:t xml:space="preserve">MiniSat und MiniSatProver </w:t>
+      </w:r>
+      <w:r>
+        <w:rPr>
+          <w:lang w:val="en-US"/>
+        </w:rPr>
+        <w:t>are contained in the Kodkod distribution for 32-Bit environments.</w:t>
+      </w:r>
       <w:r>
         <w:rPr>
           <w:lang w:val="en-US"/>
@@ -2893,32 +2508,6 @@
         <w:rPr>
           <w:lang w:val="en-US"/>
         </w:rPr>
-        <w:t xml:space="preserve">are contained in the </w:t>
-      </w:r>
-      <w:proofErr w:type="spellStart"/>
-      <w:r>
-        <w:rPr>
-          <w:lang w:val="en-US"/>
-        </w:rPr>
-        <w:t>Kodkod</w:t>
-      </w:r>
-      <w:proofErr w:type="spellEnd"/>
-      <w:r>
-        <w:rPr>
-          <w:lang w:val="en-US"/>
-        </w:rPr>
-        <w:t xml:space="preserve"> distribution for 32-Bit environments.</w:t>
-      </w:r>
-      <w:r>
-        <w:rPr>
-          <w:lang w:val="en-US"/>
-        </w:rPr>
-        <w:t xml:space="preserve"> </w:t>
-      </w:r>
-      <w:r>
-        <w:rPr>
-          <w:lang w:val="en-US"/>
-        </w:rPr>
         <w:t>They can only be used, if the Java virtual machine is also running as a 32-Bit version.</w:t>
       </w:r>
     </w:p>
@@ -2943,21 +2532,7 @@
         <w:rPr>
           <w:lang w:val="en-US"/>
         </w:rPr>
-        <w:t xml:space="preserve">The parameter </w:t>
-      </w:r>
-      <w:proofErr w:type="spellStart"/>
-      <w:r>
-        <w:rPr>
-          <w:lang w:val="en-US"/>
-        </w:rPr>
-        <w:t>automaticDiagramExtraction</w:t>
-      </w:r>
-      <w:proofErr w:type="spellEnd"/>
-      <w:r>
-        <w:rPr>
-          <w:lang w:val="en-US"/>
-        </w:rPr>
-        <w:t xml:space="preserve"> or in short ADE is used to configure if the model validator respects a currently present system state or if it ignores it. Using the value </w:t>
+        <w:t xml:space="preserve">The parameter automaticDiagramExtraction or in short ADE is used to configure if the model validator respects a currently present system state or if it ignores it. Using the value </w:t>
       </w:r>
       <w:r>
         <w:rPr>
@@ -2988,16 +2563,13 @@
           <w:lang w:val="en-US"/>
         </w:rPr>
       </w:pPr>
-      <w:proofErr w:type="spellStart"/>
-      <w:proofErr w:type="gramStart"/>
-      <w:r>
-        <w:rPr>
-          <w:i/>
-          <w:lang w:val="en-US"/>
-        </w:rPr>
-        <w:t>kodkod</w:t>
-      </w:r>
-      <w:proofErr w:type="spellEnd"/>
+      <w:r>
+        <w:rPr>
+          <w:i/>
+          <w:lang w:val="en-US"/>
+        </w:rPr>
+        <w:t>modelvalidator</w:t>
+      </w:r>
       <w:r>
         <w:rPr>
           <w:i/>
@@ -3005,29 +2577,12 @@
         </w:rPr>
         <w:t xml:space="preserve"> ?</w:t>
       </w:r>
-      <w:proofErr w:type="gramEnd"/>
-      <w:r>
-        <w:rPr>
-          <w:i/>
-          <w:lang w:val="en-US"/>
-        </w:rPr>
-        <w:t xml:space="preserve"> [</w:t>
-      </w:r>
-      <w:proofErr w:type="spellStart"/>
-      <w:r>
-        <w:rPr>
-          <w:i/>
-          <w:lang w:val="en-US"/>
-        </w:rPr>
-        <w:t>enable|disable|enabled</w:t>
-      </w:r>
-      <w:proofErr w:type="spellEnd"/>
-      <w:r>
-        <w:rPr>
-          <w:i/>
-          <w:lang w:val="en-US"/>
-        </w:rPr>
-        <w:t>|</w:t>
+      <w:r>
+        <w:rPr>
+          <w:i/>
+          <w:lang w:val="en-US"/>
+        </w:rPr>
+        <w:t xml:space="preserve"> [enable|disable|enabled|</w:t>
       </w:r>
       <w:r>
         <w:rPr>
@@ -3036,21 +2591,12 @@
         </w:rPr>
         <w:t>&lt;</w:t>
       </w:r>
-      <w:proofErr w:type="spellStart"/>
-      <w:r>
-        <w:rPr>
-          <w:i/>
-          <w:lang w:val="en-US"/>
-        </w:rPr>
-        <w:t>ocl</w:t>
-      </w:r>
-      <w:proofErr w:type="spellEnd"/>
-      <w:r>
-        <w:rPr>
-          <w:i/>
-          <w:lang w:val="en-US"/>
-        </w:rPr>
-        <w:t>-expression</w:t>
+      <w:r>
+        <w:rPr>
+          <w:i/>
+          <w:lang w:val="en-US"/>
+        </w:rPr>
+        <w:t>ocl-expression</w:t>
       </w:r>
       <w:r>
         <w:rPr>
@@ -3171,22 +2717,12 @@
           <w:lang w:val="en-US"/>
         </w:rPr>
       </w:pPr>
-      <w:proofErr w:type="spellStart"/>
-      <w:proofErr w:type="gramStart"/>
-      <w:r>
-        <w:rPr>
-          <w:lang w:val="en-US"/>
-        </w:rPr>
-        <w:t>ocl</w:t>
-      </w:r>
-      <w:proofErr w:type="spellEnd"/>
-      <w:r>
-        <w:rPr>
-          <w:lang w:val="en-US"/>
-        </w:rPr>
-        <w:t>-expression</w:t>
-      </w:r>
-      <w:proofErr w:type="gramEnd"/>
+      <w:r>
+        <w:rPr>
+          <w:lang w:val="en-US"/>
+        </w:rPr>
+        <w:t>ocl-expression</w:t>
+      </w:r>
       <w:r>
         <w:rPr>
           <w:lang w:val="en-US"/>
@@ -3289,7 +2825,28 @@
           <w:lang w:val="en-US"/>
         </w:rPr>
         <w:lastRenderedPageBreak/>
-        <w:t>gen load</w:t>
+        <w:t>constraints</w:t>
+      </w:r>
+      <w:r>
+        <w:rPr>
+          <w:i/>
+          <w:lang w:val="en-US"/>
+        </w:rPr>
+        <w:t xml:space="preserve"> </w:t>
+      </w:r>
+      <w:r>
+        <w:rPr>
+          <w:i/>
+          <w:lang w:val="en-US"/>
+        </w:rPr>
+        <w:t>-</w:t>
+      </w:r>
+      <w:r>
+        <w:rPr>
+          <w:i/>
+          <w:lang w:val="en-US"/>
+        </w:rPr>
+        <w:t>load</w:t>
       </w:r>
       <w:r>
         <w:rPr>
@@ -3328,7 +2885,6 @@
           <w:lang w:val="en-US"/>
         </w:rPr>
       </w:pPr>
-      <w:proofErr w:type="gramStart"/>
       <w:r>
         <w:rPr>
           <w:i/>
@@ -3336,7 +2892,6 @@
         </w:rPr>
         <w:t>filename</w:t>
       </w:r>
-      <w:proofErr w:type="gramEnd"/>
       <w:r>
         <w:rPr>
           <w:lang w:val="en-US"/>
@@ -3422,7 +2977,7 @@
           <w:i/>
           <w:lang w:val="en-US"/>
         </w:rPr>
-        <w:t>gen unload</w:t>
+        <w:t>constraints</w:t>
       </w:r>
       <w:r>
         <w:rPr>
@@ -3436,6 +2991,27 @@
           <w:i/>
           <w:lang w:val="en-US"/>
         </w:rPr>
+        <w:t>-</w:t>
+      </w:r>
+      <w:r>
+        <w:rPr>
+          <w:i/>
+          <w:lang w:val="en-US"/>
+        </w:rPr>
+        <w:t>unload</w:t>
+      </w:r>
+      <w:r>
+        <w:rPr>
+          <w:i/>
+          <w:lang w:val="en-US"/>
+        </w:rPr>
+        <w:t xml:space="preserve"> </w:t>
+      </w:r>
+      <w:r>
+        <w:rPr>
+          <w:i/>
+          <w:lang w:val="en-US"/>
+        </w:rPr>
         <w:t>[</w:t>
       </w:r>
       <w:r>
@@ -3443,23 +3019,7 @@
           <w:i/>
           <w:lang w:val="en-US"/>
         </w:rPr>
-        <w:t>&lt;</w:t>
-      </w:r>
-      <w:proofErr w:type="spellStart"/>
-      <w:r>
-        <w:rPr>
-          <w:i/>
-          <w:lang w:val="en-US"/>
-        </w:rPr>
-        <w:t>invName</w:t>
-      </w:r>
-      <w:proofErr w:type="spellEnd"/>
-      <w:r>
-        <w:rPr>
-          <w:i/>
-          <w:lang w:val="en-US"/>
-        </w:rPr>
-        <w:t>&gt;</w:t>
+        <w:t>&lt;invName&gt;</w:t>
       </w:r>
       <w:r>
         <w:rPr>
@@ -3498,7 +3058,6 @@
           <w:lang w:val="en-US"/>
         </w:rPr>
       </w:pPr>
-      <w:proofErr w:type="spellStart"/>
       <w:r>
         <w:rPr>
           <w:i/>
@@ -3506,7 +3065,6 @@
         </w:rPr>
         <w:t>invName</w:t>
       </w:r>
-      <w:proofErr w:type="spellEnd"/>
       <w:r>
         <w:rPr>
           <w:lang w:val="en-US"/>
@@ -3526,7 +3084,6 @@
         </w:rPr>
         <w:t xml:space="preserve">: </w:t>
       </w:r>
-      <w:proofErr w:type="spellStart"/>
       <w:r>
         <w:rPr>
           <w:rFonts w:ascii="Courier New" w:hAnsi="Courier New" w:cs="Courier New"/>
@@ -3534,7 +3091,6 @@
         </w:rPr>
         <w:t>classname</w:t>
       </w:r>
-      <w:proofErr w:type="spellEnd"/>
       <w:r>
         <w:rPr>
           <w:rFonts w:ascii="Courier New" w:hAnsi="Courier New" w:cs="Courier New"/>
@@ -3542,7 +3098,6 @@
         </w:rPr>
         <w:t>::</w:t>
       </w:r>
-      <w:proofErr w:type="spellStart"/>
       <w:r>
         <w:rPr>
           <w:rFonts w:ascii="Courier New" w:hAnsi="Courier New" w:cs="Courier New"/>
@@ -3550,7 +3105,6 @@
         </w:rPr>
         <w:t>invariantname</w:t>
       </w:r>
-      <w:proofErr w:type="spellEnd"/>
     </w:p>
     <w:p>
       <w:pPr>
@@ -3690,23 +3244,7 @@
           <w:i/>
           <w:lang w:val="en-US"/>
         </w:rPr>
-        <w:t>String = Set{'</w:t>
-      </w:r>
-      <w:proofErr w:type="spellStart"/>
-      <w:r>
-        <w:rPr>
-          <w:i/>
-          <w:lang w:val="en-US"/>
-        </w:rPr>
-        <w:t>ada</w:t>
-      </w:r>
-      <w:proofErr w:type="spellEnd"/>
-      <w:r>
-        <w:rPr>
-          <w:i/>
-          <w:lang w:val="en-US"/>
-        </w:rPr>
-        <w:t>'}</w:t>
+        <w:t>String = Set{'ada'}</w:t>
       </w:r>
       <w:r>
         <w:rPr>
@@ -3739,8 +3277,6 @@
         </w:rPr>
         <w:t>a solution.</w:t>
       </w:r>
-      <w:bookmarkStart w:id="0" w:name="_GoBack"/>
-      <w:bookmarkEnd w:id="0"/>
     </w:p>
     <w:p>
       <w:pPr>
@@ -3754,21 +3290,12 @@
           <w:lang w:val="en-US"/>
         </w:rPr>
       </w:pPr>
-      <w:proofErr w:type="spellStart"/>
-      <w:r>
-        <w:rPr>
-          <w:i/>
-          <w:lang w:val="en-US"/>
-        </w:rPr>
-        <w:t>String_min</w:t>
-      </w:r>
-      <w:proofErr w:type="spellEnd"/>
-      <w:r>
-        <w:rPr>
-          <w:i/>
-          <w:lang w:val="en-US"/>
-        </w:rPr>
-        <w:t xml:space="preserve"> = 1</w:t>
+      <w:r>
+        <w:rPr>
+          <w:i/>
+          <w:lang w:val="en-US"/>
+        </w:rPr>
+        <w:t>String_min = 1</w:t>
       </w:r>
     </w:p>
     <w:p>
@@ -3797,21 +3324,12 @@
           <w:lang w:val="en-US"/>
         </w:rPr>
       </w:pPr>
-      <w:proofErr w:type="spellStart"/>
-      <w:r>
-        <w:rPr>
-          <w:i/>
-          <w:lang w:val="en-US"/>
-        </w:rPr>
-        <w:t>String_max</w:t>
-      </w:r>
-      <w:proofErr w:type="spellEnd"/>
-      <w:r>
-        <w:rPr>
-          <w:i/>
-          <w:lang w:val="en-US"/>
-        </w:rPr>
-        <w:t xml:space="preserve"> = 2</w:t>
+      <w:r>
+        <w:rPr>
+          <w:i/>
+          <w:lang w:val="en-US"/>
+        </w:rPr>
+        <w:t>String_max = 2</w:t>
       </w:r>
     </w:p>
     <w:p>
@@ -3904,21 +3422,12 @@
           <w:lang w:val="en-US"/>
         </w:rPr>
       </w:pPr>
-      <w:proofErr w:type="spellStart"/>
-      <w:r>
-        <w:rPr>
-          <w:i/>
-          <w:lang w:val="en-US"/>
-        </w:rPr>
-        <w:t>Integer_min</w:t>
-      </w:r>
-      <w:proofErr w:type="spellEnd"/>
-      <w:r>
-        <w:rPr>
-          <w:i/>
-          <w:lang w:val="en-US"/>
-        </w:rPr>
-        <w:t xml:space="preserve"> = -10 </w:t>
+      <w:r>
+        <w:rPr>
+          <w:i/>
+          <w:lang w:val="en-US"/>
+        </w:rPr>
+        <w:t xml:space="preserve">Integer_min = -10 </w:t>
       </w:r>
     </w:p>
     <w:p>
@@ -3947,21 +3456,12 @@
           <w:lang w:val="en-US"/>
         </w:rPr>
       </w:pPr>
-      <w:proofErr w:type="spellStart"/>
-      <w:r>
-        <w:rPr>
-          <w:i/>
-          <w:lang w:val="en-US"/>
-        </w:rPr>
-        <w:t>Integer_max</w:t>
-      </w:r>
-      <w:proofErr w:type="spellEnd"/>
-      <w:r>
-        <w:rPr>
-          <w:i/>
-          <w:lang w:val="en-US"/>
-        </w:rPr>
-        <w:t xml:space="preserve"> = 10</w:t>
+      <w:r>
+        <w:rPr>
+          <w:i/>
+          <w:lang w:val="en-US"/>
+        </w:rPr>
+        <w:t>Integer_max = 10</w:t>
       </w:r>
     </w:p>
     <w:p>
@@ -4024,21 +3524,12 @@
           <w:lang w:val="en-US"/>
         </w:rPr>
       </w:pPr>
-      <w:proofErr w:type="spellStart"/>
-      <w:r>
-        <w:rPr>
-          <w:i/>
-          <w:lang w:val="en-US"/>
-        </w:rPr>
-        <w:t>Real_min</w:t>
-      </w:r>
-      <w:proofErr w:type="spellEnd"/>
-      <w:r>
-        <w:rPr>
-          <w:i/>
-          <w:lang w:val="en-US"/>
-        </w:rPr>
-        <w:t xml:space="preserve"> = -2 </w:t>
+      <w:r>
+        <w:rPr>
+          <w:i/>
+          <w:lang w:val="en-US"/>
+        </w:rPr>
+        <w:t xml:space="preserve">Real_min = -2 </w:t>
       </w:r>
     </w:p>
     <w:p>
@@ -4073,21 +3564,12 @@
           <w:lang w:val="en-US"/>
         </w:rPr>
       </w:pPr>
-      <w:proofErr w:type="spellStart"/>
-      <w:r>
-        <w:rPr>
-          <w:i/>
-          <w:lang w:val="en-US"/>
-        </w:rPr>
-        <w:t>Real_max</w:t>
-      </w:r>
-      <w:proofErr w:type="spellEnd"/>
-      <w:r>
-        <w:rPr>
-          <w:i/>
-          <w:lang w:val="en-US"/>
-        </w:rPr>
-        <w:t xml:space="preserve"> = 2 </w:t>
+      <w:r>
+        <w:rPr>
+          <w:i/>
+          <w:lang w:val="en-US"/>
+        </w:rPr>
+        <w:t xml:space="preserve">Real_max = 2 </w:t>
       </w:r>
     </w:p>
     <w:p>
@@ -4116,21 +3598,12 @@
           <w:lang w:val="en-US"/>
         </w:rPr>
       </w:pPr>
-      <w:proofErr w:type="spellStart"/>
-      <w:r>
-        <w:rPr>
-          <w:i/>
-          <w:lang w:val="en-US"/>
-        </w:rPr>
-        <w:t>Real_step</w:t>
-      </w:r>
-      <w:proofErr w:type="spellEnd"/>
-      <w:r>
-        <w:rPr>
-          <w:i/>
-          <w:lang w:val="en-US"/>
-        </w:rPr>
-        <w:t xml:space="preserve"> = 0.5</w:t>
+      <w:r>
+        <w:rPr>
+          <w:i/>
+          <w:lang w:val="en-US"/>
+        </w:rPr>
+        <w:t>Real_step = 0.5</w:t>
       </w:r>
       <w:r>
         <w:rPr>
@@ -4186,7 +3659,6 @@
           <w:lang w:val="en-US"/>
         </w:rPr>
       </w:pPr>
-      <w:proofErr w:type="spellStart"/>
       <w:r>
         <w:rPr>
           <w:i/>
@@ -4194,29 +3666,12 @@
         </w:rPr>
         <w:t>classname</w:t>
       </w:r>
-      <w:proofErr w:type="spellEnd"/>
-      <w:r>
-        <w:rPr>
-          <w:i/>
-          <w:lang w:val="en-US"/>
-        </w:rPr>
-        <w:t xml:space="preserve"> = Set{</w:t>
-      </w:r>
-      <w:proofErr w:type="spellStart"/>
-      <w:r>
-        <w:rPr>
-          <w:i/>
-          <w:lang w:val="en-US"/>
-        </w:rPr>
-        <w:t>ada,bob</w:t>
-      </w:r>
-      <w:proofErr w:type="spellEnd"/>
-      <w:r>
-        <w:rPr>
-          <w:i/>
-          <w:lang w:val="en-US"/>
-        </w:rPr>
-        <w:t xml:space="preserve">} </w:t>
+      <w:r>
+        <w:rPr>
+          <w:i/>
+          <w:lang w:val="en-US"/>
+        </w:rPr>
+        <w:t xml:space="preserve"> = Set{ada,bob} </w:t>
       </w:r>
     </w:p>
     <w:p>
@@ -4269,7 +3724,6 @@
           <w:lang w:val="en-US"/>
         </w:rPr>
       </w:pPr>
-      <w:proofErr w:type="spellStart"/>
       <w:r>
         <w:rPr>
           <w:i/>
@@ -4282,15 +3736,7 @@
           <w:i/>
           <w:lang w:val="en-US"/>
         </w:rPr>
-        <w:t>_min</w:t>
-      </w:r>
-      <w:proofErr w:type="spellEnd"/>
-      <w:r>
-        <w:rPr>
-          <w:i/>
-          <w:lang w:val="en-US"/>
-        </w:rPr>
-        <w:t xml:space="preserve"> = 2 </w:t>
+        <w:t xml:space="preserve">_min = 2 </w:t>
       </w:r>
     </w:p>
     <w:p>
@@ -4343,7 +3789,6 @@
           <w:lang w:val="en-US"/>
         </w:rPr>
       </w:pPr>
-      <w:proofErr w:type="spellStart"/>
       <w:r>
         <w:rPr>
           <w:i/>
@@ -4356,15 +3801,7 @@
           <w:i/>
           <w:lang w:val="en-US"/>
         </w:rPr>
-        <w:t>_max</w:t>
-      </w:r>
-      <w:proofErr w:type="spellEnd"/>
-      <w:r>
-        <w:rPr>
-          <w:i/>
-          <w:lang w:val="en-US"/>
-        </w:rPr>
-        <w:t xml:space="preserve"> = 4 </w:t>
+        <w:t xml:space="preserve">_max = 4 </w:t>
       </w:r>
     </w:p>
     <w:p>
@@ -4428,7 +3865,6 @@
           <w:lang w:val="en-US"/>
         </w:rPr>
       </w:pPr>
-      <w:proofErr w:type="spellStart"/>
       <w:r>
         <w:rPr>
           <w:i/>
@@ -4469,15 +3905,7 @@
           <w:i/>
           <w:lang w:val="en-US"/>
         </w:rPr>
-        <w:t>name</w:t>
-      </w:r>
-      <w:proofErr w:type="spellEnd"/>
-      <w:r>
-        <w:rPr>
-          <w:i/>
-          <w:lang w:val="en-US"/>
-        </w:rPr>
-        <w:t xml:space="preserve"> = Set{'</w:t>
+        <w:t>name = Set{'</w:t>
       </w:r>
       <w:r>
         <w:rPr>
@@ -4581,7 +4009,6 @@
           <w:lang w:val="en-US"/>
         </w:rPr>
       </w:pPr>
-      <w:proofErr w:type="spellStart"/>
       <w:r>
         <w:rPr>
           <w:i/>
@@ -4622,15 +4049,7 @@
           <w:i/>
           <w:lang w:val="en-US"/>
         </w:rPr>
-        <w:t>name</w:t>
-      </w:r>
-      <w:proofErr w:type="spellEnd"/>
-      <w:r>
-        <w:rPr>
-          <w:i/>
-          <w:lang w:val="en-US"/>
-        </w:rPr>
-        <w:t xml:space="preserve"> </w:t>
+        <w:t xml:space="preserve">name </w:t>
       </w:r>
       <w:r>
         <w:rPr>
@@ -4683,7 +4102,6 @@
         </w:rPr>
         <w:t xml:space="preserve"> of the class. This setting overrides the setting </w:t>
       </w:r>
-      <w:proofErr w:type="spellStart"/>
       <w:r>
         <w:rPr>
           <w:i/>
@@ -4712,7 +4130,6 @@
         </w:rPr>
         <w:t>_max</w:t>
       </w:r>
-      <w:proofErr w:type="spellEnd"/>
       <w:r>
         <w:rPr>
           <w:lang w:val="en-US"/>
@@ -4738,7 +4155,6 @@
           <w:lang w:val="en-US"/>
         </w:rPr>
       </w:pPr>
-      <w:proofErr w:type="spellStart"/>
       <w:r>
         <w:rPr>
           <w:i/>
@@ -4779,15 +4195,7 @@
           <w:i/>
           <w:lang w:val="en-US"/>
         </w:rPr>
-        <w:t>name</w:t>
-      </w:r>
-      <w:proofErr w:type="spellEnd"/>
-      <w:r>
-        <w:rPr>
-          <w:i/>
-          <w:lang w:val="en-US"/>
-        </w:rPr>
-        <w:t xml:space="preserve"> </w:t>
+        <w:t xml:space="preserve">name </w:t>
       </w:r>
       <w:r>
         <w:rPr>
@@ -4865,7 +4273,6 @@
           <w:lang w:val="en-US"/>
         </w:rPr>
       </w:pPr>
-      <w:proofErr w:type="spellStart"/>
       <w:r>
         <w:rPr>
           <w:i/>
@@ -4906,38 +4313,14 @@
           <w:i/>
           <w:lang w:val="en-US"/>
         </w:rPr>
-        <w:t>name</w:t>
-      </w:r>
-      <w:proofErr w:type="spellEnd"/>
-      <w:r>
-        <w:rPr>
-          <w:i/>
-          <w:lang w:val="en-US"/>
-        </w:rPr>
-        <w:t xml:space="preserve"> </w:t>
-      </w:r>
-      <w:r>
-        <w:rPr>
-          <w:i/>
-          <w:lang w:val="en-US"/>
-        </w:rPr>
-        <w:t>_</w:t>
-      </w:r>
-      <w:proofErr w:type="spellStart"/>
-      <w:r>
-        <w:rPr>
-          <w:i/>
-          <w:lang w:val="en-US"/>
-        </w:rPr>
-        <w:t>minSize</w:t>
-      </w:r>
-      <w:proofErr w:type="spellEnd"/>
-      <w:r>
-        <w:rPr>
-          <w:i/>
-          <w:lang w:val="en-US"/>
-        </w:rPr>
-        <w:t xml:space="preserve"> = 1</w:t>
+        <w:t xml:space="preserve">name </w:t>
+      </w:r>
+      <w:r>
+        <w:rPr>
+          <w:i/>
+          <w:lang w:val="en-US"/>
+        </w:rPr>
+        <w:t>_minSize = 1</w:t>
       </w:r>
     </w:p>
     <w:p>
@@ -4996,7 +4379,6 @@
           <w:lang w:val="en-US"/>
         </w:rPr>
       </w:pPr>
-      <w:proofErr w:type="spellStart"/>
       <w:r>
         <w:rPr>
           <w:i/>
@@ -5037,38 +4419,14 @@
           <w:i/>
           <w:lang w:val="en-US"/>
         </w:rPr>
-        <w:t>name</w:t>
-      </w:r>
-      <w:proofErr w:type="spellEnd"/>
-      <w:r>
-        <w:rPr>
-          <w:i/>
-          <w:lang w:val="en-US"/>
-        </w:rPr>
-        <w:t xml:space="preserve"> </w:t>
-      </w:r>
-      <w:r>
-        <w:rPr>
-          <w:i/>
-          <w:lang w:val="en-US"/>
-        </w:rPr>
-        <w:t>_</w:t>
-      </w:r>
-      <w:proofErr w:type="spellStart"/>
-      <w:r>
-        <w:rPr>
-          <w:i/>
-          <w:lang w:val="en-US"/>
-        </w:rPr>
-        <w:t>maxSize</w:t>
-      </w:r>
-      <w:proofErr w:type="spellEnd"/>
-      <w:r>
-        <w:rPr>
-          <w:i/>
-          <w:lang w:val="en-US"/>
-        </w:rPr>
-        <w:t xml:space="preserve"> = 3</w:t>
+        <w:t xml:space="preserve">name </w:t>
+      </w:r>
+      <w:r>
+        <w:rPr>
+          <w:i/>
+          <w:lang w:val="en-US"/>
+        </w:rPr>
+        <w:t>_maxSize = 3</w:t>
       </w:r>
     </w:p>
     <w:p>
@@ -5148,7 +4506,6 @@
           <w:lang w:val="en-US"/>
         </w:rPr>
       </w:pPr>
-      <w:proofErr w:type="spellStart"/>
       <w:r>
         <w:rPr>
           <w:i/>
@@ -5156,45 +4513,12 @@
         </w:rPr>
         <w:t>associationname</w:t>
       </w:r>
-      <w:proofErr w:type="spellEnd"/>
-      <w:r>
-        <w:rPr>
-          <w:i/>
-          <w:lang w:val="en-US"/>
-        </w:rPr>
-        <w:t xml:space="preserve"> = Set{(</w:t>
-      </w:r>
-      <w:proofErr w:type="spellStart"/>
-      <w:r>
-        <w:rPr>
-          <w:i/>
-          <w:lang w:val="en-US"/>
-        </w:rPr>
-        <w:t>ada,bob</w:t>
-      </w:r>
-      <w:proofErr w:type="spellEnd"/>
-      <w:r>
-        <w:rPr>
-          <w:i/>
-          <w:lang w:val="en-US"/>
-        </w:rPr>
-        <w:t>),(</w:t>
-      </w:r>
-      <w:proofErr w:type="spellStart"/>
-      <w:r>
-        <w:rPr>
-          <w:i/>
-          <w:lang w:val="en-US"/>
-        </w:rPr>
-        <w:t>cyd,dan</w:t>
-      </w:r>
-      <w:proofErr w:type="spellEnd"/>
-      <w:r>
-        <w:rPr>
-          <w:i/>
-          <w:lang w:val="en-US"/>
-        </w:rPr>
-        <w:t>)}</w:t>
+      <w:r>
+        <w:rPr>
+          <w:i/>
+          <w:lang w:val="en-US"/>
+        </w:rPr>
+        <w:t xml:space="preserve"> = Set{(ada,bob),(cyd,dan)}</w:t>
       </w:r>
     </w:p>
     <w:p>
@@ -5235,7 +4559,6 @@
           <w:lang w:val="en-US"/>
         </w:rPr>
       </w:pPr>
-      <w:proofErr w:type="spellStart"/>
       <w:r>
         <w:rPr>
           <w:i/>
@@ -5243,7 +4566,6 @@
         </w:rPr>
         <w:t>associationname</w:t>
       </w:r>
-      <w:proofErr w:type="spellEnd"/>
       <w:r>
         <w:rPr>
           <w:i/>
@@ -5321,7 +4643,6 @@
           <w:lang w:val="en-US"/>
         </w:rPr>
       </w:pPr>
-      <w:proofErr w:type="spellStart"/>
       <w:r>
         <w:rPr>
           <w:i/>
@@ -5329,7 +4650,6 @@
         </w:rPr>
         <w:t>associationname</w:t>
       </w:r>
-      <w:proofErr w:type="spellEnd"/>
       <w:r>
         <w:rPr>
           <w:i/>
@@ -5457,7 +4777,6 @@
           <w:lang w:val="en-US"/>
         </w:rPr>
       </w:pPr>
-      <w:proofErr w:type="spellStart"/>
       <w:r>
         <w:rPr>
           <w:i/>
@@ -5470,15 +4789,7 @@
           <w:i/>
           <w:lang w:val="en-US"/>
         </w:rPr>
-        <w:t>name_ac</w:t>
-      </w:r>
-      <w:proofErr w:type="spellEnd"/>
-      <w:r>
-        <w:rPr>
-          <w:i/>
-          <w:lang w:val="en-US"/>
-        </w:rPr>
-        <w:t xml:space="preserve"> = Set{b1}</w:t>
+        <w:t>name_ac = Set{b1}</w:t>
       </w:r>
       <w:r>
         <w:rPr>
@@ -5514,7 +4825,6 @@
           <w:lang w:val="en-US"/>
         </w:rPr>
       </w:pPr>
-      <w:proofErr w:type="spellStart"/>
       <w:r>
         <w:rPr>
           <w:i/>
@@ -5527,15 +4837,7 @@
           <w:i/>
           <w:lang w:val="en-US"/>
         </w:rPr>
-        <w:t>name</w:t>
-      </w:r>
-      <w:proofErr w:type="spellEnd"/>
-      <w:r>
-        <w:rPr>
-          <w:i/>
-          <w:lang w:val="en-US"/>
-        </w:rPr>
-        <w:t xml:space="preserve"> </w:t>
+        <w:t xml:space="preserve">name </w:t>
       </w:r>
       <w:r>
         <w:rPr>
@@ -5544,7 +4846,6 @@
         </w:rPr>
         <w:t>_</w:t>
       </w:r>
-      <w:proofErr w:type="spellStart"/>
       <w:r>
         <w:rPr>
           <w:i/>
@@ -5571,15 +4872,7 @@
           <w:i/>
           <w:lang w:val="en-US"/>
         </w:rPr>
-        <w:t>name</w:t>
-      </w:r>
-      <w:proofErr w:type="spellEnd"/>
-      <w:r>
-        <w:rPr>
-          <w:i/>
-          <w:lang w:val="en-US"/>
-        </w:rPr>
-        <w:t xml:space="preserve"> = Set{} </w:t>
+        <w:t xml:space="preserve">name = Set{} </w:t>
       </w:r>
     </w:p>
     <w:p>
@@ -5620,7 +4913,6 @@
           <w:lang w:val="en-US"/>
         </w:rPr>
       </w:pPr>
-      <w:proofErr w:type="spellStart"/>
       <w:r>
         <w:rPr>
           <w:i/>
@@ -5633,17 +4925,8 @@
           <w:i/>
           <w:lang w:val="en-US"/>
         </w:rPr>
-        <w:t>name</w:t>
-      </w:r>
-      <w:proofErr w:type="spellEnd"/>
-      <w:r>
-        <w:rPr>
-          <w:i/>
-          <w:lang w:val="en-US"/>
-        </w:rPr>
-        <w:t xml:space="preserve"> _</w:t>
-      </w:r>
-      <w:proofErr w:type="spellStart"/>
+        <w:t>name _</w:t>
+      </w:r>
       <w:r>
         <w:rPr>
           <w:i/>
@@ -5670,15 +4953,7 @@
           <w:i/>
           <w:lang w:val="en-US"/>
         </w:rPr>
-        <w:t>name</w:t>
-      </w:r>
-      <w:proofErr w:type="spellEnd"/>
-      <w:r>
-        <w:rPr>
-          <w:i/>
-          <w:lang w:val="en-US"/>
-        </w:rPr>
-        <w:t xml:space="preserve"> </w:t>
+        <w:t xml:space="preserve">name </w:t>
       </w:r>
       <w:r>
         <w:rPr>
@@ -5726,7 +5001,6 @@
           <w:lang w:val="en-US"/>
         </w:rPr>
       </w:pPr>
-      <w:proofErr w:type="spellStart"/>
       <w:r>
         <w:rPr>
           <w:i/>
@@ -5739,17 +5013,8 @@
           <w:i/>
           <w:lang w:val="en-US"/>
         </w:rPr>
-        <w:t>name</w:t>
-      </w:r>
-      <w:proofErr w:type="spellEnd"/>
-      <w:r>
-        <w:rPr>
-          <w:i/>
-          <w:lang w:val="en-US"/>
-        </w:rPr>
-        <w:t xml:space="preserve"> _</w:t>
-      </w:r>
-      <w:proofErr w:type="spellStart"/>
+        <w:t>name _</w:t>
+      </w:r>
       <w:r>
         <w:rPr>
           <w:i/>
@@ -5776,15 +5041,7 @@
           <w:i/>
           <w:lang w:val="en-US"/>
         </w:rPr>
-        <w:t>name</w:t>
-      </w:r>
-      <w:proofErr w:type="spellEnd"/>
-      <w:r>
-        <w:rPr>
-          <w:i/>
-          <w:lang w:val="en-US"/>
-        </w:rPr>
-        <w:t xml:space="preserve"> </w:t>
+        <w:t xml:space="preserve">name </w:t>
       </w:r>
       <w:r>
         <w:rPr>
@@ -5831,7 +5088,6 @@
           <w:lang w:val="en-US"/>
         </w:rPr>
       </w:pPr>
-      <w:proofErr w:type="spellStart"/>
       <w:r>
         <w:rPr>
           <w:i/>
@@ -5846,7 +5102,6 @@
         </w:rPr>
         <w:t>name</w:t>
       </w:r>
-      <w:proofErr w:type="spellEnd"/>
       <w:r>
         <w:rPr>
           <w:lang w:val="en-US"/>
@@ -5910,7 +5165,6 @@
           <w:lang w:val="en-US"/>
         </w:rPr>
       </w:pPr>
-      <w:proofErr w:type="spellStart"/>
       <w:r>
         <w:rPr>
           <w:i/>
@@ -5923,15 +5177,7 @@
           <w:i/>
           <w:lang w:val="en-US"/>
         </w:rPr>
-        <w:t>name</w:t>
-      </w:r>
-      <w:proofErr w:type="spellEnd"/>
-      <w:r>
-        <w:rPr>
-          <w:i/>
-          <w:lang w:val="en-US"/>
-        </w:rPr>
-        <w:t xml:space="preserve"> </w:t>
+        <w:t xml:space="preserve">name </w:t>
       </w:r>
       <w:r>
         <w:rPr>
@@ -5997,7 +5243,6 @@
           <w:lang w:val="en-US"/>
         </w:rPr>
       </w:pPr>
-      <w:proofErr w:type="spellStart"/>
       <w:r>
         <w:rPr>
           <w:i/>
@@ -6010,15 +5255,7 @@
           <w:i/>
           <w:lang w:val="en-US"/>
         </w:rPr>
-        <w:t>name</w:t>
-      </w:r>
-      <w:proofErr w:type="spellEnd"/>
-      <w:r>
-        <w:rPr>
-          <w:i/>
-          <w:lang w:val="en-US"/>
-        </w:rPr>
-        <w:t xml:space="preserve"> </w:t>
+        <w:t xml:space="preserve">name </w:t>
       </w:r>
       <w:r>
         <w:rPr>
@@ -6104,7 +5341,6 @@
           <w:lang w:val="en-US"/>
         </w:rPr>
       </w:pPr>
-      <w:proofErr w:type="spellStart"/>
       <w:r>
         <w:rPr>
           <w:i/>
@@ -6126,21 +5362,12 @@
         </w:rPr>
         <w:t>invariantname</w:t>
       </w:r>
-      <w:proofErr w:type="spellEnd"/>
-      <w:r>
-        <w:rPr>
-          <w:i/>
-          <w:lang w:val="en-US"/>
-        </w:rPr>
-        <w:t xml:space="preserve"> = </w:t>
-      </w:r>
-      <w:proofErr w:type="spellStart"/>
-      <w:r>
-        <w:rPr>
-          <w:i/>
-          <w:lang w:val="en-US"/>
-        </w:rPr>
-        <w:t>active</w:t>
+      <w:r>
+        <w:rPr>
+          <w:i/>
+          <w:lang w:val="en-US"/>
+        </w:rPr>
+        <w:t xml:space="preserve"> = active</w:t>
       </w:r>
       <w:r>
         <w:rPr>
@@ -6170,7 +5397,6 @@
         </w:rPr>
         <w:t>negate</w:t>
       </w:r>
-      <w:proofErr w:type="spellEnd"/>
     </w:p>
     <w:p>
       <w:pPr>
@@ -6236,7 +5462,6 @@
           <w:lang w:val="en-US"/>
         </w:rPr>
       </w:pPr>
-      <w:proofErr w:type="spellStart"/>
       <w:r>
         <w:rPr>
           <w:i/>
@@ -6249,23 +5474,7 @@
           <w:i/>
           <w:lang w:val="en-US"/>
         </w:rPr>
-        <w:t>ggregationcyclefreeness</w:t>
-      </w:r>
-      <w:proofErr w:type="spellEnd"/>
-      <w:r>
-        <w:rPr>
-          <w:i/>
-          <w:lang w:val="en-US"/>
-        </w:rPr>
-        <w:t xml:space="preserve"> = </w:t>
-      </w:r>
-      <w:proofErr w:type="spellStart"/>
-      <w:r>
-        <w:rPr>
-          <w:i/>
-          <w:lang w:val="en-US"/>
-        </w:rPr>
-        <w:t>on|</w:t>
+        <w:t>ggregationcyclefreeness = on|</w:t>
       </w:r>
       <w:r>
         <w:rPr>
@@ -6274,7 +5483,6 @@
         </w:rPr>
         <w:t>off</w:t>
       </w:r>
-      <w:proofErr w:type="spellEnd"/>
     </w:p>
     <w:p>
       <w:pPr>
@@ -6319,23 +5527,12 @@
           <w:lang w:val="en-US"/>
         </w:rPr>
       </w:pPr>
-      <w:proofErr w:type="spellStart"/>
-      <w:proofErr w:type="gramStart"/>
-      <w:r>
-        <w:rPr>
-          <w:lang w:val="en-US"/>
-        </w:rPr>
-        <w:t>forbiddensharing</w:t>
-      </w:r>
-      <w:proofErr w:type="spellEnd"/>
-      <w:proofErr w:type="gramEnd"/>
-      <w:r>
-        <w:rPr>
-          <w:lang w:val="en-US"/>
-        </w:rPr>
-        <w:t xml:space="preserve"> = </w:t>
-      </w:r>
-      <w:proofErr w:type="spellStart"/>
+      <w:r>
+        <w:rPr>
+          <w:lang w:val="en-US"/>
+        </w:rPr>
+        <w:t xml:space="preserve">forbiddensharing = </w:t>
+      </w:r>
       <w:r>
         <w:rPr>
           <w:i/>
@@ -6350,7 +5547,6 @@
         </w:rPr>
         <w:t>off</w:t>
       </w:r>
-      <w:proofErr w:type="spellEnd"/>
       <w:r>
         <w:rPr>
           <w:i/>

</xml_diff>

<commit_message>
- updated documentation for classifying terms
git-svn-id: https://db-svn.informatik.uni-bremen.de/repos/stuff/use_plugins/ModelValidator/trunk@5869 e95982d2-0d12-e879-a455-8ce5a0885042
</commit_message>
<xml_diff>
--- a/doc/Usage.docx
+++ b/doc/Usage.docx
@@ -175,7 +175,23 @@
           <w:rFonts w:cs="Times New Roman"/>
           <w:lang w:val="en-US"/>
         </w:rPr>
-        <w:t>The plug-in can be started by either using the toolbar button in USE or by selecting the menu item “Plugins/Validation/Kodkod”.</w:t>
+        <w:t>The plug-in can be started by either using the toolbar button in USE or by selecting the menu item “Plugins/Validation/</w:t>
+      </w:r>
+      <w:proofErr w:type="spellStart"/>
+      <w:r>
+        <w:rPr>
+          <w:rFonts w:cs="Times New Roman"/>
+          <w:lang w:val="en-US"/>
+        </w:rPr>
+        <w:t>Kodkod</w:t>
+      </w:r>
+      <w:proofErr w:type="spellEnd"/>
+      <w:r>
+        <w:rPr>
+          <w:rFonts w:cs="Times New Roman"/>
+          <w:lang w:val="en-US"/>
+        </w:rPr>
+        <w:t>”.</w:t>
       </w:r>
     </w:p>
     <w:p>
@@ -368,7 +384,23 @@
           <w:rFonts w:cs="Times New Roman"/>
           <w:lang w:val="en-US"/>
         </w:rPr>
-        <w:t>that configure the search space. A previously constructed system state can be used as an input (as a partial solution) to the model finding process (see Commands).</w:t>
+        <w:t xml:space="preserve">that configure the search space. A previously constructed system state can be used as an input (as a partial solution) to the model finding </w:t>
+      </w:r>
+      <w:proofErr w:type="gramStart"/>
+      <w:r>
+        <w:rPr>
+          <w:rFonts w:cs="Times New Roman"/>
+          <w:lang w:val="en-US"/>
+        </w:rPr>
+        <w:t>process</w:t>
+      </w:r>
+      <w:proofErr w:type="gramEnd"/>
+      <w:r>
+        <w:rPr>
+          <w:rFonts w:cs="Times New Roman"/>
+          <w:lang w:val="en-US"/>
+        </w:rPr>
+        <w:t xml:space="preserve"> (see Commands).</w:t>
       </w:r>
     </w:p>
     <w:p>
@@ -503,6 +535,7 @@
           <w:lang w:val="en-US"/>
         </w:rPr>
       </w:pPr>
+      <w:proofErr w:type="spellStart"/>
       <w:r>
         <w:rPr>
           <w:i/>
@@ -510,6 +543,7 @@
         </w:rPr>
         <w:t>modelvalidator</w:t>
       </w:r>
+      <w:proofErr w:type="spellEnd"/>
       <w:r>
         <w:rPr>
           <w:i/>
@@ -531,12 +565,21 @@
         </w:rPr>
         <w:t>&lt;</w:t>
       </w:r>
-      <w:r>
-        <w:rPr>
-          <w:i/>
-          <w:lang w:val="en-US"/>
-        </w:rPr>
-        <w:t>config-file</w:t>
+      <w:proofErr w:type="spellStart"/>
+      <w:r>
+        <w:rPr>
+          <w:i/>
+          <w:lang w:val="en-US"/>
+        </w:rPr>
+        <w:t>config</w:t>
+      </w:r>
+      <w:proofErr w:type="spellEnd"/>
+      <w:r>
+        <w:rPr>
+          <w:i/>
+          <w:lang w:val="en-US"/>
+        </w:rPr>
+        <w:t>-file</w:t>
       </w:r>
       <w:r>
         <w:rPr>
@@ -582,13 +625,24 @@
           <w:lang w:val="en-US"/>
         </w:rPr>
       </w:pPr>
-      <w:r>
-        <w:rPr>
-          <w:i/>
-          <w:lang w:val="en-US"/>
-        </w:rPr>
-        <w:t>config-file</w:t>
-      </w:r>
+      <w:proofErr w:type="spellStart"/>
+      <w:proofErr w:type="gramStart"/>
+      <w:r>
+        <w:rPr>
+          <w:i/>
+          <w:lang w:val="en-US"/>
+        </w:rPr>
+        <w:t>config</w:t>
+      </w:r>
+      <w:proofErr w:type="spellEnd"/>
+      <w:r>
+        <w:rPr>
+          <w:i/>
+          <w:lang w:val="en-US"/>
+        </w:rPr>
+        <w:t>-file</w:t>
+      </w:r>
+      <w:proofErr w:type="gramEnd"/>
       <w:r>
         <w:rPr>
           <w:lang w:val="en-US"/>
@@ -660,12 +714,21 @@
         </w:rPr>
         <w:t xml:space="preserve">If the parameter </w:t>
       </w:r>
-      <w:r>
-        <w:rPr>
-          <w:i/>
-          <w:lang w:val="en-US"/>
-        </w:rPr>
-        <w:t>config-file</w:t>
+      <w:proofErr w:type="spellStart"/>
+      <w:r>
+        <w:rPr>
+          <w:i/>
+          <w:lang w:val="en-US"/>
+        </w:rPr>
+        <w:t>config</w:t>
+      </w:r>
+      <w:proofErr w:type="spellEnd"/>
+      <w:r>
+        <w:rPr>
+          <w:i/>
+          <w:lang w:val="en-US"/>
+        </w:rPr>
+        <w:t>-file</w:t>
       </w:r>
       <w:r>
         <w:rPr>
@@ -944,6 +1007,7 @@
           <w:lang w:val="en-US"/>
         </w:rPr>
       </w:pPr>
+      <w:proofErr w:type="spellStart"/>
       <w:r>
         <w:rPr>
           <w:i/>
@@ -951,6 +1015,7 @@
         </w:rPr>
         <w:t>modelvalidator</w:t>
       </w:r>
+      <w:proofErr w:type="spellEnd"/>
       <w:r>
         <w:rPr>
           <w:i/>
@@ -972,12 +1037,21 @@
         </w:rPr>
         <w:t>&lt;</w:t>
       </w:r>
-      <w:r>
-        <w:rPr>
-          <w:i/>
-          <w:lang w:val="en-US"/>
-        </w:rPr>
-        <w:t>config-file</w:t>
+      <w:proofErr w:type="spellStart"/>
+      <w:r>
+        <w:rPr>
+          <w:i/>
+          <w:lang w:val="en-US"/>
+        </w:rPr>
+        <w:t>config</w:t>
+      </w:r>
+      <w:proofErr w:type="spellEnd"/>
+      <w:r>
+        <w:rPr>
+          <w:i/>
+          <w:lang w:val="en-US"/>
+        </w:rPr>
+        <w:t>-file</w:t>
       </w:r>
       <w:r>
         <w:rPr>
@@ -991,8 +1065,17 @@
           <w:i/>
           <w:lang w:val="en-US"/>
         </w:rPr>
-        <w:t>|next|previous|show</w:t>
-      </w:r>
+        <w:t>|</w:t>
+      </w:r>
+      <w:proofErr w:type="spellStart"/>
+      <w:r>
+        <w:rPr>
+          <w:i/>
+          <w:lang w:val="en-US"/>
+        </w:rPr>
+        <w:t>next|previous|show</w:t>
+      </w:r>
+      <w:proofErr w:type="spellEnd"/>
       <w:r>
         <w:rPr>
           <w:i/>
@@ -1066,13 +1149,24 @@
           <w:lang w:val="en-US"/>
         </w:rPr>
       </w:pPr>
-      <w:r>
-        <w:rPr>
-          <w:i/>
-          <w:lang w:val="en-US"/>
-        </w:rPr>
-        <w:t>config-file</w:t>
-      </w:r>
+      <w:proofErr w:type="spellStart"/>
+      <w:proofErr w:type="gramStart"/>
+      <w:r>
+        <w:rPr>
+          <w:i/>
+          <w:lang w:val="en-US"/>
+        </w:rPr>
+        <w:t>config</w:t>
+      </w:r>
+      <w:proofErr w:type="spellEnd"/>
+      <w:r>
+        <w:rPr>
+          <w:i/>
+          <w:lang w:val="en-US"/>
+        </w:rPr>
+        <w:t>-file</w:t>
+      </w:r>
+      <w:proofErr w:type="gramEnd"/>
       <w:r>
         <w:rPr>
           <w:lang w:val="en-US"/>
@@ -1186,7 +1280,21 @@
         <w:rPr>
           <w:lang w:val="en-US"/>
         </w:rPr>
-        <w:t xml:space="preserve">Shows the n-th solution </w:t>
+        <w:t>Shows the n-</w:t>
+      </w:r>
+      <w:proofErr w:type="spellStart"/>
+      <w:r>
+        <w:rPr>
+          <w:lang w:val="en-US"/>
+        </w:rPr>
+        <w:t>th</w:t>
+      </w:r>
+      <w:proofErr w:type="spellEnd"/>
+      <w:r>
+        <w:rPr>
+          <w:lang w:val="en-US"/>
+        </w:rPr>
+        <w:t xml:space="preserve"> solution </w:t>
       </w:r>
     </w:p>
     <w:p>
@@ -1260,12 +1368,21 @@
         </w:rPr>
         <w:t xml:space="preserve"> or </w:t>
       </w:r>
-      <w:r>
-        <w:rPr>
-          <w:i/>
-          <w:lang w:val="en-US"/>
-        </w:rPr>
-        <w:t>show(n)</w:t>
+      <w:proofErr w:type="gramStart"/>
+      <w:r>
+        <w:rPr>
+          <w:i/>
+          <w:lang w:val="en-US"/>
+        </w:rPr>
+        <w:t>show(</w:t>
+      </w:r>
+      <w:proofErr w:type="gramEnd"/>
+      <w:r>
+        <w:rPr>
+          <w:i/>
+          <w:lang w:val="en-US"/>
+        </w:rPr>
+        <w:t>n)</w:t>
       </w:r>
       <w:r>
         <w:rPr>
@@ -1286,18 +1403,41 @@
         </w:rPr>
         <w:t xml:space="preserve"> returns to the solution found before, whereas </w:t>
       </w:r>
-      <w:r>
-        <w:rPr>
-          <w:i/>
-          <w:lang w:val="en-US"/>
-        </w:rPr>
-        <w:t>show(n)</w:t>
-      </w:r>
-      <w:r>
-        <w:rPr>
-          <w:lang w:val="en-US"/>
-        </w:rPr>
-        <w:t xml:space="preserve"> returns the n-th solution.</w:t>
+      <w:proofErr w:type="gramStart"/>
+      <w:r>
+        <w:rPr>
+          <w:i/>
+          <w:lang w:val="en-US"/>
+        </w:rPr>
+        <w:t>show(</w:t>
+      </w:r>
+      <w:proofErr w:type="gramEnd"/>
+      <w:r>
+        <w:rPr>
+          <w:i/>
+          <w:lang w:val="en-US"/>
+        </w:rPr>
+        <w:t>n)</w:t>
+      </w:r>
+      <w:r>
+        <w:rPr>
+          <w:lang w:val="en-US"/>
+        </w:rPr>
+        <w:t xml:space="preserve"> returns the n-</w:t>
+      </w:r>
+      <w:proofErr w:type="spellStart"/>
+      <w:r>
+        <w:rPr>
+          <w:lang w:val="en-US"/>
+        </w:rPr>
+        <w:t>th</w:t>
+      </w:r>
+      <w:proofErr w:type="spellEnd"/>
+      <w:r>
+        <w:rPr>
+          <w:lang w:val="en-US"/>
+        </w:rPr>
+        <w:t xml:space="preserve"> solution.</w:t>
       </w:r>
     </w:p>
     <w:p>
@@ -1333,6 +1473,7 @@
           <w:lang w:val="en-US"/>
         </w:rPr>
       </w:pPr>
+      <w:proofErr w:type="spellStart"/>
       <w:r>
         <w:rPr>
           <w:i/>
@@ -1340,19 +1481,61 @@
         </w:rPr>
         <w:t>modelvalidator</w:t>
       </w:r>
-      <w:r>
-        <w:rPr>
-          <w:i/>
-          <w:lang w:val="en-US"/>
-        </w:rPr>
-        <w:t xml:space="preserve"> –scrollingAll</w:t>
-      </w:r>
-      <w:r>
-        <w:rPr>
-          <w:i/>
-          <w:lang w:val="en-US"/>
-        </w:rPr>
-        <w:t xml:space="preserve"> [&lt;config-file&gt;|next|previous|show(&lt;n&gt;)]</w:t>
+      <w:proofErr w:type="spellEnd"/>
+      <w:r>
+        <w:rPr>
+          <w:i/>
+          <w:lang w:val="en-US"/>
+        </w:rPr>
+        <w:t xml:space="preserve"> –</w:t>
+      </w:r>
+      <w:proofErr w:type="spellStart"/>
+      <w:r>
+        <w:rPr>
+          <w:i/>
+          <w:lang w:val="en-US"/>
+        </w:rPr>
+        <w:t>scrollingAll</w:t>
+      </w:r>
+      <w:proofErr w:type="spellEnd"/>
+      <w:r>
+        <w:rPr>
+          <w:i/>
+          <w:lang w:val="en-US"/>
+        </w:rPr>
+        <w:t xml:space="preserve"> [&lt;</w:t>
+      </w:r>
+      <w:proofErr w:type="spellStart"/>
+      <w:r>
+        <w:rPr>
+          <w:i/>
+          <w:lang w:val="en-US"/>
+        </w:rPr>
+        <w:t>config</w:t>
+      </w:r>
+      <w:proofErr w:type="spellEnd"/>
+      <w:r>
+        <w:rPr>
+          <w:i/>
+          <w:lang w:val="en-US"/>
+        </w:rPr>
+        <w:t>-file&gt;|</w:t>
+      </w:r>
+      <w:proofErr w:type="spellStart"/>
+      <w:r>
+        <w:rPr>
+          <w:i/>
+          <w:lang w:val="en-US"/>
+        </w:rPr>
+        <w:t>next|previous|show</w:t>
+      </w:r>
+      <w:proofErr w:type="spellEnd"/>
+      <w:r>
+        <w:rPr>
+          <w:i/>
+          <w:lang w:val="en-US"/>
+        </w:rPr>
+        <w:t>(&lt;n&gt;)]</w:t>
       </w:r>
     </w:p>
     <w:p>
@@ -1385,13 +1568,24 @@
           <w:lang w:val="en-US"/>
         </w:rPr>
       </w:pPr>
-      <w:r>
-        <w:rPr>
-          <w:i/>
-          <w:lang w:val="en-US"/>
-        </w:rPr>
-        <w:t>config-file</w:t>
-      </w:r>
+      <w:proofErr w:type="spellStart"/>
+      <w:proofErr w:type="gramStart"/>
+      <w:r>
+        <w:rPr>
+          <w:i/>
+          <w:lang w:val="en-US"/>
+        </w:rPr>
+        <w:t>config</w:t>
+      </w:r>
+      <w:proofErr w:type="spellEnd"/>
+      <w:r>
+        <w:rPr>
+          <w:i/>
+          <w:lang w:val="en-US"/>
+        </w:rPr>
+        <w:t>-file</w:t>
+      </w:r>
+      <w:proofErr w:type="gramEnd"/>
       <w:r>
         <w:rPr>
           <w:lang w:val="en-US"/>
@@ -1512,7 +1706,21 @@
         <w:rPr>
           <w:lang w:val="en-US"/>
         </w:rPr>
-        <w:t xml:space="preserve">Shows the n-th solution </w:t>
+        <w:t>Shows the n-</w:t>
+      </w:r>
+      <w:proofErr w:type="spellStart"/>
+      <w:r>
+        <w:rPr>
+          <w:lang w:val="en-US"/>
+        </w:rPr>
+        <w:t>th</w:t>
+      </w:r>
+      <w:proofErr w:type="spellEnd"/>
+      <w:r>
+        <w:rPr>
+          <w:lang w:val="en-US"/>
+        </w:rPr>
+        <w:t xml:space="preserve"> solution </w:t>
       </w:r>
     </w:p>
     <w:p>
@@ -1558,6 +1766,7 @@
         </w:rPr>
         <w:t xml:space="preserve">Like </w:t>
       </w:r>
+      <w:proofErr w:type="spellStart"/>
       <w:r>
         <w:rPr>
           <w:i/>
@@ -1565,6 +1774,7 @@
         </w:rPr>
         <w:t>modelvalidator</w:t>
       </w:r>
+      <w:proofErr w:type="spellEnd"/>
       <w:r>
         <w:rPr>
           <w:i/>
@@ -1595,6 +1805,477 @@
           <w:lang w:val="en-US"/>
         </w:rPr>
         <w:t xml:space="preserve"> memory.</w:t>
+      </w:r>
+    </w:p>
+    <w:p>
+      <w:pPr>
+        <w:pStyle w:val="Listenabsatz"/>
+        <w:numPr>
+          <w:ilvl w:val="0"/>
+          <w:numId w:val="9"/>
+        </w:numPr>
+        <w:spacing w:before="360" w:after="120" w:line="240" w:lineRule="auto"/>
+        <w:contextualSpacing w:val="0"/>
+        <w:rPr>
+          <w:i/>
+          <w:lang w:val="en-US"/>
+        </w:rPr>
+      </w:pPr>
+      <w:proofErr w:type="spellStart"/>
+      <w:r>
+        <w:rPr>
+          <w:i/>
+          <w:lang w:val="en-US"/>
+        </w:rPr>
+        <w:t>m</w:t>
+      </w:r>
+      <w:r>
+        <w:rPr>
+          <w:i/>
+          <w:lang w:val="en-US"/>
+        </w:rPr>
+        <w:t>odelvalidator</w:t>
+      </w:r>
+      <w:proofErr w:type="spellEnd"/>
+      <w:r>
+        <w:rPr>
+          <w:i/>
+          <w:lang w:val="en-US"/>
+        </w:rPr>
+        <w:t xml:space="preserve"> –</w:t>
+      </w:r>
+      <w:proofErr w:type="spellStart"/>
+      <w:r>
+        <w:rPr>
+          <w:i/>
+          <w:lang w:val="en-US"/>
+        </w:rPr>
+        <w:t>scrollingCT</w:t>
+      </w:r>
+      <w:proofErr w:type="spellEnd"/>
+      <w:r>
+        <w:rPr>
+          <w:i/>
+          <w:lang w:val="en-US"/>
+        </w:rPr>
+        <w:t xml:space="preserve"> [-f &lt;classifying term file&gt;] </w:t>
+      </w:r>
+      <w:r>
+        <w:rPr>
+          <w:i/>
+          <w:lang w:val="en-US"/>
+        </w:rPr>
+        <w:t>[&lt;</w:t>
+      </w:r>
+      <w:proofErr w:type="spellStart"/>
+      <w:r>
+        <w:rPr>
+          <w:i/>
+          <w:lang w:val="en-US"/>
+        </w:rPr>
+        <w:t>config</w:t>
+      </w:r>
+      <w:proofErr w:type="spellEnd"/>
+      <w:r>
+        <w:rPr>
+          <w:i/>
+          <w:lang w:val="en-US"/>
+        </w:rPr>
+        <w:t>-file&gt;|</w:t>
+      </w:r>
+      <w:proofErr w:type="spellStart"/>
+      <w:r>
+        <w:rPr>
+          <w:i/>
+          <w:lang w:val="en-US"/>
+        </w:rPr>
+        <w:t>next|previous|show</w:t>
+      </w:r>
+      <w:proofErr w:type="spellEnd"/>
+      <w:r>
+        <w:rPr>
+          <w:i/>
+          <w:lang w:val="en-US"/>
+        </w:rPr>
+        <w:t>(&lt;n&gt;)]</w:t>
+      </w:r>
+    </w:p>
+    <w:p>
+      <w:pPr>
+        <w:pStyle w:val="Listenabsatz"/>
+        <w:spacing w:before="120" w:after="120" w:line="240" w:lineRule="auto"/>
+        <w:ind w:left="360"/>
+        <w:contextualSpacing w:val="0"/>
+        <w:rPr>
+          <w:lang w:val="en-US"/>
+        </w:rPr>
+      </w:pPr>
+      <w:r>
+        <w:rPr>
+          <w:lang w:val="en-US"/>
+        </w:rPr>
+        <w:tab/>
+        <w:t>Parameter:</w:t>
+      </w:r>
+    </w:p>
+    <w:p>
+      <w:pPr>
+        <w:pStyle w:val="Listenabsatz"/>
+        <w:numPr>
+          <w:ilvl w:val="2"/>
+          <w:numId w:val="9"/>
+        </w:numPr>
+        <w:rPr>
+          <w:b/>
+          <w:lang w:val="en-US"/>
+        </w:rPr>
+      </w:pPr>
+      <w:proofErr w:type="spellStart"/>
+      <w:proofErr w:type="gramStart"/>
+      <w:r>
+        <w:rPr>
+          <w:i/>
+          <w:lang w:val="en-US"/>
+        </w:rPr>
+        <w:t>config</w:t>
+      </w:r>
+      <w:proofErr w:type="spellEnd"/>
+      <w:r>
+        <w:rPr>
+          <w:i/>
+          <w:lang w:val="en-US"/>
+        </w:rPr>
+        <w:t>-file</w:t>
+      </w:r>
+      <w:proofErr w:type="gramEnd"/>
+      <w:r>
+        <w:rPr>
+          <w:lang w:val="en-US"/>
+        </w:rPr>
+        <w:br/>
+        <w:t>Path to a configuration file (*.properties).</w:t>
+      </w:r>
+    </w:p>
+    <w:p>
+      <w:pPr>
+        <w:pStyle w:val="Listenabsatz"/>
+        <w:numPr>
+          <w:ilvl w:val="2"/>
+          <w:numId w:val="9"/>
+        </w:numPr>
+        <w:tabs>
+          <w:tab w:val="left" w:pos="3544"/>
+        </w:tabs>
+        <w:rPr>
+          <w:lang w:val="en-US"/>
+        </w:rPr>
+      </w:pPr>
+      <w:r>
+        <w:rPr>
+          <w:i/>
+          <w:lang w:val="en-US"/>
+        </w:rPr>
+        <w:t>next</w:t>
+      </w:r>
+      <w:r>
+        <w:rPr>
+          <w:lang w:val="en-US"/>
+        </w:rPr>
+        <w:br/>
+        <w:t>Search next solution</w:t>
+      </w:r>
+    </w:p>
+    <w:p>
+      <w:pPr>
+        <w:pStyle w:val="Listenabsatz"/>
+        <w:numPr>
+          <w:ilvl w:val="2"/>
+          <w:numId w:val="9"/>
+        </w:numPr>
+        <w:tabs>
+          <w:tab w:val="left" w:pos="3544"/>
+        </w:tabs>
+        <w:rPr>
+          <w:lang w:val="en-US"/>
+        </w:rPr>
+      </w:pPr>
+      <w:r>
+        <w:rPr>
+          <w:i/>
+          <w:lang w:val="en-US"/>
+        </w:rPr>
+        <w:t>previous</w:t>
+      </w:r>
+      <w:r>
+        <w:rPr>
+          <w:i/>
+          <w:lang w:val="en-US"/>
+        </w:rPr>
+        <w:br/>
+      </w:r>
+      <w:r>
+        <w:rPr>
+          <w:lang w:val="en-US"/>
+        </w:rPr>
+        <w:t>Return to previous solution</w:t>
+      </w:r>
+    </w:p>
+    <w:p>
+      <w:pPr>
+        <w:pStyle w:val="Listenabsatz"/>
+        <w:numPr>
+          <w:ilvl w:val="2"/>
+          <w:numId w:val="9"/>
+        </w:numPr>
+        <w:tabs>
+          <w:tab w:val="left" w:pos="3544"/>
+        </w:tabs>
+        <w:rPr>
+          <w:lang w:val="en-US"/>
+        </w:rPr>
+      </w:pPr>
+      <w:r>
+        <w:rPr>
+          <w:i/>
+          <w:lang w:val="en-US"/>
+        </w:rPr>
+        <w:t>show(n)</w:t>
+      </w:r>
+      <w:r>
+        <w:rPr>
+          <w:lang w:val="en-US"/>
+        </w:rPr>
+        <w:br/>
+        <w:t>Shows the n-</w:t>
+      </w:r>
+      <w:proofErr w:type="spellStart"/>
+      <w:r>
+        <w:rPr>
+          <w:lang w:val="en-US"/>
+        </w:rPr>
+        <w:t>th</w:t>
+      </w:r>
+      <w:proofErr w:type="spellEnd"/>
+      <w:r>
+        <w:rPr>
+          <w:lang w:val="en-US"/>
+        </w:rPr>
+        <w:t xml:space="preserve"> solution </w:t>
+      </w:r>
+    </w:p>
+    <w:p>
+      <w:pPr>
+        <w:pStyle w:val="Listenabsatz"/>
+        <w:spacing w:before="120" w:after="120" w:line="240" w:lineRule="auto"/>
+        <w:ind w:left="360"/>
+        <w:contextualSpacing w:val="0"/>
+        <w:rPr>
+          <w:lang w:val="en-US"/>
+        </w:rPr>
+      </w:pPr>
+      <w:r>
+        <w:rPr>
+          <w:lang w:val="en-US"/>
+        </w:rPr>
+        <w:tab/>
+        <w:t>Description:</w:t>
+      </w:r>
+    </w:p>
+    <w:p>
+      <w:pPr>
+        <w:pStyle w:val="Listenabsatz"/>
+        <w:ind w:left="1418"/>
+        <w:rPr>
+          <w:lang w:val="en-US"/>
+        </w:rPr>
+      </w:pPr>
+      <w:r>
+        <w:rPr>
+          <w:lang w:val="en-US"/>
+        </w:rPr>
+        <w:t>The command allows to scroll through the solution space using classifying terms – a form of equivalence partitioning on UML and OCL models. The usage is l</w:t>
+      </w:r>
+      <w:r>
+        <w:rPr>
+          <w:lang w:val="en-US"/>
+        </w:rPr>
+        <w:t xml:space="preserve">ike </w:t>
+      </w:r>
+      <w:proofErr w:type="spellStart"/>
+      <w:r>
+        <w:rPr>
+          <w:i/>
+          <w:lang w:val="en-US"/>
+        </w:rPr>
+        <w:t>modelvalidator</w:t>
+      </w:r>
+      <w:proofErr w:type="spellEnd"/>
+      <w:r>
+        <w:rPr>
+          <w:i/>
+          <w:lang w:val="en-US"/>
+        </w:rPr>
+        <w:t xml:space="preserve"> –scrolling</w:t>
+      </w:r>
+      <w:r>
+        <w:rPr>
+          <w:lang w:val="en-US"/>
+        </w:rPr>
+        <w:t xml:space="preserve"> but you are interactively asked for classifying terms</w:t>
+      </w:r>
+      <w:r>
+        <w:rPr>
+          <w:lang w:val="en-US"/>
+        </w:rPr>
+        <w:t xml:space="preserve"> (OCL queries)</w:t>
+      </w:r>
+      <w:r>
+        <w:rPr>
+          <w:lang w:val="en-US"/>
+        </w:rPr>
+        <w:t xml:space="preserve"> that you want to use. Optionally, these terms can be named for an easier identification when the tool displays the values in the current solution for them.</w:t>
+      </w:r>
+    </w:p>
+    <w:p>
+      <w:pPr>
+        <w:pStyle w:val="Listenabsatz"/>
+        <w:ind w:left="1418"/>
+        <w:rPr>
+          <w:lang w:val="en-US"/>
+        </w:rPr>
+      </w:pPr>
+      <w:r>
+        <w:rPr>
+          <w:lang w:val="en-US"/>
+        </w:rPr>
+        <w:t xml:space="preserve">Providing a file using the </w:t>
+      </w:r>
+      <w:r>
+        <w:rPr>
+          <w:i/>
+          <w:lang w:val="en-US"/>
+        </w:rPr>
+        <w:t>-f</w:t>
+      </w:r>
+      <w:r>
+        <w:rPr>
+          <w:lang w:val="en-US"/>
+        </w:rPr>
+        <w:t xml:space="preserve"> parameter, allows the command to run automatically without user interaction (for example in automated scripts).</w:t>
+      </w:r>
+      <w:r>
+        <w:rPr>
+          <w:lang w:val="en-US"/>
+        </w:rPr>
+        <w:t xml:space="preserve"> The file can contain names (optional) and OCL queries divided by ‘</w:t>
+      </w:r>
+      <w:r>
+        <w:rPr>
+          <w:rFonts w:ascii="Courier New" w:hAnsi="Courier New" w:cs="Courier New"/>
+          <w:lang w:val="en-US"/>
+        </w:rPr>
+        <w:t>~~~</w:t>
+      </w:r>
+      <w:r>
+        <w:rPr>
+          <w:lang w:val="en-US"/>
+        </w:rPr>
+        <w:t xml:space="preserve">’. An example file with two classifying terms can </w:t>
+      </w:r>
+      <w:r>
+        <w:rPr>
+          <w:lang w:val="en-US"/>
+        </w:rPr>
+        <w:t>look</w:t>
+      </w:r>
+      <w:r>
+        <w:rPr>
+          <w:lang w:val="en-US"/>
+        </w:rPr>
+        <w:t xml:space="preserve"> like:</w:t>
+      </w:r>
+    </w:p>
+    <w:p>
+      <w:pPr>
+        <w:pStyle w:val="Listenabsatz"/>
+        <w:ind w:left="1418"/>
+        <w:rPr>
+          <w:rFonts w:ascii="Courier New" w:hAnsi="Courier New" w:cs="Courier New"/>
+          <w:lang w:val="en-US"/>
+        </w:rPr>
+      </w:pPr>
+      <w:r>
+        <w:rPr>
+          <w:rFonts w:ascii="Courier New" w:hAnsi="Courier New" w:cs="Courier New"/>
+          <w:lang w:val="en-US"/>
+        </w:rPr>
+        <w:t>[nameOfCT1] &lt;</w:t>
+      </w:r>
+      <w:proofErr w:type="gramStart"/>
+      <w:r>
+        <w:rPr>
+          <w:rFonts w:ascii="Courier New" w:hAnsi="Courier New" w:cs="Courier New"/>
+          <w:lang w:val="en-US"/>
+        </w:rPr>
+        <w:t>classifying-term-expression1</w:t>
+      </w:r>
+      <w:proofErr w:type="gramEnd"/>
+      <w:r>
+        <w:rPr>
+          <w:rFonts w:ascii="Courier New" w:hAnsi="Courier New" w:cs="Courier New"/>
+          <w:lang w:val="en-US"/>
+        </w:rPr>
+        <w:t>&gt;</w:t>
+      </w:r>
+    </w:p>
+    <w:p>
+      <w:pPr>
+        <w:pStyle w:val="Listenabsatz"/>
+        <w:ind w:left="1418"/>
+        <w:rPr>
+          <w:rFonts w:ascii="Courier New" w:hAnsi="Courier New" w:cs="Courier New"/>
+          <w:lang w:val="en-US"/>
+        </w:rPr>
+      </w:pPr>
+      <w:r>
+        <w:rPr>
+          <w:rFonts w:ascii="Courier New" w:hAnsi="Courier New" w:cs="Courier New"/>
+          <w:lang w:val="en-US"/>
+        </w:rPr>
+        <w:t>~~~</w:t>
+      </w:r>
+    </w:p>
+    <w:p>
+      <w:pPr>
+        <w:pStyle w:val="Listenabsatz"/>
+        <w:ind w:left="1418"/>
+        <w:rPr>
+          <w:rFonts w:ascii="Courier New" w:hAnsi="Courier New" w:cs="Courier New"/>
+          <w:lang w:val="en-US"/>
+        </w:rPr>
+      </w:pPr>
+      <w:r>
+        <w:rPr>
+          <w:rFonts w:ascii="Courier New" w:hAnsi="Courier New" w:cs="Courier New"/>
+          <w:lang w:val="en-US"/>
+        </w:rPr>
+        <w:t>&lt;</w:t>
+      </w:r>
+      <w:proofErr w:type="gramStart"/>
+      <w:r>
+        <w:rPr>
+          <w:rFonts w:ascii="Courier New" w:hAnsi="Courier New" w:cs="Courier New"/>
+          <w:lang w:val="en-US"/>
+        </w:rPr>
+        <w:t>classifying-term-expression2</w:t>
+      </w:r>
+      <w:proofErr w:type="gramEnd"/>
+      <w:r>
+        <w:rPr>
+          <w:rFonts w:ascii="Courier New" w:hAnsi="Courier New" w:cs="Courier New"/>
+          <w:lang w:val="en-US"/>
+        </w:rPr>
+        <w:t>&gt;</w:t>
       </w:r>
     </w:p>
     <w:p>
@@ -1612,6 +2293,7 @@
           <w:lang w:val="en-US"/>
         </w:rPr>
       </w:pPr>
+      <w:proofErr w:type="spellStart"/>
       <w:r>
         <w:rPr>
           <w:i/>
@@ -1619,47 +2301,82 @@
         </w:rPr>
         <w:t>modelvalidator</w:t>
       </w:r>
-      <w:r>
-        <w:rPr>
-          <w:i/>
-          <w:lang w:val="en-US"/>
-        </w:rPr>
-        <w:t xml:space="preserve"> –invIndep</w:t>
-      </w:r>
-      <w:r>
-        <w:rPr>
-          <w:i/>
-          <w:lang w:val="en-US"/>
-        </w:rPr>
-        <w:t xml:space="preserve"> [</w:t>
-      </w:r>
-      <w:r>
-        <w:rPr>
-          <w:i/>
-          <w:lang w:val="en-US"/>
-        </w:rPr>
-        <w:t>&lt;</w:t>
-      </w:r>
-      <w:r>
-        <w:rPr>
-          <w:i/>
-          <w:lang w:val="en-US"/>
-        </w:rPr>
-        <w:t>invName</w:t>
-      </w:r>
-      <w:r>
-        <w:rPr>
-          <w:i/>
-          <w:lang w:val="en-US"/>
-        </w:rPr>
-        <w:t>&gt;</w:t>
-      </w:r>
-      <w:r>
-        <w:rPr>
-          <w:i/>
-          <w:lang w:val="en-US"/>
-        </w:rPr>
-        <w:t>]</w:t>
+      <w:proofErr w:type="spellEnd"/>
+      <w:r>
+        <w:rPr>
+          <w:i/>
+          <w:lang w:val="en-US"/>
+        </w:rPr>
+        <w:t xml:space="preserve"> –</w:t>
+      </w:r>
+      <w:proofErr w:type="spellStart"/>
+      <w:r>
+        <w:rPr>
+          <w:i/>
+          <w:lang w:val="en-US"/>
+        </w:rPr>
+        <w:t>scrolling</w:t>
+      </w:r>
+      <w:r>
+        <w:rPr>
+          <w:i/>
+          <w:lang w:val="en-US"/>
+        </w:rPr>
+        <w:t>All</w:t>
+      </w:r>
+      <w:r>
+        <w:rPr>
+          <w:i/>
+          <w:lang w:val="en-US"/>
+        </w:rPr>
+        <w:t>CT</w:t>
+      </w:r>
+      <w:proofErr w:type="spellEnd"/>
+      <w:r>
+        <w:rPr>
+          <w:i/>
+          <w:lang w:val="en-US"/>
+        </w:rPr>
+        <w:t xml:space="preserve"> [-f &lt;classifying term file&gt;] </w:t>
+      </w:r>
+      <w:r>
+        <w:rPr>
+          <w:i/>
+          <w:lang w:val="en-US"/>
+        </w:rPr>
+        <w:t>[&lt;</w:t>
+      </w:r>
+      <w:proofErr w:type="spellStart"/>
+      <w:r>
+        <w:rPr>
+          <w:i/>
+          <w:lang w:val="en-US"/>
+        </w:rPr>
+        <w:t>config</w:t>
+      </w:r>
+      <w:proofErr w:type="spellEnd"/>
+      <w:r>
+        <w:rPr>
+          <w:i/>
+          <w:lang w:val="en-US"/>
+        </w:rPr>
+        <w:t>-file&gt;|</w:t>
+      </w:r>
+      <w:proofErr w:type="spellStart"/>
+      <w:r>
+        <w:rPr>
+          <w:i/>
+          <w:lang w:val="en-US"/>
+        </w:rPr>
+        <w:t>next|previous|show</w:t>
+      </w:r>
+      <w:proofErr w:type="spellEnd"/>
+      <w:r>
+        <w:rPr>
+          <w:i/>
+          <w:lang w:val="en-US"/>
+        </w:rPr>
+        <w:t>(&lt;n&gt;)]</w:t>
       </w:r>
     </w:p>
     <w:p>
@@ -1679,83 +2396,58 @@
         <w:tab/>
         <w:t>Parameter:</w:t>
       </w:r>
-    </w:p>
-    <w:p>
-      <w:pPr>
-        <w:pStyle w:val="Listenabsatz"/>
-        <w:numPr>
-          <w:ilvl w:val="2"/>
-          <w:numId w:val="9"/>
-        </w:numPr>
-        <w:rPr>
-          <w:lang w:val="en-US"/>
-        </w:rPr>
-      </w:pPr>
-      <w:r>
-        <w:rPr>
-          <w:i/>
-          <w:lang w:val="en-US"/>
-        </w:rPr>
-        <w:t xml:space="preserve">invName </w:t>
-      </w:r>
-      <w:r>
-        <w:rPr>
-          <w:lang w:val="en-US"/>
-        </w:rPr>
-        <w:t>(optional)</w:t>
-      </w:r>
-      <w:r>
-        <w:rPr>
-          <w:lang w:val="en-US"/>
-        </w:rPr>
-        <w:br/>
-        <w:t>N</w:t>
-      </w:r>
-      <w:r>
-        <w:rPr>
-          <w:lang w:val="en-US"/>
-        </w:rPr>
-        <w:t xml:space="preserve">ame of an invariant to </w:t>
-      </w:r>
-      <w:r>
-        <w:rPr>
-          <w:lang w:val="en-US"/>
-        </w:rPr>
-        <w:t>check independence for.</w:t>
-      </w:r>
-      <w:r>
-        <w:rPr>
-          <w:lang w:val="en-US"/>
-        </w:rPr>
-        <w:br/>
-      </w:r>
-      <w:r>
-        <w:rPr>
-          <w:lang w:val="en-US"/>
-        </w:rPr>
-        <w:t xml:space="preserve">Syntax is </w:t>
-      </w:r>
-      <w:r>
-        <w:rPr>
-          <w:rFonts w:ascii="Courier New" w:hAnsi="Courier New" w:cs="Courier New"/>
-          <w:lang w:val="en-US"/>
-        </w:rPr>
-        <w:t>className</w:t>
-      </w:r>
-      <w:r>
-        <w:rPr>
-          <w:rFonts w:ascii="Courier New" w:hAnsi="Courier New" w:cs="Courier New"/>
-          <w:lang w:val="en-US"/>
-        </w:rPr>
-        <w:t>::</w:t>
-      </w:r>
-      <w:r>
-        <w:rPr>
-          <w:rFonts w:ascii="Courier New" w:hAnsi="Courier New" w:cs="Courier New"/>
-          <w:lang w:val="en-US"/>
-        </w:rPr>
-        <w:t>invariantName</w:t>
-      </w:r>
+      <w:r>
+        <w:rPr>
+          <w:lang w:val="en-US"/>
+        </w:rPr>
+        <w:t xml:space="preserve"> </w:t>
+      </w:r>
+      <w:r>
+        <w:rPr>
+          <w:i/>
+          <w:lang w:val="en-US"/>
+        </w:rPr>
+        <w:t>see</w:t>
+      </w:r>
+      <w:r>
+        <w:rPr>
+          <w:i/>
+          <w:lang w:val="en-US"/>
+        </w:rPr>
+        <w:t xml:space="preserve"> command</w:t>
+      </w:r>
+      <w:r>
+        <w:rPr>
+          <w:i/>
+          <w:lang w:val="en-US"/>
+        </w:rPr>
+        <w:t xml:space="preserve"> </w:t>
+      </w:r>
+      <w:proofErr w:type="spellStart"/>
+      <w:r>
+        <w:rPr>
+          <w:i/>
+          <w:lang w:val="en-US"/>
+        </w:rPr>
+        <w:t>modelvalidator</w:t>
+      </w:r>
+      <w:proofErr w:type="spellEnd"/>
+      <w:r>
+        <w:rPr>
+          <w:i/>
+          <w:lang w:val="en-US"/>
+        </w:rPr>
+        <w:t xml:space="preserve"> –</w:t>
+      </w:r>
+      <w:proofErr w:type="spellStart"/>
+      <w:r>
+        <w:rPr>
+          <w:i/>
+          <w:lang w:val="en-US"/>
+        </w:rPr>
+        <w:t>scrollingCT</w:t>
+      </w:r>
+      <w:proofErr w:type="spellEnd"/>
     </w:p>
     <w:p>
       <w:pPr>
@@ -1772,18 +2464,7 @@
           <w:lang w:val="en-US"/>
         </w:rPr>
         <w:tab/>
-      </w:r>
-      <w:r>
-        <w:rPr>
-          <w:lang w:val="en-US"/>
-        </w:rPr>
-        <w:t>Description</w:t>
-      </w:r>
-      <w:r>
-        <w:rPr>
-          <w:lang w:val="en-US"/>
-        </w:rPr>
-        <w:t>:</w:t>
+        <w:t>Description:</w:t>
       </w:r>
     </w:p>
     <w:p>
@@ -1798,8 +2479,65 @@
         <w:rPr>
           <w:lang w:val="en-US"/>
         </w:rPr>
-        <w:t>Checks the independence of a single invariant, if an invariant name is provided as an argument. If no name of an invariant is given, all invariants are checked step by step.</w:t>
-      </w:r>
+        <w:t xml:space="preserve">Like </w:t>
+      </w:r>
+      <w:proofErr w:type="spellStart"/>
+      <w:r>
+        <w:rPr>
+          <w:i/>
+          <w:lang w:val="en-US"/>
+        </w:rPr>
+        <w:t>modelvalidator</w:t>
+      </w:r>
+      <w:proofErr w:type="spellEnd"/>
+      <w:r>
+        <w:rPr>
+          <w:i/>
+          <w:lang w:val="en-US"/>
+        </w:rPr>
+        <w:t xml:space="preserve"> –</w:t>
+      </w:r>
+      <w:proofErr w:type="spellStart"/>
+      <w:r>
+        <w:rPr>
+          <w:i/>
+          <w:lang w:val="en-US"/>
+        </w:rPr>
+        <w:t>scrollingCT</w:t>
+      </w:r>
+      <w:proofErr w:type="spellEnd"/>
+      <w:r>
+        <w:rPr>
+          <w:lang w:val="en-US"/>
+        </w:rPr>
+        <w:t xml:space="preserve">, </w:t>
+      </w:r>
+      <w:r>
+        <w:rPr>
+          <w:lang w:val="en-US"/>
+        </w:rPr>
+        <w:t>but all possible solutions are calculated at once and are stored in memory</w:t>
+      </w:r>
+      <w:r>
+        <w:rPr>
+          <w:lang w:val="en-US"/>
+        </w:rPr>
+        <w:t>.</w:t>
+      </w:r>
+      <w:bookmarkStart w:id="0" w:name="_GoBack"/>
+      <w:bookmarkEnd w:id="0"/>
+    </w:p>
+    <w:p>
+      <w:pPr>
+        <w:pStyle w:val="Listenabsatz"/>
+        <w:spacing w:before="360" w:after="120" w:line="240" w:lineRule="auto"/>
+        <w:ind w:left="357"/>
+        <w:contextualSpacing w:val="0"/>
+        <w:rPr>
+          <w:i/>
+          <w:lang w:val="en-US"/>
+        </w:rPr>
+      </w:pPr>
     </w:p>
     <w:p>
       <w:pPr>
@@ -1816,6 +2554,7 @@
           <w:lang w:val="en-US"/>
         </w:rPr>
       </w:pPr>
+      <w:proofErr w:type="spellStart"/>
       <w:r>
         <w:rPr>
           <w:i/>
@@ -1823,6 +2562,7 @@
         </w:rPr>
         <w:t>modelvalidator</w:t>
       </w:r>
+      <w:proofErr w:type="spellEnd"/>
       <w:r>
         <w:rPr>
           <w:i/>
@@ -1830,6 +2570,239 @@
         </w:rPr>
         <w:t xml:space="preserve"> –</w:t>
       </w:r>
+      <w:proofErr w:type="spellStart"/>
+      <w:r>
+        <w:rPr>
+          <w:i/>
+          <w:lang w:val="en-US"/>
+        </w:rPr>
+        <w:t>invIndep</w:t>
+      </w:r>
+      <w:proofErr w:type="spellEnd"/>
+      <w:r>
+        <w:rPr>
+          <w:i/>
+          <w:lang w:val="en-US"/>
+        </w:rPr>
+        <w:t xml:space="preserve"> [</w:t>
+      </w:r>
+      <w:r>
+        <w:rPr>
+          <w:i/>
+          <w:lang w:val="en-US"/>
+        </w:rPr>
+        <w:t>&lt;</w:t>
+      </w:r>
+      <w:proofErr w:type="spellStart"/>
+      <w:r>
+        <w:rPr>
+          <w:i/>
+          <w:lang w:val="en-US"/>
+        </w:rPr>
+        <w:t>invName</w:t>
+      </w:r>
+      <w:proofErr w:type="spellEnd"/>
+      <w:r>
+        <w:rPr>
+          <w:i/>
+          <w:lang w:val="en-US"/>
+        </w:rPr>
+        <w:t>&gt;</w:t>
+      </w:r>
+      <w:r>
+        <w:rPr>
+          <w:i/>
+          <w:lang w:val="en-US"/>
+        </w:rPr>
+        <w:t>]</w:t>
+      </w:r>
+    </w:p>
+    <w:p>
+      <w:pPr>
+        <w:pStyle w:val="Listenabsatz"/>
+        <w:spacing w:before="120" w:after="120" w:line="240" w:lineRule="auto"/>
+        <w:ind w:left="360"/>
+        <w:contextualSpacing w:val="0"/>
+        <w:rPr>
+          <w:lang w:val="en-US"/>
+        </w:rPr>
+      </w:pPr>
+      <w:r>
+        <w:rPr>
+          <w:lang w:val="en-US"/>
+        </w:rPr>
+        <w:tab/>
+        <w:t>Parameter:</w:t>
+      </w:r>
+    </w:p>
+    <w:p>
+      <w:pPr>
+        <w:pStyle w:val="Listenabsatz"/>
+        <w:numPr>
+          <w:ilvl w:val="2"/>
+          <w:numId w:val="9"/>
+        </w:numPr>
+        <w:rPr>
+          <w:lang w:val="en-US"/>
+        </w:rPr>
+      </w:pPr>
+      <w:proofErr w:type="spellStart"/>
+      <w:proofErr w:type="gramStart"/>
+      <w:r>
+        <w:rPr>
+          <w:i/>
+          <w:lang w:val="en-US"/>
+        </w:rPr>
+        <w:t>invName</w:t>
+      </w:r>
+      <w:proofErr w:type="spellEnd"/>
+      <w:proofErr w:type="gramEnd"/>
+      <w:r>
+        <w:rPr>
+          <w:i/>
+          <w:lang w:val="en-US"/>
+        </w:rPr>
+        <w:t xml:space="preserve"> </w:t>
+      </w:r>
+      <w:r>
+        <w:rPr>
+          <w:lang w:val="en-US"/>
+        </w:rPr>
+        <w:t>(optional)</w:t>
+      </w:r>
+      <w:r>
+        <w:rPr>
+          <w:lang w:val="en-US"/>
+        </w:rPr>
+        <w:br/>
+        <w:t>N</w:t>
+      </w:r>
+      <w:r>
+        <w:rPr>
+          <w:lang w:val="en-US"/>
+        </w:rPr>
+        <w:t xml:space="preserve">ame of an invariant to </w:t>
+      </w:r>
+      <w:r>
+        <w:rPr>
+          <w:lang w:val="en-US"/>
+        </w:rPr>
+        <w:t>check independence for.</w:t>
+      </w:r>
+      <w:r>
+        <w:rPr>
+          <w:lang w:val="en-US"/>
+        </w:rPr>
+        <w:br/>
+      </w:r>
+      <w:r>
+        <w:rPr>
+          <w:lang w:val="en-US"/>
+        </w:rPr>
+        <w:t xml:space="preserve">Syntax is </w:t>
+      </w:r>
+      <w:proofErr w:type="spellStart"/>
+      <w:r>
+        <w:rPr>
+          <w:rFonts w:ascii="Courier New" w:hAnsi="Courier New" w:cs="Courier New"/>
+          <w:lang w:val="en-US"/>
+        </w:rPr>
+        <w:t>className</w:t>
+      </w:r>
+      <w:proofErr w:type="spellEnd"/>
+      <w:r>
+        <w:rPr>
+          <w:rFonts w:ascii="Courier New" w:hAnsi="Courier New" w:cs="Courier New"/>
+          <w:lang w:val="en-US"/>
+        </w:rPr>
+        <w:t>::</w:t>
+      </w:r>
+      <w:proofErr w:type="spellStart"/>
+      <w:r>
+        <w:rPr>
+          <w:rFonts w:ascii="Courier New" w:hAnsi="Courier New" w:cs="Courier New"/>
+          <w:lang w:val="en-US"/>
+        </w:rPr>
+        <w:t>invariantName</w:t>
+      </w:r>
+      <w:proofErr w:type="spellEnd"/>
+    </w:p>
+    <w:p>
+      <w:pPr>
+        <w:pStyle w:val="Listenabsatz"/>
+        <w:spacing w:before="120" w:after="120" w:line="240" w:lineRule="auto"/>
+        <w:ind w:left="360"/>
+        <w:contextualSpacing w:val="0"/>
+        <w:rPr>
+          <w:lang w:val="en-US"/>
+        </w:rPr>
+      </w:pPr>
+      <w:r>
+        <w:rPr>
+          <w:lang w:val="en-US"/>
+        </w:rPr>
+        <w:tab/>
+      </w:r>
+      <w:r>
+        <w:rPr>
+          <w:lang w:val="en-US"/>
+        </w:rPr>
+        <w:t>Description</w:t>
+      </w:r>
+      <w:r>
+        <w:rPr>
+          <w:lang w:val="en-US"/>
+        </w:rPr>
+        <w:t>:</w:t>
+      </w:r>
+    </w:p>
+    <w:p>
+      <w:pPr>
+        <w:pStyle w:val="Listenabsatz"/>
+        <w:ind w:left="1418"/>
+        <w:rPr>
+          <w:lang w:val="en-US"/>
+        </w:rPr>
+      </w:pPr>
+      <w:r>
+        <w:rPr>
+          <w:lang w:val="en-US"/>
+        </w:rPr>
+        <w:t>Checks the independence of a single invariant, if an invariant name is provided as an argument. If no name of an invariant is given, all invariants are checked step by step.</w:t>
+      </w:r>
+    </w:p>
+    <w:p>
+      <w:pPr>
+        <w:pStyle w:val="Listenabsatz"/>
+        <w:numPr>
+          <w:ilvl w:val="0"/>
+          <w:numId w:val="9"/>
+        </w:numPr>
+        <w:spacing w:before="360" w:after="120" w:line="240" w:lineRule="auto"/>
+        <w:ind w:left="357" w:hanging="357"/>
+        <w:contextualSpacing w:val="0"/>
+        <w:rPr>
+          <w:i/>
+          <w:lang w:val="en-US"/>
+        </w:rPr>
+      </w:pPr>
+      <w:proofErr w:type="spellStart"/>
+      <w:r>
+        <w:rPr>
+          <w:i/>
+          <w:lang w:val="en-US"/>
+        </w:rPr>
+        <w:t>modelvalidator</w:t>
+      </w:r>
+      <w:proofErr w:type="spellEnd"/>
+      <w:r>
+        <w:rPr>
+          <w:i/>
+          <w:lang w:val="en-US"/>
+        </w:rPr>
+        <w:t xml:space="preserve"> –</w:t>
+      </w:r>
+      <w:proofErr w:type="spellStart"/>
       <w:r>
         <w:rPr>
           <w:i/>
@@ -1837,6 +2810,7 @@
         </w:rPr>
         <w:t>config</w:t>
       </w:r>
+      <w:proofErr w:type="spellEnd"/>
       <w:r>
         <w:rPr>
           <w:i/>
@@ -1849,7 +2823,23 @@
           <w:i/>
           <w:lang w:val="en-US"/>
         </w:rPr>
-        <w:t xml:space="preserve">[satsolver := </w:t>
+        <w:t>[</w:t>
+      </w:r>
+      <w:proofErr w:type="spellStart"/>
+      <w:r>
+        <w:rPr>
+          <w:i/>
+          <w:lang w:val="en-US"/>
+        </w:rPr>
+        <w:t>satsolver</w:t>
+      </w:r>
+      <w:proofErr w:type="spellEnd"/>
+      <w:r>
+        <w:rPr>
+          <w:i/>
+          <w:lang w:val="en-US"/>
+        </w:rPr>
+        <w:t xml:space="preserve"> := </w:t>
       </w:r>
       <w:r>
         <w:rPr>
@@ -1877,7 +2867,37 @@
           <w:i/>
           <w:lang w:val="en-US"/>
         </w:rPr>
-        <w:t>; bitwidht:=</w:t>
+        <w:t xml:space="preserve">; </w:t>
+      </w:r>
+      <w:proofErr w:type="spellStart"/>
+      <w:r>
+        <w:rPr>
+          <w:i/>
+          <w:lang w:val="en-US"/>
+        </w:rPr>
+        <w:t>bitwid</w:t>
+      </w:r>
+      <w:r>
+        <w:rPr>
+          <w:i/>
+          <w:lang w:val="en-US"/>
+        </w:rPr>
+        <w:t>t</w:t>
+      </w:r>
+      <w:r>
+        <w:rPr>
+          <w:i/>
+          <w:lang w:val="en-US"/>
+        </w:rPr>
+        <w:t>h</w:t>
+      </w:r>
+      <w:proofErr w:type="spellEnd"/>
+      <w:r>
+        <w:rPr>
+          <w:i/>
+          <w:lang w:val="en-US"/>
+        </w:rPr>
+        <w:t>:=</w:t>
       </w:r>
       <w:r>
         <w:rPr>
@@ -1905,7 +2925,39 @@
           <w:i/>
           <w:lang w:val="en-US"/>
         </w:rPr>
-        <w:t>; automaticDiagramExtraction:=[on|off]; save]</w:t>
+        <w:t xml:space="preserve">; </w:t>
+      </w:r>
+      <w:proofErr w:type="spellStart"/>
+      <w:r>
+        <w:rPr>
+          <w:i/>
+          <w:lang w:val="en-US"/>
+        </w:rPr>
+        <w:t>automaticDiagramExtraction</w:t>
+      </w:r>
+      <w:proofErr w:type="spellEnd"/>
+      <w:r>
+        <w:rPr>
+          <w:i/>
+          <w:lang w:val="en-US"/>
+        </w:rPr>
+        <w:t>:=[</w:t>
+      </w:r>
+      <w:proofErr w:type="spellStart"/>
+      <w:r>
+        <w:rPr>
+          <w:i/>
+          <w:lang w:val="en-US"/>
+        </w:rPr>
+        <w:t>on|off</w:t>
+      </w:r>
+      <w:proofErr w:type="spellEnd"/>
+      <w:r>
+        <w:rPr>
+          <w:i/>
+          <w:lang w:val="en-US"/>
+        </w:rPr>
+        <w:t>]; save]</w:t>
       </w:r>
     </w:p>
     <w:p>
@@ -1941,12 +2993,23 @@
           <w:lang w:val="en-US"/>
         </w:rPr>
       </w:pPr>
-      <w:r>
-        <w:rPr>
-          <w:i/>
-          <w:lang w:val="en-US"/>
-        </w:rPr>
-        <w:t xml:space="preserve">satsolver := </w:t>
+      <w:proofErr w:type="spellStart"/>
+      <w:proofErr w:type="gramStart"/>
+      <w:r>
+        <w:rPr>
+          <w:i/>
+          <w:lang w:val="en-US"/>
+        </w:rPr>
+        <w:t>satsolver</w:t>
+      </w:r>
+      <w:proofErr w:type="spellEnd"/>
+      <w:proofErr w:type="gramEnd"/>
+      <w:r>
+        <w:rPr>
+          <w:i/>
+          <w:lang w:val="en-US"/>
+        </w:rPr>
+        <w:t xml:space="preserve"> := </w:t>
       </w:r>
       <w:r>
         <w:rPr>
@@ -2001,12 +3064,23 @@
           <w:lang w:val="en-US"/>
         </w:rPr>
       </w:pPr>
-      <w:r>
-        <w:rPr>
-          <w:i/>
-          <w:lang w:val="en-US"/>
-        </w:rPr>
-        <w:t xml:space="preserve">bitwidth := </w:t>
+      <w:proofErr w:type="spellStart"/>
+      <w:proofErr w:type="gramStart"/>
+      <w:r>
+        <w:rPr>
+          <w:i/>
+          <w:lang w:val="en-US"/>
+        </w:rPr>
+        <w:t>bitwidth</w:t>
+      </w:r>
+      <w:proofErr w:type="spellEnd"/>
+      <w:proofErr w:type="gramEnd"/>
+      <w:r>
+        <w:rPr>
+          <w:i/>
+          <w:lang w:val="en-US"/>
+        </w:rPr>
+        <w:t xml:space="preserve"> := </w:t>
       </w:r>
       <w:r>
         <w:rPr>
@@ -2077,12 +3151,29 @@
           <w:lang w:val="en-US"/>
         </w:rPr>
       </w:pPr>
-      <w:r>
-        <w:rPr>
-          <w:i/>
-          <w:lang w:val="en-US"/>
-        </w:rPr>
-        <w:t>automaticDiagramExtraction := on</w:t>
+      <w:proofErr w:type="spellStart"/>
+      <w:r>
+        <w:rPr>
+          <w:i/>
+          <w:lang w:val="en-US"/>
+        </w:rPr>
+        <w:t>automaticDiagramExtraction</w:t>
+      </w:r>
+      <w:proofErr w:type="spellEnd"/>
+      <w:r>
+        <w:rPr>
+          <w:i/>
+          <w:lang w:val="en-US"/>
+        </w:rPr>
+        <w:t xml:space="preserve"> := </w:t>
+      </w:r>
+      <w:proofErr w:type="spellStart"/>
+      <w:r>
+        <w:rPr>
+          <w:i/>
+          <w:lang w:val="en-US"/>
+        </w:rPr>
+        <w:t>on</w:t>
       </w:r>
       <w:r>
         <w:rPr>
@@ -2091,6 +3182,7 @@
         </w:rPr>
         <w:t>|off</w:t>
       </w:r>
+      <w:proofErr w:type="spellEnd"/>
     </w:p>
     <w:p>
       <w:pPr>
@@ -2107,6 +3199,8 @@
           <w:lang w:val="en-US"/>
         </w:rPr>
       </w:pPr>
+      <w:proofErr w:type="spellStart"/>
+      <w:proofErr w:type="gramStart"/>
       <w:r>
         <w:rPr>
           <w:i/>
@@ -2114,15 +3208,24 @@
         </w:rPr>
         <w:t>objExtraction</w:t>
       </w:r>
-      <w:bookmarkStart w:id="0" w:name="_GoBack"/>
-      <w:bookmarkEnd w:id="0"/>
-      <w:r>
-        <w:rPr>
-          <w:i/>
-          <w:lang w:val="en-US"/>
-        </w:rPr>
-        <w:t xml:space="preserve"> := on|off</w:t>
-      </w:r>
+      <w:proofErr w:type="spellEnd"/>
+      <w:proofErr w:type="gramEnd"/>
+      <w:r>
+        <w:rPr>
+          <w:i/>
+          <w:lang w:val="en-US"/>
+        </w:rPr>
+        <w:t xml:space="preserve"> := </w:t>
+      </w:r>
+      <w:proofErr w:type="spellStart"/>
+      <w:r>
+        <w:rPr>
+          <w:i/>
+          <w:lang w:val="en-US"/>
+        </w:rPr>
+        <w:t>on|off</w:t>
+      </w:r>
+      <w:proofErr w:type="spellEnd"/>
       <w:r>
         <w:rPr>
           <w:i/>
@@ -2164,6 +3267,7 @@
           <w:lang w:val="en-US"/>
         </w:rPr>
       </w:pPr>
+      <w:proofErr w:type="gramStart"/>
       <w:r>
         <w:rPr>
           <w:i/>
@@ -2178,6 +3282,7 @@
         </w:rPr>
         <w:t>ave</w:t>
       </w:r>
+      <w:proofErr w:type="gramEnd"/>
       <w:r>
         <w:rPr>
           <w:i/>
@@ -2290,8 +3395,29 @@
         <w:rPr>
           <w:lang w:val="en-US"/>
         </w:rPr>
-        <w:lastRenderedPageBreak/>
-        <w:t xml:space="preserve">SAT-solvers supported by  Kodkod are the following (these names can be used as the value for </w:t>
+        <w:t xml:space="preserve">SAT-solvers supported </w:t>
+      </w:r>
+      <w:proofErr w:type="gramStart"/>
+      <w:r>
+        <w:rPr>
+          <w:lang w:val="en-US"/>
+        </w:rPr>
+        <w:t xml:space="preserve">by  </w:t>
+      </w:r>
+      <w:proofErr w:type="spellStart"/>
+      <w:r>
+        <w:rPr>
+          <w:lang w:val="en-US"/>
+        </w:rPr>
+        <w:t>Kodkod</w:t>
+      </w:r>
+      <w:proofErr w:type="spellEnd"/>
+      <w:proofErr w:type="gramEnd"/>
+      <w:r>
+        <w:rPr>
+          <w:lang w:val="en-US"/>
+        </w:rPr>
+        <w:t xml:space="preserve"> are the following (these names can be used as the value for </w:t>
       </w:r>
       <w:r>
         <w:rPr>
@@ -2306,6 +3432,7 @@
         </w:rPr>
         <w:t xml:space="preserve"> of the parameter </w:t>
       </w:r>
+      <w:proofErr w:type="spellStart"/>
       <w:r>
         <w:rPr>
           <w:i/>
@@ -2313,6 +3440,7 @@
         </w:rPr>
         <w:t>satsolver</w:t>
       </w:r>
+      <w:proofErr w:type="spellEnd"/>
       <w:r>
         <w:rPr>
           <w:lang w:val="en-US"/>
@@ -2367,12 +3495,14 @@
           <w:lang w:val="en-US"/>
         </w:rPr>
       </w:pPr>
+      <w:proofErr w:type="spellStart"/>
       <w:r>
         <w:rPr>
           <w:lang w:val="en-US"/>
         </w:rPr>
         <w:t>MiniSat</w:t>
       </w:r>
+      <w:proofErr w:type="spellEnd"/>
     </w:p>
     <w:p>
       <w:pPr>
@@ -2385,12 +3515,14 @@
           <w:lang w:val="en-US"/>
         </w:rPr>
       </w:pPr>
+      <w:proofErr w:type="spellStart"/>
       <w:r>
         <w:rPr>
           <w:lang w:val="en-US"/>
         </w:rPr>
         <w:t>MiniSatProver</w:t>
       </w:r>
+      <w:proofErr w:type="spellEnd"/>
     </w:p>
     <w:p>
       <w:pPr>
@@ -2403,12 +3535,14 @@
           <w:lang w:val="en-US"/>
         </w:rPr>
       </w:pPr>
+      <w:proofErr w:type="spellStart"/>
       <w:r>
         <w:rPr>
           <w:lang w:val="en-US"/>
         </w:rPr>
         <w:t>ZChaffMincost</w:t>
       </w:r>
+      <w:proofErr w:type="spellEnd"/>
     </w:p>
     <w:p>
       <w:pPr>
@@ -2421,12 +3555,14 @@
           <w:lang w:val="en-US"/>
         </w:rPr>
       </w:pPr>
+      <w:proofErr w:type="spellStart"/>
       <w:r>
         <w:rPr>
           <w:lang w:val="en-US"/>
         </w:rPr>
         <w:t>CryptoMiniSat</w:t>
       </w:r>
+      <w:proofErr w:type="spellEnd"/>
     </w:p>
     <w:p>
       <w:pPr>
@@ -2439,12 +3575,14 @@
           <w:lang w:val="en-US"/>
         </w:rPr>
       </w:pPr>
+      <w:proofErr w:type="spellStart"/>
       <w:r>
         <w:rPr>
           <w:lang w:val="en-US"/>
         </w:rPr>
         <w:t>Lingeling</w:t>
       </w:r>
+      <w:proofErr w:type="spellEnd"/>
     </w:p>
     <w:p>
       <w:pPr>
@@ -2486,18 +3624,28 @@
         </w:rPr>
         <w:t xml:space="preserve">can be used in any environment. Currently, </w:t>
       </w:r>
-      <w:r>
-        <w:rPr>
-          <w:lang w:val="en-US"/>
-        </w:rPr>
-        <w:t xml:space="preserve">MiniSat und MiniSatProver </w:t>
-      </w:r>
-      <w:r>
-        <w:rPr>
-          <w:lang w:val="en-US"/>
-        </w:rPr>
-        <w:t>are contained in the Kodkod distribution for 32-Bit environments.</w:t>
-      </w:r>
+      <w:proofErr w:type="spellStart"/>
+      <w:r>
+        <w:rPr>
+          <w:lang w:val="en-US"/>
+        </w:rPr>
+        <w:t>MiniSat</w:t>
+      </w:r>
+      <w:proofErr w:type="spellEnd"/>
+      <w:r>
+        <w:rPr>
+          <w:lang w:val="en-US"/>
+        </w:rPr>
+        <w:t xml:space="preserve"> und </w:t>
+      </w:r>
+      <w:proofErr w:type="spellStart"/>
+      <w:r>
+        <w:rPr>
+          <w:lang w:val="en-US"/>
+        </w:rPr>
+        <w:t>MiniSatProver</w:t>
+      </w:r>
+      <w:proofErr w:type="spellEnd"/>
       <w:r>
         <w:rPr>
           <w:lang w:val="en-US"/>
@@ -2508,6 +3656,32 @@
         <w:rPr>
           <w:lang w:val="en-US"/>
         </w:rPr>
+        <w:t xml:space="preserve">are contained in the </w:t>
+      </w:r>
+      <w:proofErr w:type="spellStart"/>
+      <w:r>
+        <w:rPr>
+          <w:lang w:val="en-US"/>
+        </w:rPr>
+        <w:t>Kodkod</w:t>
+      </w:r>
+      <w:proofErr w:type="spellEnd"/>
+      <w:r>
+        <w:rPr>
+          <w:lang w:val="en-US"/>
+        </w:rPr>
+        <w:t xml:space="preserve"> distribution for 32-Bit environments.</w:t>
+      </w:r>
+      <w:r>
+        <w:rPr>
+          <w:lang w:val="en-US"/>
+        </w:rPr>
+        <w:t xml:space="preserve"> </w:t>
+      </w:r>
+      <w:r>
+        <w:rPr>
+          <w:lang w:val="en-US"/>
+        </w:rPr>
         <w:t>They can only be used, if the Java virtual machine is also running as a 32-Bit version.</w:t>
       </w:r>
     </w:p>
@@ -2532,7 +3706,22 @@
         <w:rPr>
           <w:lang w:val="en-US"/>
         </w:rPr>
-        <w:t xml:space="preserve">The parameter automaticDiagramExtraction or in short ADE is used to configure if the model validator respects a currently present system state or if it ignores it. Using the value </w:t>
+        <w:lastRenderedPageBreak/>
+        <w:t xml:space="preserve">The parameter </w:t>
+      </w:r>
+      <w:proofErr w:type="spellStart"/>
+      <w:r>
+        <w:rPr>
+          <w:lang w:val="en-US"/>
+        </w:rPr>
+        <w:t>automaticDiagramExtraction</w:t>
+      </w:r>
+      <w:proofErr w:type="spellEnd"/>
+      <w:r>
+        <w:rPr>
+          <w:lang w:val="en-US"/>
+        </w:rPr>
+        <w:t xml:space="preserve"> or in short ADE is used to configure if the model validator respects a currently present system state or if it ignores it. Using the value </w:t>
       </w:r>
       <w:r>
         <w:rPr>
@@ -2563,6 +3752,8 @@
           <w:lang w:val="en-US"/>
         </w:rPr>
       </w:pPr>
+      <w:proofErr w:type="spellStart"/>
+      <w:proofErr w:type="gramStart"/>
       <w:r>
         <w:rPr>
           <w:i/>
@@ -2570,6 +3761,7 @@
         </w:rPr>
         <w:t>modelvalidator</w:t>
       </w:r>
+      <w:proofErr w:type="spellEnd"/>
       <w:r>
         <w:rPr>
           <w:i/>
@@ -2577,12 +3769,29 @@
         </w:rPr>
         <w:t xml:space="preserve"> ?</w:t>
       </w:r>
-      <w:r>
-        <w:rPr>
-          <w:i/>
-          <w:lang w:val="en-US"/>
-        </w:rPr>
-        <w:t xml:space="preserve"> [enable|disable|enabled|</w:t>
+      <w:proofErr w:type="gramEnd"/>
+      <w:r>
+        <w:rPr>
+          <w:i/>
+          <w:lang w:val="en-US"/>
+        </w:rPr>
+        <w:t xml:space="preserve"> [</w:t>
+      </w:r>
+      <w:proofErr w:type="spellStart"/>
+      <w:r>
+        <w:rPr>
+          <w:i/>
+          <w:lang w:val="en-US"/>
+        </w:rPr>
+        <w:t>enable|disable|enabled</w:t>
+      </w:r>
+      <w:proofErr w:type="spellEnd"/>
+      <w:r>
+        <w:rPr>
+          <w:i/>
+          <w:lang w:val="en-US"/>
+        </w:rPr>
+        <w:t>|</w:t>
       </w:r>
       <w:r>
         <w:rPr>
@@ -2591,12 +3800,21 @@
         </w:rPr>
         <w:t>&lt;</w:t>
       </w:r>
-      <w:r>
-        <w:rPr>
-          <w:i/>
-          <w:lang w:val="en-US"/>
-        </w:rPr>
-        <w:t>ocl-expression</w:t>
+      <w:proofErr w:type="spellStart"/>
+      <w:r>
+        <w:rPr>
+          <w:i/>
+          <w:lang w:val="en-US"/>
+        </w:rPr>
+        <w:t>ocl</w:t>
+      </w:r>
+      <w:proofErr w:type="spellEnd"/>
+      <w:r>
+        <w:rPr>
+          <w:i/>
+          <w:lang w:val="en-US"/>
+        </w:rPr>
+        <w:t>-expression</w:t>
       </w:r>
       <w:r>
         <w:rPr>
@@ -2717,12 +3935,22 @@
           <w:lang w:val="en-US"/>
         </w:rPr>
       </w:pPr>
-      <w:r>
-        <w:rPr>
-          <w:lang w:val="en-US"/>
-        </w:rPr>
-        <w:t>ocl-expression</w:t>
-      </w:r>
+      <w:proofErr w:type="spellStart"/>
+      <w:proofErr w:type="gramStart"/>
+      <w:r>
+        <w:rPr>
+          <w:lang w:val="en-US"/>
+        </w:rPr>
+        <w:t>ocl</w:t>
+      </w:r>
+      <w:proofErr w:type="spellEnd"/>
+      <w:r>
+        <w:rPr>
+          <w:lang w:val="en-US"/>
+        </w:rPr>
+        <w:t>-expression</w:t>
+      </w:r>
+      <w:proofErr w:type="gramEnd"/>
       <w:r>
         <w:rPr>
           <w:lang w:val="en-US"/>
@@ -2885,6 +4113,7 @@
           <w:lang w:val="en-US"/>
         </w:rPr>
       </w:pPr>
+      <w:proofErr w:type="gramStart"/>
       <w:r>
         <w:rPr>
           <w:i/>
@@ -2892,6 +4121,7 @@
         </w:rPr>
         <w:t>filename</w:t>
       </w:r>
+      <w:proofErr w:type="gramEnd"/>
       <w:r>
         <w:rPr>
           <w:lang w:val="en-US"/>
@@ -3019,7 +4249,23 @@
           <w:i/>
           <w:lang w:val="en-US"/>
         </w:rPr>
-        <w:t>&lt;invName&gt;</w:t>
+        <w:t>&lt;</w:t>
+      </w:r>
+      <w:proofErr w:type="spellStart"/>
+      <w:r>
+        <w:rPr>
+          <w:i/>
+          <w:lang w:val="en-US"/>
+        </w:rPr>
+        <w:t>invName</w:t>
+      </w:r>
+      <w:proofErr w:type="spellEnd"/>
+      <w:r>
+        <w:rPr>
+          <w:i/>
+          <w:lang w:val="en-US"/>
+        </w:rPr>
+        <w:t>&gt;</w:t>
       </w:r>
       <w:r>
         <w:rPr>
@@ -3058,6 +4304,7 @@
           <w:lang w:val="en-US"/>
         </w:rPr>
       </w:pPr>
+      <w:proofErr w:type="spellStart"/>
       <w:r>
         <w:rPr>
           <w:i/>
@@ -3065,6 +4312,7 @@
         </w:rPr>
         <w:t>invName</w:t>
       </w:r>
+      <w:proofErr w:type="spellEnd"/>
       <w:r>
         <w:rPr>
           <w:lang w:val="en-US"/>
@@ -3084,6 +4332,7 @@
         </w:rPr>
         <w:t xml:space="preserve">: </w:t>
       </w:r>
+      <w:proofErr w:type="spellStart"/>
       <w:r>
         <w:rPr>
           <w:rFonts w:ascii="Courier New" w:hAnsi="Courier New" w:cs="Courier New"/>
@@ -3091,6 +4340,7 @@
         </w:rPr>
         <w:t>classname</w:t>
       </w:r>
+      <w:proofErr w:type="spellEnd"/>
       <w:r>
         <w:rPr>
           <w:rFonts w:ascii="Courier New" w:hAnsi="Courier New" w:cs="Courier New"/>
@@ -3098,6 +4348,7 @@
         </w:rPr>
         <w:t>::</w:t>
       </w:r>
+      <w:proofErr w:type="spellStart"/>
       <w:r>
         <w:rPr>
           <w:rFonts w:ascii="Courier New" w:hAnsi="Courier New" w:cs="Courier New"/>
@@ -3105,6 +4356,7 @@
         </w:rPr>
         <w:t>invariantname</w:t>
       </w:r>
+      <w:proofErr w:type="spellEnd"/>
     </w:p>
     <w:p>
       <w:pPr>
@@ -3244,7 +4496,39 @@
           <w:i/>
           <w:lang w:val="en-US"/>
         </w:rPr>
-        <w:t>String = Set{'ada'}</w:t>
+        <w:t xml:space="preserve">String = </w:t>
+      </w:r>
+      <w:proofErr w:type="gramStart"/>
+      <w:r>
+        <w:rPr>
+          <w:i/>
+          <w:lang w:val="en-US"/>
+        </w:rPr>
+        <w:t>Set{</w:t>
+      </w:r>
+      <w:proofErr w:type="gramEnd"/>
+      <w:r>
+        <w:rPr>
+          <w:i/>
+          <w:lang w:val="en-US"/>
+        </w:rPr>
+        <w:t>'</w:t>
+      </w:r>
+      <w:proofErr w:type="spellStart"/>
+      <w:r>
+        <w:rPr>
+          <w:i/>
+          <w:lang w:val="en-US"/>
+        </w:rPr>
+        <w:t>ada</w:t>
+      </w:r>
+      <w:proofErr w:type="spellEnd"/>
+      <w:r>
+        <w:rPr>
+          <w:i/>
+          <w:lang w:val="en-US"/>
+        </w:rPr>
+        <w:t>'}</w:t>
       </w:r>
       <w:r>
         <w:rPr>
@@ -3290,12 +4574,21 @@
           <w:lang w:val="en-US"/>
         </w:rPr>
       </w:pPr>
-      <w:r>
-        <w:rPr>
-          <w:i/>
-          <w:lang w:val="en-US"/>
-        </w:rPr>
-        <w:t>String_min = 1</w:t>
+      <w:proofErr w:type="spellStart"/>
+      <w:r>
+        <w:rPr>
+          <w:i/>
+          <w:lang w:val="en-US"/>
+        </w:rPr>
+        <w:t>String_min</w:t>
+      </w:r>
+      <w:proofErr w:type="spellEnd"/>
+      <w:r>
+        <w:rPr>
+          <w:i/>
+          <w:lang w:val="en-US"/>
+        </w:rPr>
+        <w:t xml:space="preserve"> = 1</w:t>
       </w:r>
     </w:p>
     <w:p>
@@ -3324,12 +4617,21 @@
           <w:lang w:val="en-US"/>
         </w:rPr>
       </w:pPr>
-      <w:r>
-        <w:rPr>
-          <w:i/>
-          <w:lang w:val="en-US"/>
-        </w:rPr>
-        <w:t>String_max = 2</w:t>
+      <w:proofErr w:type="spellStart"/>
+      <w:r>
+        <w:rPr>
+          <w:i/>
+          <w:lang w:val="en-US"/>
+        </w:rPr>
+        <w:t>String_max</w:t>
+      </w:r>
+      <w:proofErr w:type="spellEnd"/>
+      <w:r>
+        <w:rPr>
+          <w:i/>
+          <w:lang w:val="en-US"/>
+        </w:rPr>
+        <w:t xml:space="preserve"> = 2</w:t>
       </w:r>
     </w:p>
     <w:p>
@@ -3422,12 +4724,21 @@
           <w:lang w:val="en-US"/>
         </w:rPr>
       </w:pPr>
-      <w:r>
-        <w:rPr>
-          <w:i/>
-          <w:lang w:val="en-US"/>
-        </w:rPr>
-        <w:t xml:space="preserve">Integer_min = -10 </w:t>
+      <w:proofErr w:type="spellStart"/>
+      <w:r>
+        <w:rPr>
+          <w:i/>
+          <w:lang w:val="en-US"/>
+        </w:rPr>
+        <w:t>Integer_min</w:t>
+      </w:r>
+      <w:proofErr w:type="spellEnd"/>
+      <w:r>
+        <w:rPr>
+          <w:i/>
+          <w:lang w:val="en-US"/>
+        </w:rPr>
+        <w:t xml:space="preserve"> = -10 </w:t>
       </w:r>
     </w:p>
     <w:p>
@@ -3456,12 +4767,21 @@
           <w:lang w:val="en-US"/>
         </w:rPr>
       </w:pPr>
-      <w:r>
-        <w:rPr>
-          <w:i/>
-          <w:lang w:val="en-US"/>
-        </w:rPr>
-        <w:t>Integer_max = 10</w:t>
+      <w:proofErr w:type="spellStart"/>
+      <w:r>
+        <w:rPr>
+          <w:i/>
+          <w:lang w:val="en-US"/>
+        </w:rPr>
+        <w:t>Integer_max</w:t>
+      </w:r>
+      <w:proofErr w:type="spellEnd"/>
+      <w:r>
+        <w:rPr>
+          <w:i/>
+          <w:lang w:val="en-US"/>
+        </w:rPr>
+        <w:t xml:space="preserve"> = 10</w:t>
       </w:r>
     </w:p>
     <w:p>
@@ -3524,12 +4844,21 @@
           <w:lang w:val="en-US"/>
         </w:rPr>
       </w:pPr>
-      <w:r>
-        <w:rPr>
-          <w:i/>
-          <w:lang w:val="en-US"/>
-        </w:rPr>
-        <w:t xml:space="preserve">Real_min = -2 </w:t>
+      <w:proofErr w:type="spellStart"/>
+      <w:r>
+        <w:rPr>
+          <w:i/>
+          <w:lang w:val="en-US"/>
+        </w:rPr>
+        <w:t>Real_min</w:t>
+      </w:r>
+      <w:proofErr w:type="spellEnd"/>
+      <w:r>
+        <w:rPr>
+          <w:i/>
+          <w:lang w:val="en-US"/>
+        </w:rPr>
+        <w:t xml:space="preserve"> = -2 </w:t>
       </w:r>
     </w:p>
     <w:p>
@@ -3564,12 +4893,21 @@
           <w:lang w:val="en-US"/>
         </w:rPr>
       </w:pPr>
-      <w:r>
-        <w:rPr>
-          <w:i/>
-          <w:lang w:val="en-US"/>
-        </w:rPr>
-        <w:t xml:space="preserve">Real_max = 2 </w:t>
+      <w:proofErr w:type="spellStart"/>
+      <w:r>
+        <w:rPr>
+          <w:i/>
+          <w:lang w:val="en-US"/>
+        </w:rPr>
+        <w:t>Real_max</w:t>
+      </w:r>
+      <w:proofErr w:type="spellEnd"/>
+      <w:r>
+        <w:rPr>
+          <w:i/>
+          <w:lang w:val="en-US"/>
+        </w:rPr>
+        <w:t xml:space="preserve"> = 2 </w:t>
       </w:r>
     </w:p>
     <w:p>
@@ -3598,12 +4936,21 @@
           <w:lang w:val="en-US"/>
         </w:rPr>
       </w:pPr>
-      <w:r>
-        <w:rPr>
-          <w:i/>
-          <w:lang w:val="en-US"/>
-        </w:rPr>
-        <w:t>Real_step = 0.5</w:t>
+      <w:proofErr w:type="spellStart"/>
+      <w:r>
+        <w:rPr>
+          <w:i/>
+          <w:lang w:val="en-US"/>
+        </w:rPr>
+        <w:t>Real_step</w:t>
+      </w:r>
+      <w:proofErr w:type="spellEnd"/>
+      <w:r>
+        <w:rPr>
+          <w:i/>
+          <w:lang w:val="en-US"/>
+        </w:rPr>
+        <w:t xml:space="preserve"> = 0.5</w:t>
       </w:r>
       <w:r>
         <w:rPr>
@@ -3659,6 +5006,7 @@
           <w:lang w:val="en-US"/>
         </w:rPr>
       </w:pPr>
+      <w:proofErr w:type="spellStart"/>
       <w:r>
         <w:rPr>
           <w:i/>
@@ -3666,12 +5014,29 @@
         </w:rPr>
         <w:t>classname</w:t>
       </w:r>
-      <w:r>
-        <w:rPr>
-          <w:i/>
-          <w:lang w:val="en-US"/>
-        </w:rPr>
-        <w:t xml:space="preserve"> = Set{ada,bob} </w:t>
+      <w:proofErr w:type="spellEnd"/>
+      <w:r>
+        <w:rPr>
+          <w:i/>
+          <w:lang w:val="en-US"/>
+        </w:rPr>
+        <w:t xml:space="preserve"> = Set{</w:t>
+      </w:r>
+      <w:proofErr w:type="spellStart"/>
+      <w:r>
+        <w:rPr>
+          <w:i/>
+          <w:lang w:val="en-US"/>
+        </w:rPr>
+        <w:t>ada,bob</w:t>
+      </w:r>
+      <w:proofErr w:type="spellEnd"/>
+      <w:r>
+        <w:rPr>
+          <w:i/>
+          <w:lang w:val="en-US"/>
+        </w:rPr>
+        <w:t xml:space="preserve">} </w:t>
       </w:r>
     </w:p>
     <w:p>
@@ -3724,6 +5089,7 @@
           <w:lang w:val="en-US"/>
         </w:rPr>
       </w:pPr>
+      <w:proofErr w:type="spellStart"/>
       <w:r>
         <w:rPr>
           <w:i/>
@@ -3736,7 +5102,15 @@
           <w:i/>
           <w:lang w:val="en-US"/>
         </w:rPr>
-        <w:t xml:space="preserve">_min = 2 </w:t>
+        <w:t>_min</w:t>
+      </w:r>
+      <w:proofErr w:type="spellEnd"/>
+      <w:r>
+        <w:rPr>
+          <w:i/>
+          <w:lang w:val="en-US"/>
+        </w:rPr>
+        <w:t xml:space="preserve"> = 2 </w:t>
       </w:r>
     </w:p>
     <w:p>
@@ -3789,6 +5163,7 @@
           <w:lang w:val="en-US"/>
         </w:rPr>
       </w:pPr>
+      <w:proofErr w:type="spellStart"/>
       <w:r>
         <w:rPr>
           <w:i/>
@@ -3801,7 +5176,15 @@
           <w:i/>
           <w:lang w:val="en-US"/>
         </w:rPr>
-        <w:t xml:space="preserve">_max = 4 </w:t>
+        <w:t>_max</w:t>
+      </w:r>
+      <w:proofErr w:type="spellEnd"/>
+      <w:r>
+        <w:rPr>
+          <w:i/>
+          <w:lang w:val="en-US"/>
+        </w:rPr>
+        <w:t xml:space="preserve"> = 4 </w:t>
       </w:r>
     </w:p>
     <w:p>
@@ -3865,6 +5248,7 @@
           <w:lang w:val="en-US"/>
         </w:rPr>
       </w:pPr>
+      <w:proofErr w:type="spellStart"/>
       <w:r>
         <w:rPr>
           <w:i/>
@@ -3905,7 +5289,15 @@
           <w:i/>
           <w:lang w:val="en-US"/>
         </w:rPr>
-        <w:t>name = Set{'</w:t>
+        <w:t>name</w:t>
+      </w:r>
+      <w:proofErr w:type="spellEnd"/>
+      <w:r>
+        <w:rPr>
+          <w:i/>
+          <w:lang w:val="en-US"/>
+        </w:rPr>
+        <w:t xml:space="preserve"> = Set{'</w:t>
       </w:r>
       <w:r>
         <w:rPr>
@@ -4009,6 +5401,7 @@
           <w:lang w:val="en-US"/>
         </w:rPr>
       </w:pPr>
+      <w:proofErr w:type="spellStart"/>
       <w:r>
         <w:rPr>
           <w:i/>
@@ -4049,7 +5442,15 @@
           <w:i/>
           <w:lang w:val="en-US"/>
         </w:rPr>
-        <w:t xml:space="preserve">name </w:t>
+        <w:t>name</w:t>
+      </w:r>
+      <w:proofErr w:type="spellEnd"/>
+      <w:r>
+        <w:rPr>
+          <w:i/>
+          <w:lang w:val="en-US"/>
+        </w:rPr>
+        <w:t xml:space="preserve"> </w:t>
       </w:r>
       <w:r>
         <w:rPr>
@@ -4102,6 +5503,7 @@
         </w:rPr>
         <w:t xml:space="preserve"> of the class. This setting overrides the setting </w:t>
       </w:r>
+      <w:proofErr w:type="spellStart"/>
       <w:r>
         <w:rPr>
           <w:i/>
@@ -4130,6 +5532,7 @@
         </w:rPr>
         <w:t>_max</w:t>
       </w:r>
+      <w:proofErr w:type="spellEnd"/>
       <w:r>
         <w:rPr>
           <w:lang w:val="en-US"/>
@@ -4155,6 +5558,7 @@
           <w:lang w:val="en-US"/>
         </w:rPr>
       </w:pPr>
+      <w:proofErr w:type="spellStart"/>
       <w:r>
         <w:rPr>
           <w:i/>
@@ -4195,7 +5599,15 @@
           <w:i/>
           <w:lang w:val="en-US"/>
         </w:rPr>
-        <w:t xml:space="preserve">name </w:t>
+        <w:t>name</w:t>
+      </w:r>
+      <w:proofErr w:type="spellEnd"/>
+      <w:r>
+        <w:rPr>
+          <w:i/>
+          <w:lang w:val="en-US"/>
+        </w:rPr>
+        <w:t xml:space="preserve"> </w:t>
       </w:r>
       <w:r>
         <w:rPr>
@@ -4273,6 +5685,7 @@
           <w:lang w:val="en-US"/>
         </w:rPr>
       </w:pPr>
+      <w:proofErr w:type="spellStart"/>
       <w:r>
         <w:rPr>
           <w:i/>
@@ -4313,14 +5726,38 @@
           <w:i/>
           <w:lang w:val="en-US"/>
         </w:rPr>
-        <w:t xml:space="preserve">name </w:t>
-      </w:r>
-      <w:r>
-        <w:rPr>
-          <w:i/>
-          <w:lang w:val="en-US"/>
-        </w:rPr>
-        <w:t>_minSize = 1</w:t>
+        <w:t>name</w:t>
+      </w:r>
+      <w:proofErr w:type="spellEnd"/>
+      <w:r>
+        <w:rPr>
+          <w:i/>
+          <w:lang w:val="en-US"/>
+        </w:rPr>
+        <w:t xml:space="preserve"> </w:t>
+      </w:r>
+      <w:r>
+        <w:rPr>
+          <w:i/>
+          <w:lang w:val="en-US"/>
+        </w:rPr>
+        <w:t>_</w:t>
+      </w:r>
+      <w:proofErr w:type="spellStart"/>
+      <w:r>
+        <w:rPr>
+          <w:i/>
+          <w:lang w:val="en-US"/>
+        </w:rPr>
+        <w:t>minSize</w:t>
+      </w:r>
+      <w:proofErr w:type="spellEnd"/>
+      <w:r>
+        <w:rPr>
+          <w:i/>
+          <w:lang w:val="en-US"/>
+        </w:rPr>
+        <w:t xml:space="preserve"> = 1</w:t>
       </w:r>
     </w:p>
     <w:p>
@@ -4379,6 +5816,7 @@
           <w:lang w:val="en-US"/>
         </w:rPr>
       </w:pPr>
+      <w:proofErr w:type="spellStart"/>
       <w:r>
         <w:rPr>
           <w:i/>
@@ -4419,14 +5857,38 @@
           <w:i/>
           <w:lang w:val="en-US"/>
         </w:rPr>
-        <w:t xml:space="preserve">name </w:t>
-      </w:r>
-      <w:r>
-        <w:rPr>
-          <w:i/>
-          <w:lang w:val="en-US"/>
-        </w:rPr>
-        <w:t>_maxSize = 3</w:t>
+        <w:t>name</w:t>
+      </w:r>
+      <w:proofErr w:type="spellEnd"/>
+      <w:r>
+        <w:rPr>
+          <w:i/>
+          <w:lang w:val="en-US"/>
+        </w:rPr>
+        <w:t xml:space="preserve"> </w:t>
+      </w:r>
+      <w:r>
+        <w:rPr>
+          <w:i/>
+          <w:lang w:val="en-US"/>
+        </w:rPr>
+        <w:t>_</w:t>
+      </w:r>
+      <w:proofErr w:type="spellStart"/>
+      <w:r>
+        <w:rPr>
+          <w:i/>
+          <w:lang w:val="en-US"/>
+        </w:rPr>
+        <w:t>maxSize</w:t>
+      </w:r>
+      <w:proofErr w:type="spellEnd"/>
+      <w:r>
+        <w:rPr>
+          <w:i/>
+          <w:lang w:val="en-US"/>
+        </w:rPr>
+        <w:t xml:space="preserve"> = 3</w:t>
       </w:r>
     </w:p>
     <w:p>
@@ -4506,6 +5968,7 @@
           <w:lang w:val="en-US"/>
         </w:rPr>
       </w:pPr>
+      <w:proofErr w:type="spellStart"/>
       <w:r>
         <w:rPr>
           <w:i/>
@@ -4513,12 +5976,45 @@
         </w:rPr>
         <w:t>associationname</w:t>
       </w:r>
-      <w:r>
-        <w:rPr>
-          <w:i/>
-          <w:lang w:val="en-US"/>
-        </w:rPr>
-        <w:t xml:space="preserve"> = Set{(ada,bob),(cyd,dan)}</w:t>
+      <w:proofErr w:type="spellEnd"/>
+      <w:r>
+        <w:rPr>
+          <w:i/>
+          <w:lang w:val="en-US"/>
+        </w:rPr>
+        <w:t xml:space="preserve"> = Set{(</w:t>
+      </w:r>
+      <w:proofErr w:type="spellStart"/>
+      <w:r>
+        <w:rPr>
+          <w:i/>
+          <w:lang w:val="en-US"/>
+        </w:rPr>
+        <w:t>ada,bob</w:t>
+      </w:r>
+      <w:proofErr w:type="spellEnd"/>
+      <w:r>
+        <w:rPr>
+          <w:i/>
+          <w:lang w:val="en-US"/>
+        </w:rPr>
+        <w:t>),(</w:t>
+      </w:r>
+      <w:proofErr w:type="spellStart"/>
+      <w:r>
+        <w:rPr>
+          <w:i/>
+          <w:lang w:val="en-US"/>
+        </w:rPr>
+        <w:t>cyd,dan</w:t>
+      </w:r>
+      <w:proofErr w:type="spellEnd"/>
+      <w:r>
+        <w:rPr>
+          <w:i/>
+          <w:lang w:val="en-US"/>
+        </w:rPr>
+        <w:t>)}</w:t>
       </w:r>
     </w:p>
     <w:p>
@@ -4559,6 +6055,7 @@
           <w:lang w:val="en-US"/>
         </w:rPr>
       </w:pPr>
+      <w:proofErr w:type="spellStart"/>
       <w:r>
         <w:rPr>
           <w:i/>
@@ -4566,6 +6063,7 @@
         </w:rPr>
         <w:t>associationname</w:t>
       </w:r>
+      <w:proofErr w:type="spellEnd"/>
       <w:r>
         <w:rPr>
           <w:i/>
@@ -4643,6 +6141,7 @@
           <w:lang w:val="en-US"/>
         </w:rPr>
       </w:pPr>
+      <w:proofErr w:type="spellStart"/>
       <w:r>
         <w:rPr>
           <w:i/>
@@ -4650,6 +6149,7 @@
         </w:rPr>
         <w:t>associationname</w:t>
       </w:r>
+      <w:proofErr w:type="spellEnd"/>
       <w:r>
         <w:rPr>
           <w:i/>
@@ -4777,6 +6277,7 @@
           <w:lang w:val="en-US"/>
         </w:rPr>
       </w:pPr>
+      <w:proofErr w:type="spellStart"/>
       <w:r>
         <w:rPr>
           <w:i/>
@@ -4789,7 +6290,15 @@
           <w:i/>
           <w:lang w:val="en-US"/>
         </w:rPr>
-        <w:t>name_ac = Set{b1}</w:t>
+        <w:t>name_ac</w:t>
+      </w:r>
+      <w:proofErr w:type="spellEnd"/>
+      <w:r>
+        <w:rPr>
+          <w:i/>
+          <w:lang w:val="en-US"/>
+        </w:rPr>
+        <w:t xml:space="preserve"> = Set{b1}</w:t>
       </w:r>
       <w:r>
         <w:rPr>
@@ -4825,6 +6334,7 @@
           <w:lang w:val="en-US"/>
         </w:rPr>
       </w:pPr>
+      <w:proofErr w:type="spellStart"/>
       <w:r>
         <w:rPr>
           <w:i/>
@@ -4837,7 +6347,15 @@
           <w:i/>
           <w:lang w:val="en-US"/>
         </w:rPr>
-        <w:t xml:space="preserve">name </w:t>
+        <w:t>name</w:t>
+      </w:r>
+      <w:proofErr w:type="spellEnd"/>
+      <w:r>
+        <w:rPr>
+          <w:i/>
+          <w:lang w:val="en-US"/>
+        </w:rPr>
+        <w:t xml:space="preserve"> </w:t>
       </w:r>
       <w:r>
         <w:rPr>
@@ -4846,6 +6364,7 @@
         </w:rPr>
         <w:t>_</w:t>
       </w:r>
+      <w:proofErr w:type="spellStart"/>
       <w:r>
         <w:rPr>
           <w:i/>
@@ -4872,7 +6391,15 @@
           <w:i/>
           <w:lang w:val="en-US"/>
         </w:rPr>
-        <w:t xml:space="preserve">name = Set{} </w:t>
+        <w:t>name</w:t>
+      </w:r>
+      <w:proofErr w:type="spellEnd"/>
+      <w:r>
+        <w:rPr>
+          <w:i/>
+          <w:lang w:val="en-US"/>
+        </w:rPr>
+        <w:t xml:space="preserve"> = Set{} </w:t>
       </w:r>
     </w:p>
     <w:p>
@@ -4913,6 +6440,7 @@
           <w:lang w:val="en-US"/>
         </w:rPr>
       </w:pPr>
+      <w:proofErr w:type="spellStart"/>
       <w:r>
         <w:rPr>
           <w:i/>
@@ -4925,8 +6453,17 @@
           <w:i/>
           <w:lang w:val="en-US"/>
         </w:rPr>
-        <w:t>name _</w:t>
-      </w:r>
+        <w:t>name</w:t>
+      </w:r>
+      <w:proofErr w:type="spellEnd"/>
+      <w:r>
+        <w:rPr>
+          <w:i/>
+          <w:lang w:val="en-US"/>
+        </w:rPr>
+        <w:t xml:space="preserve"> _</w:t>
+      </w:r>
+      <w:proofErr w:type="spellStart"/>
       <w:r>
         <w:rPr>
           <w:i/>
@@ -4953,7 +6490,15 @@
           <w:i/>
           <w:lang w:val="en-US"/>
         </w:rPr>
-        <w:t xml:space="preserve">name </w:t>
+        <w:t>name</w:t>
+      </w:r>
+      <w:proofErr w:type="spellEnd"/>
+      <w:r>
+        <w:rPr>
+          <w:i/>
+          <w:lang w:val="en-US"/>
+        </w:rPr>
+        <w:t xml:space="preserve"> </w:t>
       </w:r>
       <w:r>
         <w:rPr>
@@ -5001,6 +6546,7 @@
           <w:lang w:val="en-US"/>
         </w:rPr>
       </w:pPr>
+      <w:proofErr w:type="spellStart"/>
       <w:r>
         <w:rPr>
           <w:i/>
@@ -5013,8 +6559,17 @@
           <w:i/>
           <w:lang w:val="en-US"/>
         </w:rPr>
-        <w:t>name _</w:t>
-      </w:r>
+        <w:t>name</w:t>
+      </w:r>
+      <w:proofErr w:type="spellEnd"/>
+      <w:r>
+        <w:rPr>
+          <w:i/>
+          <w:lang w:val="en-US"/>
+        </w:rPr>
+        <w:t xml:space="preserve"> _</w:t>
+      </w:r>
+      <w:proofErr w:type="spellStart"/>
       <w:r>
         <w:rPr>
           <w:i/>
@@ -5041,7 +6596,15 @@
           <w:i/>
           <w:lang w:val="en-US"/>
         </w:rPr>
-        <w:t xml:space="preserve">name </w:t>
+        <w:t>name</w:t>
+      </w:r>
+      <w:proofErr w:type="spellEnd"/>
+      <w:r>
+        <w:rPr>
+          <w:i/>
+          <w:lang w:val="en-US"/>
+        </w:rPr>
+        <w:t xml:space="preserve"> </w:t>
       </w:r>
       <w:r>
         <w:rPr>
@@ -5088,6 +6651,7 @@
           <w:lang w:val="en-US"/>
         </w:rPr>
       </w:pPr>
+      <w:proofErr w:type="spellStart"/>
       <w:r>
         <w:rPr>
           <w:i/>
@@ -5102,6 +6666,7 @@
         </w:rPr>
         <w:t>name</w:t>
       </w:r>
+      <w:proofErr w:type="spellEnd"/>
       <w:r>
         <w:rPr>
           <w:lang w:val="en-US"/>
@@ -5165,6 +6730,7 @@
           <w:lang w:val="en-US"/>
         </w:rPr>
       </w:pPr>
+      <w:proofErr w:type="spellStart"/>
       <w:r>
         <w:rPr>
           <w:i/>
@@ -5177,7 +6743,15 @@
           <w:i/>
           <w:lang w:val="en-US"/>
         </w:rPr>
-        <w:t xml:space="preserve">name </w:t>
+        <w:t>name</w:t>
+      </w:r>
+      <w:proofErr w:type="spellEnd"/>
+      <w:r>
+        <w:rPr>
+          <w:i/>
+          <w:lang w:val="en-US"/>
+        </w:rPr>
+        <w:t xml:space="preserve"> </w:t>
       </w:r>
       <w:r>
         <w:rPr>
@@ -5243,6 +6817,7 @@
           <w:lang w:val="en-US"/>
         </w:rPr>
       </w:pPr>
+      <w:proofErr w:type="spellStart"/>
       <w:r>
         <w:rPr>
           <w:i/>
@@ -5255,7 +6830,15 @@
           <w:i/>
           <w:lang w:val="en-US"/>
         </w:rPr>
-        <w:t xml:space="preserve">name </w:t>
+        <w:t>name</w:t>
+      </w:r>
+      <w:proofErr w:type="spellEnd"/>
+      <w:r>
+        <w:rPr>
+          <w:i/>
+          <w:lang w:val="en-US"/>
+        </w:rPr>
+        <w:t xml:space="preserve"> </w:t>
       </w:r>
       <w:r>
         <w:rPr>
@@ -5341,6 +6924,7 @@
           <w:lang w:val="en-US"/>
         </w:rPr>
       </w:pPr>
+      <w:proofErr w:type="spellStart"/>
       <w:r>
         <w:rPr>
           <w:i/>
@@ -5362,12 +6946,21 @@
         </w:rPr>
         <w:t>invariantname</w:t>
       </w:r>
-      <w:r>
-        <w:rPr>
-          <w:i/>
-          <w:lang w:val="en-US"/>
-        </w:rPr>
-        <w:t xml:space="preserve"> = active</w:t>
+      <w:proofErr w:type="spellEnd"/>
+      <w:r>
+        <w:rPr>
+          <w:i/>
+          <w:lang w:val="en-US"/>
+        </w:rPr>
+        <w:t xml:space="preserve"> = </w:t>
+      </w:r>
+      <w:proofErr w:type="spellStart"/>
+      <w:r>
+        <w:rPr>
+          <w:i/>
+          <w:lang w:val="en-US"/>
+        </w:rPr>
+        <w:t>active</w:t>
       </w:r>
       <w:r>
         <w:rPr>
@@ -5397,6 +6990,7 @@
         </w:rPr>
         <w:t>negate</w:t>
       </w:r>
+      <w:proofErr w:type="spellEnd"/>
     </w:p>
     <w:p>
       <w:pPr>
@@ -5462,6 +7056,7 @@
           <w:lang w:val="en-US"/>
         </w:rPr>
       </w:pPr>
+      <w:proofErr w:type="spellStart"/>
       <w:r>
         <w:rPr>
           <w:i/>
@@ -5474,7 +7069,23 @@
           <w:i/>
           <w:lang w:val="en-US"/>
         </w:rPr>
-        <w:t>ggregationcyclefreeness = on|</w:t>
+        <w:t>ggregationcyclefreeness</w:t>
+      </w:r>
+      <w:proofErr w:type="spellEnd"/>
+      <w:r>
+        <w:rPr>
+          <w:i/>
+          <w:lang w:val="en-US"/>
+        </w:rPr>
+        <w:t xml:space="preserve"> = </w:t>
+      </w:r>
+      <w:proofErr w:type="spellStart"/>
+      <w:r>
+        <w:rPr>
+          <w:i/>
+          <w:lang w:val="en-US"/>
+        </w:rPr>
+        <w:t>on|</w:t>
       </w:r>
       <w:r>
         <w:rPr>
@@ -5483,6 +7094,7 @@
         </w:rPr>
         <w:t>off</w:t>
       </w:r>
+      <w:proofErr w:type="spellEnd"/>
     </w:p>
     <w:p>
       <w:pPr>
@@ -5527,12 +7139,23 @@
           <w:lang w:val="en-US"/>
         </w:rPr>
       </w:pPr>
-      <w:r>
-        <w:rPr>
-          <w:lang w:val="en-US"/>
-        </w:rPr>
-        <w:t xml:space="preserve">forbiddensharing = </w:t>
-      </w:r>
+      <w:proofErr w:type="spellStart"/>
+      <w:proofErr w:type="gramStart"/>
+      <w:r>
+        <w:rPr>
+          <w:lang w:val="en-US"/>
+        </w:rPr>
+        <w:t>forbiddensharing</w:t>
+      </w:r>
+      <w:proofErr w:type="spellEnd"/>
+      <w:proofErr w:type="gramEnd"/>
+      <w:r>
+        <w:rPr>
+          <w:lang w:val="en-US"/>
+        </w:rPr>
+        <w:t xml:space="preserve"> = </w:t>
+      </w:r>
+      <w:proofErr w:type="spellStart"/>
       <w:r>
         <w:rPr>
           <w:i/>
@@ -5547,6 +7170,7 @@
         </w:rPr>
         <w:t>off</w:t>
       </w:r>
+      <w:proofErr w:type="spellEnd"/>
       <w:r>
         <w:rPr>
           <w:i/>
@@ -5671,7 +7295,7 @@
           <w:rPr>
             <w:noProof/>
           </w:rPr>
-          <w:t>7</w:t>
+          <w:t>8</w:t>
         </w:r>
         <w:r>
           <w:rPr>
@@ -5717,7 +7341,7 @@
 
 <file path=word/numbering.xml><?xml version="1.0" encoding="utf-8"?>
 <w:numbering xmlns:wpc="http://schemas.microsoft.com/office/word/2010/wordprocessingCanvas" xmlns:mc="http://schemas.openxmlformats.org/markup-compatibility/2006" xmlns:o="urn:schemas-microsoft-com:office:office" xmlns:r="http://schemas.openxmlformats.org/officeDocument/2006/relationships" xmlns:m="http://schemas.openxmlformats.org/officeDocument/2006/math" xmlns:v="urn:schemas-microsoft-com:vml" xmlns:wp14="http://schemas.microsoft.com/office/word/2010/wordprocessingDrawing" xmlns:wp="http://schemas.openxmlformats.org/drawingml/2006/wordprocessingDrawing" xmlns:w10="urn:schemas-microsoft-com:office:word" xmlns:w="http://schemas.openxmlformats.org/wordprocessingml/2006/main" xmlns:w14="http://schemas.microsoft.com/office/word/2010/wordml" xmlns:w15="http://schemas.microsoft.com/office/word/2012/wordml" xmlns:wpg="http://schemas.microsoft.com/office/word/2010/wordprocessingGroup" xmlns:wpi="http://schemas.microsoft.com/office/word/2010/wordprocessingInk" xmlns:wne="http://schemas.microsoft.com/office/word/2006/wordml" xmlns:wps="http://schemas.microsoft.com/office/word/2010/wordprocessingShape" mc:Ignorable="w14 w15 wp14">
-  <w:abstractNum w:abstractNumId="0">
+  <w:abstractNum w:abstractNumId="0" w15:restartNumberingAfterBreak="0">
     <w:nsid w:val="02343F43"/>
     <w:multiLevelType w:val="hybridMultilevel"/>
     <w:tmpl w:val="244AADF0"/>
@@ -5830,7 +7454,7 @@
       </w:rPr>
     </w:lvl>
   </w:abstractNum>
-  <w:abstractNum w:abstractNumId="1">
+  <w:abstractNum w:abstractNumId="1" w15:restartNumberingAfterBreak="0">
     <w:nsid w:val="0BC70DD1"/>
     <w:multiLevelType w:val="hybridMultilevel"/>
     <w:tmpl w:val="329A9036"/>
@@ -5916,7 +7540,7 @@
       </w:pPr>
     </w:lvl>
   </w:abstractNum>
-  <w:abstractNum w:abstractNumId="2">
+  <w:abstractNum w:abstractNumId="2" w15:restartNumberingAfterBreak="0">
     <w:nsid w:val="1D4B0849"/>
     <w:multiLevelType w:val="hybridMultilevel"/>
     <w:tmpl w:val="1E76F7C6"/>
@@ -6029,7 +7653,7 @@
       </w:rPr>
     </w:lvl>
   </w:abstractNum>
-  <w:abstractNum w:abstractNumId="3">
+  <w:abstractNum w:abstractNumId="3" w15:restartNumberingAfterBreak="0">
     <w:nsid w:val="32A407A8"/>
     <w:multiLevelType w:val="hybridMultilevel"/>
     <w:tmpl w:val="DB668D52"/>
@@ -6142,7 +7766,7 @@
       </w:rPr>
     </w:lvl>
   </w:abstractNum>
-  <w:abstractNum w:abstractNumId="4">
+  <w:abstractNum w:abstractNumId="4" w15:restartNumberingAfterBreak="0">
     <w:nsid w:val="50324CEF"/>
     <w:multiLevelType w:val="hybridMultilevel"/>
     <w:tmpl w:val="5540EB94"/>
@@ -6228,7 +7852,7 @@
       </w:pPr>
     </w:lvl>
   </w:abstractNum>
-  <w:abstractNum w:abstractNumId="5">
+  <w:abstractNum w:abstractNumId="5" w15:restartNumberingAfterBreak="0">
     <w:nsid w:val="52E6190F"/>
     <w:multiLevelType w:val="hybridMultilevel"/>
     <w:tmpl w:val="F0908782"/>
@@ -6341,7 +7965,7 @@
       </w:rPr>
     </w:lvl>
   </w:abstractNum>
-  <w:abstractNum w:abstractNumId="6">
+  <w:abstractNum w:abstractNumId="6" w15:restartNumberingAfterBreak="0">
     <w:nsid w:val="59E03637"/>
     <w:multiLevelType w:val="hybridMultilevel"/>
     <w:tmpl w:val="476C9060"/>
@@ -6454,7 +8078,7 @@
       </w:rPr>
     </w:lvl>
   </w:abstractNum>
-  <w:abstractNum w:abstractNumId="7">
+  <w:abstractNum w:abstractNumId="7" w15:restartNumberingAfterBreak="0">
     <w:nsid w:val="688B7929"/>
     <w:multiLevelType w:val="hybridMultilevel"/>
     <w:tmpl w:val="CFC2F0CA"/>
@@ -6567,7 +8191,7 @@
       </w:rPr>
     </w:lvl>
   </w:abstractNum>
-  <w:abstractNum w:abstractNumId="8">
+  <w:abstractNum w:abstractNumId="8" w15:restartNumberingAfterBreak="0">
     <w:nsid w:val="6B4E6607"/>
     <w:multiLevelType w:val="hybridMultilevel"/>
     <w:tmpl w:val="A26E02D4"/>

</xml_diff>

<commit_message>
- updated usage pdf for CT commands and configuration categorization
git-svn-id: https://db-svn.informatik.uni-bremen.de/repos/stuff/use_plugins/ModelValidator/trunk@5883 e95982d2-0d12-e879-a455-8ce5a0885042
</commit_message>
<xml_diff>
--- a/doc/Usage.docx
+++ b/doc/Usage.docx
@@ -384,23 +384,7 @@
           <w:rFonts w:cs="Times New Roman"/>
           <w:lang w:val="en-US"/>
         </w:rPr>
-        <w:t xml:space="preserve">that configure the search space. A previously constructed system state can be used as an input (as a partial solution) to the model finding </w:t>
-      </w:r>
-      <w:proofErr w:type="gramStart"/>
-      <w:r>
-        <w:rPr>
-          <w:rFonts w:cs="Times New Roman"/>
-          <w:lang w:val="en-US"/>
-        </w:rPr>
-        <w:t>process</w:t>
-      </w:r>
-      <w:proofErr w:type="gramEnd"/>
-      <w:r>
-        <w:rPr>
-          <w:rFonts w:cs="Times New Roman"/>
-          <w:lang w:val="en-US"/>
-        </w:rPr>
-        <w:t xml:space="preserve"> (see Commands).</w:t>
+        <w:t>that configure the search space. A previously constructed system state can be used as an input (as a partial solution) to the model finding process (see Commands).</w:t>
       </w:r>
     </w:p>
     <w:p>
@@ -595,6 +579,29 @@
         </w:rPr>
         <w:t>]</w:t>
       </w:r>
+      <w:r>
+        <w:rPr>
+          <w:i/>
+          <w:lang w:val="en-US"/>
+        </w:rPr>
+        <w:t xml:space="preserve"> [</w:t>
+      </w:r>
+      <w:proofErr w:type="spellStart"/>
+      <w:r>
+        <w:rPr>
+          <w:i/>
+          <w:lang w:val="en-US"/>
+        </w:rPr>
+        <w:t>configurationName</w:t>
+      </w:r>
+      <w:proofErr w:type="spellEnd"/>
+      <w:r>
+        <w:rPr>
+          <w:i/>
+          <w:lang w:val="en-US"/>
+        </w:rPr>
+        <w:t>]</w:t>
+      </w:r>
     </w:p>
     <w:p>
       <w:pPr>
@@ -667,11 +674,46 @@
         </w:rPr>
         <w:t>Path to a configuration file (*.properties).</w:t>
       </w:r>
-      <w:r>
-        <w:rPr>
-          <w:lang w:val="en-US"/>
-        </w:rPr>
-        <w:t xml:space="preserve"> </w:t>
+    </w:p>
+    <w:p>
+      <w:pPr>
+        <w:pStyle w:val="Listenabsatz"/>
+        <w:numPr>
+          <w:ilvl w:val="2"/>
+          <w:numId w:val="9"/>
+        </w:numPr>
+        <w:rPr>
+          <w:lang w:val="en-US"/>
+        </w:rPr>
+      </w:pPr>
+      <w:proofErr w:type="spellStart"/>
+      <w:proofErr w:type="gramStart"/>
+      <w:r>
+        <w:rPr>
+          <w:i/>
+          <w:lang w:val="en-US"/>
+        </w:rPr>
+        <w:t>configurationName</w:t>
+      </w:r>
+      <w:proofErr w:type="spellEnd"/>
+      <w:proofErr w:type="gramEnd"/>
+      <w:r>
+        <w:rPr>
+          <w:lang w:val="en-US"/>
+        </w:rPr>
+        <w:t xml:space="preserve"> (optional)</w:t>
+      </w:r>
+      <w:r>
+        <w:rPr>
+          <w:lang w:val="en-US"/>
+        </w:rPr>
+        <w:br/>
+      </w:r>
+      <w:r>
+        <w:rPr>
+          <w:lang w:val="en-US"/>
+        </w:rPr>
+        <w:t>Name of configuration to use for files with multiple configurations. Can be omitted to use the first configuration of the file.</w:t>
       </w:r>
     </w:p>
     <w:p>
@@ -1118,6 +1160,36 @@
         </w:rPr>
         <w:t>]</w:t>
       </w:r>
+      <w:r>
+        <w:rPr>
+          <w:i/>
+          <w:lang w:val="en-US"/>
+        </w:rPr>
+        <w:t xml:space="preserve"> </w:t>
+      </w:r>
+      <w:r>
+        <w:rPr>
+          <w:i/>
+          <w:lang w:val="en-US"/>
+        </w:rPr>
+        <w:t>[</w:t>
+      </w:r>
+      <w:proofErr w:type="spellStart"/>
+      <w:r>
+        <w:rPr>
+          <w:i/>
+          <w:lang w:val="en-US"/>
+        </w:rPr>
+        <w:t>configurationName</w:t>
+      </w:r>
+      <w:proofErr w:type="spellEnd"/>
+      <w:r>
+        <w:rPr>
+          <w:i/>
+          <w:lang w:val="en-US"/>
+        </w:rPr>
+        <w:t>]</w:t>
+      </w:r>
     </w:p>
     <w:p>
       <w:pPr>
@@ -1294,8 +1366,59 @@
         <w:rPr>
           <w:lang w:val="en-US"/>
         </w:rPr>
-        <w:t xml:space="preserve"> solution </w:t>
-      </w:r>
+        <w:t xml:space="preserve"> solution</w:t>
+      </w:r>
+    </w:p>
+    <w:p>
+      <w:pPr>
+        <w:pStyle w:val="Listenabsatz"/>
+        <w:numPr>
+          <w:ilvl w:val="2"/>
+          <w:numId w:val="9"/>
+        </w:numPr>
+        <w:rPr>
+          <w:lang w:val="en-US"/>
+        </w:rPr>
+      </w:pPr>
+      <w:proofErr w:type="spellStart"/>
+      <w:proofErr w:type="gramStart"/>
+      <w:r>
+        <w:rPr>
+          <w:i/>
+          <w:lang w:val="en-US"/>
+        </w:rPr>
+        <w:t>configurationName</w:t>
+      </w:r>
+      <w:proofErr w:type="spellEnd"/>
+      <w:proofErr w:type="gramEnd"/>
+      <w:r>
+        <w:rPr>
+          <w:lang w:val="en-US"/>
+        </w:rPr>
+        <w:t xml:space="preserve"> (optional)</w:t>
+      </w:r>
+      <w:r>
+        <w:rPr>
+          <w:lang w:val="en-US"/>
+        </w:rPr>
+        <w:br/>
+      </w:r>
+      <w:r>
+        <w:rPr>
+          <w:lang w:val="en-US"/>
+        </w:rPr>
+        <w:t>Name of configuration to use for files with multiple configurations. Can be omitted to use the first configuration of the file.</w:t>
+      </w:r>
+    </w:p>
+    <w:p>
+      <w:pPr>
+        <w:tabs>
+          <w:tab w:val="left" w:pos="3544"/>
+        </w:tabs>
+        <w:rPr>
+          <w:lang w:val="en-US"/>
+        </w:rPr>
+      </w:pPr>
     </w:p>
     <w:p>
       <w:pPr>
@@ -1454,7 +1577,6 @@
         <w:rPr>
           <w:lang w:val="en-US"/>
         </w:rPr>
-        <w:lastRenderedPageBreak/>
         <w:t>Keep in mind, that this mechanism adds the already found solutions as forbidden to the search configuration. Therefore, at some time there are no more solutions.</w:t>
       </w:r>
     </w:p>
@@ -1537,6 +1659,36 @@
         </w:rPr>
         <w:t>(&lt;n&gt;)]</w:t>
       </w:r>
+      <w:r>
+        <w:rPr>
+          <w:i/>
+          <w:lang w:val="en-US"/>
+        </w:rPr>
+        <w:t xml:space="preserve"> </w:t>
+      </w:r>
+      <w:r>
+        <w:rPr>
+          <w:i/>
+          <w:lang w:val="en-US"/>
+        </w:rPr>
+        <w:t>[</w:t>
+      </w:r>
+      <w:proofErr w:type="spellStart"/>
+      <w:r>
+        <w:rPr>
+          <w:i/>
+          <w:lang w:val="en-US"/>
+        </w:rPr>
+        <w:t>configurationName</w:t>
+      </w:r>
+      <w:proofErr w:type="spellEnd"/>
+      <w:r>
+        <w:rPr>
+          <w:i/>
+          <w:lang w:val="en-US"/>
+        </w:rPr>
+        <w:t>]</w:t>
+      </w:r>
     </w:p>
     <w:p>
       <w:pPr>
@@ -1726,239 +1878,6 @@
     <w:p>
       <w:pPr>
         <w:pStyle w:val="Listenabsatz"/>
-        <w:spacing w:before="120" w:after="120" w:line="240" w:lineRule="auto"/>
-        <w:ind w:left="360"/>
-        <w:contextualSpacing w:val="0"/>
-        <w:rPr>
-          <w:lang w:val="en-US"/>
-        </w:rPr>
-      </w:pPr>
-      <w:r>
-        <w:rPr>
-          <w:lang w:val="en-US"/>
-        </w:rPr>
-        <w:tab/>
-      </w:r>
-      <w:r>
-        <w:rPr>
-          <w:lang w:val="en-US"/>
-        </w:rPr>
-        <w:t>Description</w:t>
-      </w:r>
-      <w:r>
-        <w:rPr>
-          <w:lang w:val="en-US"/>
-        </w:rPr>
-        <w:t>:</w:t>
-      </w:r>
-    </w:p>
-    <w:p>
-      <w:pPr>
-        <w:pStyle w:val="Listenabsatz"/>
-        <w:ind w:left="1418"/>
-        <w:rPr>
-          <w:lang w:val="en-US"/>
-        </w:rPr>
-      </w:pPr>
-      <w:r>
-        <w:rPr>
-          <w:lang w:val="en-US"/>
-        </w:rPr>
-        <w:t xml:space="preserve">Like </w:t>
-      </w:r>
-      <w:proofErr w:type="spellStart"/>
-      <w:r>
-        <w:rPr>
-          <w:i/>
-          <w:lang w:val="en-US"/>
-        </w:rPr>
-        <w:t>modelvalidator</w:t>
-      </w:r>
-      <w:proofErr w:type="spellEnd"/>
-      <w:r>
-        <w:rPr>
-          <w:i/>
-          <w:lang w:val="en-US"/>
-        </w:rPr>
-        <w:t xml:space="preserve"> –scrolling</w:t>
-      </w:r>
-      <w:r>
-        <w:rPr>
-          <w:lang w:val="en-US"/>
-        </w:rPr>
-        <w:t xml:space="preserve">, </w:t>
-      </w:r>
-      <w:r>
-        <w:rPr>
-          <w:lang w:val="en-US"/>
-        </w:rPr>
-        <w:t xml:space="preserve">but all possible solutions are calculated at once and are stored </w:t>
-      </w:r>
-      <w:r>
-        <w:rPr>
-          <w:lang w:val="en-US"/>
-        </w:rPr>
-        <w:t>in</w:t>
-      </w:r>
-      <w:r>
-        <w:rPr>
-          <w:lang w:val="en-US"/>
-        </w:rPr>
-        <w:t xml:space="preserve"> memory.</w:t>
-      </w:r>
-    </w:p>
-    <w:p>
-      <w:pPr>
-        <w:pStyle w:val="Listenabsatz"/>
-        <w:numPr>
-          <w:ilvl w:val="0"/>
-          <w:numId w:val="9"/>
-        </w:numPr>
-        <w:spacing w:before="360" w:after="120" w:line="240" w:lineRule="auto"/>
-        <w:contextualSpacing w:val="0"/>
-        <w:rPr>
-          <w:i/>
-          <w:lang w:val="en-US"/>
-        </w:rPr>
-      </w:pPr>
-      <w:proofErr w:type="spellStart"/>
-      <w:r>
-        <w:rPr>
-          <w:i/>
-          <w:lang w:val="en-US"/>
-        </w:rPr>
-        <w:t>m</w:t>
-      </w:r>
-      <w:r>
-        <w:rPr>
-          <w:i/>
-          <w:lang w:val="en-US"/>
-        </w:rPr>
-        <w:t>odelvalidator</w:t>
-      </w:r>
-      <w:proofErr w:type="spellEnd"/>
-      <w:r>
-        <w:rPr>
-          <w:i/>
-          <w:lang w:val="en-US"/>
-        </w:rPr>
-        <w:t xml:space="preserve"> –</w:t>
-      </w:r>
-      <w:proofErr w:type="spellStart"/>
-      <w:r>
-        <w:rPr>
-          <w:i/>
-          <w:lang w:val="en-US"/>
-        </w:rPr>
-        <w:t>scrollingCT</w:t>
-      </w:r>
-      <w:proofErr w:type="spellEnd"/>
-      <w:r>
-        <w:rPr>
-          <w:i/>
-          <w:lang w:val="en-US"/>
-        </w:rPr>
-        <w:t xml:space="preserve"> [-f &lt;classifying term file&gt;] </w:t>
-      </w:r>
-      <w:r>
-        <w:rPr>
-          <w:i/>
-          <w:lang w:val="en-US"/>
-        </w:rPr>
-        <w:t>[&lt;</w:t>
-      </w:r>
-      <w:proofErr w:type="spellStart"/>
-      <w:r>
-        <w:rPr>
-          <w:i/>
-          <w:lang w:val="en-US"/>
-        </w:rPr>
-        <w:t>config</w:t>
-      </w:r>
-      <w:proofErr w:type="spellEnd"/>
-      <w:r>
-        <w:rPr>
-          <w:i/>
-          <w:lang w:val="en-US"/>
-        </w:rPr>
-        <w:t>-file&gt;|</w:t>
-      </w:r>
-      <w:proofErr w:type="spellStart"/>
-      <w:r>
-        <w:rPr>
-          <w:i/>
-          <w:lang w:val="en-US"/>
-        </w:rPr>
-        <w:t>next|previous|show</w:t>
-      </w:r>
-      <w:proofErr w:type="spellEnd"/>
-      <w:r>
-        <w:rPr>
-          <w:i/>
-          <w:lang w:val="en-US"/>
-        </w:rPr>
-        <w:t>(&lt;n&gt;)]</w:t>
-      </w:r>
-    </w:p>
-    <w:p>
-      <w:pPr>
-        <w:pStyle w:val="Listenabsatz"/>
-        <w:spacing w:before="120" w:after="120" w:line="240" w:lineRule="auto"/>
-        <w:ind w:left="360"/>
-        <w:contextualSpacing w:val="0"/>
-        <w:rPr>
-          <w:lang w:val="en-US"/>
-        </w:rPr>
-      </w:pPr>
-      <w:r>
-        <w:rPr>
-          <w:lang w:val="en-US"/>
-        </w:rPr>
-        <w:tab/>
-        <w:t>Parameter:</w:t>
-      </w:r>
-    </w:p>
-    <w:p>
-      <w:pPr>
-        <w:pStyle w:val="Listenabsatz"/>
-        <w:numPr>
-          <w:ilvl w:val="2"/>
-          <w:numId w:val="9"/>
-        </w:numPr>
-        <w:rPr>
-          <w:b/>
-          <w:lang w:val="en-US"/>
-        </w:rPr>
-      </w:pPr>
-      <w:proofErr w:type="spellStart"/>
-      <w:proofErr w:type="gramStart"/>
-      <w:r>
-        <w:rPr>
-          <w:i/>
-          <w:lang w:val="en-US"/>
-        </w:rPr>
-        <w:t>config</w:t>
-      </w:r>
-      <w:proofErr w:type="spellEnd"/>
-      <w:r>
-        <w:rPr>
-          <w:i/>
-          <w:lang w:val="en-US"/>
-        </w:rPr>
-        <w:t>-file</w:t>
-      </w:r>
-      <w:proofErr w:type="gramEnd"/>
-      <w:r>
-        <w:rPr>
-          <w:lang w:val="en-US"/>
-        </w:rPr>
-        <w:br/>
-        <w:t>Path to a configuration file (*.properties).</w:t>
-      </w:r>
-    </w:p>
-    <w:p>
-      <w:pPr>
-        <w:pStyle w:val="Listenabsatz"/>
         <w:numPr>
           <w:ilvl w:val="2"/>
           <w:numId w:val="9"/>
@@ -1970,19 +1889,360 @@
           <w:lang w:val="en-US"/>
         </w:rPr>
       </w:pPr>
-      <w:r>
-        <w:rPr>
-          <w:i/>
-          <w:lang w:val="en-US"/>
-        </w:rPr>
-        <w:t>next</w:t>
+      <w:proofErr w:type="spellStart"/>
+      <w:proofErr w:type="gramStart"/>
+      <w:r>
+        <w:rPr>
+          <w:i/>
+          <w:lang w:val="en-US"/>
+        </w:rPr>
+        <w:t>configurationName</w:t>
+      </w:r>
+      <w:proofErr w:type="spellEnd"/>
+      <w:proofErr w:type="gramEnd"/>
+      <w:r>
+        <w:rPr>
+          <w:lang w:val="en-US"/>
+        </w:rPr>
+        <w:t xml:space="preserve"> (optional)</w:t>
       </w:r>
       <w:r>
         <w:rPr>
           <w:lang w:val="en-US"/>
         </w:rPr>
         <w:br/>
-        <w:t>Search next solution</w:t>
+      </w:r>
+      <w:r>
+        <w:rPr>
+          <w:lang w:val="en-US"/>
+        </w:rPr>
+        <w:t>Name of configuration to use for files with multiple configurations. Can be omitted to use the first configuration of the file.</w:t>
+      </w:r>
+    </w:p>
+    <w:p>
+      <w:pPr>
+        <w:pStyle w:val="Listenabsatz"/>
+        <w:spacing w:before="120" w:after="120" w:line="240" w:lineRule="auto"/>
+        <w:ind w:left="360"/>
+        <w:contextualSpacing w:val="0"/>
+        <w:rPr>
+          <w:lang w:val="en-US"/>
+        </w:rPr>
+      </w:pPr>
+      <w:r>
+        <w:rPr>
+          <w:lang w:val="en-US"/>
+        </w:rPr>
+        <w:tab/>
+      </w:r>
+      <w:r>
+        <w:rPr>
+          <w:lang w:val="en-US"/>
+        </w:rPr>
+        <w:t>Description</w:t>
+      </w:r>
+      <w:r>
+        <w:rPr>
+          <w:lang w:val="en-US"/>
+        </w:rPr>
+        <w:t>:</w:t>
+      </w:r>
+    </w:p>
+    <w:p>
+      <w:pPr>
+        <w:pStyle w:val="Listenabsatz"/>
+        <w:ind w:left="1418"/>
+        <w:rPr>
+          <w:lang w:val="en-US"/>
+        </w:rPr>
+      </w:pPr>
+      <w:r>
+        <w:rPr>
+          <w:lang w:val="en-US"/>
+        </w:rPr>
+        <w:t xml:space="preserve">Like </w:t>
+      </w:r>
+      <w:proofErr w:type="spellStart"/>
+      <w:r>
+        <w:rPr>
+          <w:i/>
+          <w:lang w:val="en-US"/>
+        </w:rPr>
+        <w:t>modelvalidator</w:t>
+      </w:r>
+      <w:proofErr w:type="spellEnd"/>
+      <w:r>
+        <w:rPr>
+          <w:i/>
+          <w:lang w:val="en-US"/>
+        </w:rPr>
+        <w:t xml:space="preserve"> –scrolling</w:t>
+      </w:r>
+      <w:r>
+        <w:rPr>
+          <w:lang w:val="en-US"/>
+        </w:rPr>
+        <w:t xml:space="preserve">, </w:t>
+      </w:r>
+      <w:r>
+        <w:rPr>
+          <w:lang w:val="en-US"/>
+        </w:rPr>
+        <w:t xml:space="preserve">but all possible solutions are calculated at once and are stored </w:t>
+      </w:r>
+      <w:r>
+        <w:rPr>
+          <w:lang w:val="en-US"/>
+        </w:rPr>
+        <w:t>in</w:t>
+      </w:r>
+      <w:r>
+        <w:rPr>
+          <w:lang w:val="en-US"/>
+        </w:rPr>
+        <w:t xml:space="preserve"> memory.</w:t>
+      </w:r>
+    </w:p>
+    <w:p>
+      <w:pPr>
+        <w:pStyle w:val="Listenabsatz"/>
+        <w:numPr>
+          <w:ilvl w:val="0"/>
+          <w:numId w:val="9"/>
+        </w:numPr>
+        <w:spacing w:before="360" w:after="120" w:line="240" w:lineRule="auto"/>
+        <w:contextualSpacing w:val="0"/>
+        <w:rPr>
+          <w:i/>
+          <w:lang w:val="en-US"/>
+        </w:rPr>
+      </w:pPr>
+      <w:proofErr w:type="spellStart"/>
+      <w:r>
+        <w:rPr>
+          <w:i/>
+          <w:lang w:val="en-US"/>
+        </w:rPr>
+        <w:t>m</w:t>
+      </w:r>
+      <w:r>
+        <w:rPr>
+          <w:i/>
+          <w:lang w:val="en-US"/>
+        </w:rPr>
+        <w:t>odelvalidator</w:t>
+      </w:r>
+      <w:proofErr w:type="spellEnd"/>
+      <w:r>
+        <w:rPr>
+          <w:i/>
+          <w:lang w:val="en-US"/>
+        </w:rPr>
+        <w:t xml:space="preserve"> –</w:t>
+      </w:r>
+      <w:proofErr w:type="spellStart"/>
+      <w:r>
+        <w:rPr>
+          <w:i/>
+          <w:lang w:val="en-US"/>
+        </w:rPr>
+        <w:t>scrolling</w:t>
+      </w:r>
+      <w:r>
+        <w:rPr>
+          <w:i/>
+          <w:lang w:val="en-US"/>
+        </w:rPr>
+        <w:t>CT</w:t>
+      </w:r>
+      <w:proofErr w:type="spellEnd"/>
+      <w:r>
+        <w:rPr>
+          <w:i/>
+          <w:lang w:val="en-US"/>
+        </w:rPr>
+        <w:t xml:space="preserve"> [-f &lt;classifying term file&gt;]</w:t>
+      </w:r>
+      <w:r>
+        <w:rPr>
+          <w:i/>
+          <w:lang w:val="en-US"/>
+        </w:rPr>
+        <w:br/>
+      </w:r>
+      <w:r>
+        <w:rPr>
+          <w:i/>
+          <w:lang w:val="en-US"/>
+        </w:rPr>
+        <w:t>[&lt;</w:t>
+      </w:r>
+      <w:proofErr w:type="spellStart"/>
+      <w:r>
+        <w:rPr>
+          <w:i/>
+          <w:lang w:val="en-US"/>
+        </w:rPr>
+        <w:t>config</w:t>
+      </w:r>
+      <w:proofErr w:type="spellEnd"/>
+      <w:r>
+        <w:rPr>
+          <w:i/>
+          <w:lang w:val="en-US"/>
+        </w:rPr>
+        <w:t>-file&gt;</w:t>
+      </w:r>
+      <w:r>
+        <w:rPr>
+          <w:i/>
+          <w:lang w:val="en-US"/>
+        </w:rPr>
+        <w:t xml:space="preserve"> </w:t>
+      </w:r>
+      <w:r>
+        <w:rPr>
+          <w:i/>
+          <w:lang w:val="en-US"/>
+        </w:rPr>
+        <w:t>[</w:t>
+      </w:r>
+      <w:proofErr w:type="spellStart"/>
+      <w:r>
+        <w:rPr>
+          <w:i/>
+          <w:lang w:val="en-US"/>
+        </w:rPr>
+        <w:t>configurationName</w:t>
+      </w:r>
+      <w:proofErr w:type="spellEnd"/>
+      <w:r>
+        <w:rPr>
+          <w:i/>
+          <w:lang w:val="en-US"/>
+        </w:rPr>
+        <w:t>]</w:t>
+      </w:r>
+      <w:r>
+        <w:rPr>
+          <w:i/>
+          <w:lang w:val="en-US"/>
+        </w:rPr>
+        <w:t>|</w:t>
+      </w:r>
+      <w:proofErr w:type="spellStart"/>
+      <w:r>
+        <w:rPr>
+          <w:i/>
+          <w:lang w:val="en-US"/>
+        </w:rPr>
+        <w:t>next|previous|show</w:t>
+      </w:r>
+      <w:proofErr w:type="spellEnd"/>
+      <w:r>
+        <w:rPr>
+          <w:i/>
+          <w:lang w:val="en-US"/>
+        </w:rPr>
+        <w:t>(&lt;n&gt;)]</w:t>
+      </w:r>
+    </w:p>
+    <w:p>
+      <w:pPr>
+        <w:pStyle w:val="Listenabsatz"/>
+        <w:spacing w:before="120" w:after="120" w:line="240" w:lineRule="auto"/>
+        <w:ind w:left="360"/>
+        <w:contextualSpacing w:val="0"/>
+        <w:rPr>
+          <w:lang w:val="en-US"/>
+        </w:rPr>
+      </w:pPr>
+      <w:r>
+        <w:rPr>
+          <w:lang w:val="en-US"/>
+        </w:rPr>
+        <w:tab/>
+        <w:t>Parameter:</w:t>
+      </w:r>
+    </w:p>
+    <w:p>
+      <w:pPr>
+        <w:pStyle w:val="Listenabsatz"/>
+        <w:numPr>
+          <w:ilvl w:val="2"/>
+          <w:numId w:val="9"/>
+        </w:numPr>
+        <w:rPr>
+          <w:b/>
+          <w:lang w:val="en-US"/>
+        </w:rPr>
+      </w:pPr>
+      <w:proofErr w:type="spellStart"/>
+      <w:proofErr w:type="gramStart"/>
+      <w:r>
+        <w:rPr>
+          <w:i/>
+          <w:lang w:val="en-US"/>
+        </w:rPr>
+        <w:t>config</w:t>
+      </w:r>
+      <w:proofErr w:type="spellEnd"/>
+      <w:r>
+        <w:rPr>
+          <w:i/>
+          <w:lang w:val="en-US"/>
+        </w:rPr>
+        <w:t>-file</w:t>
+      </w:r>
+      <w:proofErr w:type="gramEnd"/>
+      <w:r>
+        <w:rPr>
+          <w:lang w:val="en-US"/>
+        </w:rPr>
+        <w:br/>
+        <w:t>Path to a configuration file (*.properties).</w:t>
+      </w:r>
+    </w:p>
+    <w:p>
+      <w:pPr>
+        <w:pStyle w:val="Listenabsatz"/>
+        <w:numPr>
+          <w:ilvl w:val="2"/>
+          <w:numId w:val="9"/>
+        </w:numPr>
+        <w:rPr>
+          <w:b/>
+          <w:lang w:val="en-US"/>
+        </w:rPr>
+      </w:pPr>
+      <w:proofErr w:type="spellStart"/>
+      <w:proofErr w:type="gramStart"/>
+      <w:r>
+        <w:rPr>
+          <w:i/>
+          <w:lang w:val="en-US"/>
+        </w:rPr>
+        <w:t>configurationName</w:t>
+      </w:r>
+      <w:proofErr w:type="spellEnd"/>
+      <w:proofErr w:type="gramEnd"/>
+      <w:r>
+        <w:rPr>
+          <w:lang w:val="en-US"/>
+        </w:rPr>
+        <w:t xml:space="preserve"> (optional)</w:t>
+      </w:r>
+      <w:r>
+        <w:rPr>
+          <w:lang w:val="en-US"/>
+        </w:rPr>
+        <w:br/>
+      </w:r>
+      <w:r>
+        <w:rPr>
+          <w:lang w:val="en-US"/>
+        </w:rPr>
+        <w:t>Name of configuration to use for files with multiple configurations. Can be omitted to use the first configuration of the file.</w:t>
       </w:r>
     </w:p>
     <w:p>
@@ -2004,20 +2264,14 @@
           <w:i/>
           <w:lang w:val="en-US"/>
         </w:rPr>
-        <w:t>previous</w:t>
-      </w:r>
-      <w:r>
-        <w:rPr>
-          <w:i/>
+        <w:t>next</w:t>
+      </w:r>
+      <w:r>
+        <w:rPr>
           <w:lang w:val="en-US"/>
         </w:rPr>
         <w:br/>
-      </w:r>
-      <w:r>
-        <w:rPr>
-          <w:lang w:val="en-US"/>
-        </w:rPr>
-        <w:t>Return to previous solution</w:t>
+        <w:t>Search next solution</w:t>
       </w:r>
     </w:p>
     <w:p>
@@ -2039,6 +2293,41 @@
           <w:i/>
           <w:lang w:val="en-US"/>
         </w:rPr>
+        <w:t>previous</w:t>
+      </w:r>
+      <w:r>
+        <w:rPr>
+          <w:i/>
+          <w:lang w:val="en-US"/>
+        </w:rPr>
+        <w:br/>
+      </w:r>
+      <w:r>
+        <w:rPr>
+          <w:lang w:val="en-US"/>
+        </w:rPr>
+        <w:t>Return to previous solution</w:t>
+      </w:r>
+    </w:p>
+    <w:p>
+      <w:pPr>
+        <w:pStyle w:val="Listenabsatz"/>
+        <w:numPr>
+          <w:ilvl w:val="2"/>
+          <w:numId w:val="9"/>
+        </w:numPr>
+        <w:tabs>
+          <w:tab w:val="left" w:pos="3544"/>
+        </w:tabs>
+        <w:rPr>
+          <w:lang w:val="en-US"/>
+        </w:rPr>
+      </w:pPr>
+      <w:r>
+        <w:rPr>
+          <w:i/>
+          <w:lang w:val="en-US"/>
+        </w:rPr>
         <w:t>show(n)</w:t>
       </w:r>
       <w:r>
@@ -2107,6 +2396,7 @@
           <w:i/>
           <w:lang w:val="en-US"/>
         </w:rPr>
+        <w:lastRenderedPageBreak/>
         <w:t>modelvalidator</w:t>
       </w:r>
       <w:proofErr w:type="spellEnd"/>
@@ -2315,21 +2605,7 @@
           <w:i/>
           <w:lang w:val="en-US"/>
         </w:rPr>
-        <w:t>scrolling</w:t>
-      </w:r>
-      <w:r>
-        <w:rPr>
-          <w:i/>
-          <w:lang w:val="en-US"/>
-        </w:rPr>
-        <w:t>All</w:t>
-      </w:r>
-      <w:r>
-        <w:rPr>
-          <w:i/>
-          <w:lang w:val="en-US"/>
-        </w:rPr>
-        <w:t>CT</w:t>
+        <w:t>scrollingAllCT</w:t>
       </w:r>
       <w:proofErr w:type="spellEnd"/>
       <w:r>
@@ -2377,6 +2653,36 @@
           <w:lang w:val="en-US"/>
         </w:rPr>
         <w:t>(&lt;n&gt;)]</w:t>
+      </w:r>
+      <w:r>
+        <w:rPr>
+          <w:i/>
+          <w:lang w:val="en-US"/>
+        </w:rPr>
+        <w:t xml:space="preserve"> </w:t>
+      </w:r>
+      <w:r>
+        <w:rPr>
+          <w:i/>
+          <w:lang w:val="en-US"/>
+        </w:rPr>
+        <w:t>[</w:t>
+      </w:r>
+      <w:proofErr w:type="spellStart"/>
+      <w:r>
+        <w:rPr>
+          <w:i/>
+          <w:lang w:val="en-US"/>
+        </w:rPr>
+        <w:t>configurationName</w:t>
+      </w:r>
+      <w:proofErr w:type="spellEnd"/>
+      <w:r>
+        <w:rPr>
+          <w:i/>
+          <w:lang w:val="en-US"/>
+        </w:rPr>
+        <w:t>]</w:t>
       </w:r>
     </w:p>
     <w:p>
@@ -2524,8 +2830,6 @@
         </w:rPr>
         <w:t>.</w:t>
       </w:r>
-      <w:bookmarkStart w:id="0" w:name="_GoBack"/>
-      <w:bookmarkEnd w:id="0"/>
     </w:p>
     <w:p>
       <w:pPr>
@@ -2584,7 +2888,74 @@
           <w:i/>
           <w:lang w:val="en-US"/>
         </w:rPr>
-        <w:t xml:space="preserve"> [</w:t>
+        <w:t xml:space="preserve"> </w:t>
+      </w:r>
+      <w:r>
+        <w:rPr>
+          <w:i/>
+          <w:lang w:val="en-US"/>
+        </w:rPr>
+        <w:t>&lt;</w:t>
+      </w:r>
+      <w:proofErr w:type="spellStart"/>
+      <w:r>
+        <w:rPr>
+          <w:i/>
+          <w:lang w:val="en-US"/>
+        </w:rPr>
+        <w:t>config</w:t>
+      </w:r>
+      <w:proofErr w:type="spellEnd"/>
+      <w:r>
+        <w:rPr>
+          <w:i/>
+          <w:lang w:val="en-US"/>
+        </w:rPr>
+        <w:t>-file&gt;</w:t>
+      </w:r>
+      <w:r>
+        <w:rPr>
+          <w:i/>
+          <w:lang w:val="en-US"/>
+        </w:rPr>
+        <w:t xml:space="preserve"> </w:t>
+      </w:r>
+      <w:r>
+        <w:rPr>
+          <w:i/>
+          <w:lang w:val="en-US"/>
+        </w:rPr>
+        <w:t>[</w:t>
+      </w:r>
+      <w:proofErr w:type="spellStart"/>
+      <w:r>
+        <w:rPr>
+          <w:i/>
+          <w:lang w:val="en-US"/>
+        </w:rPr>
+        <w:t>configurationName</w:t>
+      </w:r>
+      <w:proofErr w:type="spellEnd"/>
+      <w:r>
+        <w:rPr>
+          <w:i/>
+          <w:lang w:val="en-US"/>
+        </w:rPr>
+        <w:t>]</w:t>
+      </w:r>
+      <w:r>
+        <w:rPr>
+          <w:i/>
+          <w:lang w:val="en-US"/>
+        </w:rPr>
+        <w:t xml:space="preserve"> </w:t>
+      </w:r>
+      <w:r>
+        <w:rPr>
+          <w:i/>
+          <w:lang w:val="en-US"/>
+        </w:rPr>
+        <w:t>[</w:t>
       </w:r>
       <w:r>
         <w:rPr>
@@ -2726,6 +3097,47 @@
         <w:t>invariantName</w:t>
       </w:r>
       <w:proofErr w:type="spellEnd"/>
+    </w:p>
+    <w:p>
+      <w:pPr>
+        <w:pStyle w:val="Listenabsatz"/>
+        <w:numPr>
+          <w:ilvl w:val="2"/>
+          <w:numId w:val="9"/>
+        </w:numPr>
+        <w:rPr>
+          <w:lang w:val="en-US"/>
+        </w:rPr>
+      </w:pPr>
+      <w:proofErr w:type="spellStart"/>
+      <w:proofErr w:type="gramStart"/>
+      <w:r>
+        <w:rPr>
+          <w:i/>
+          <w:lang w:val="en-US"/>
+        </w:rPr>
+        <w:t>configurationName</w:t>
+      </w:r>
+      <w:proofErr w:type="spellEnd"/>
+      <w:proofErr w:type="gramEnd"/>
+      <w:r>
+        <w:rPr>
+          <w:lang w:val="en-US"/>
+        </w:rPr>
+        <w:t xml:space="preserve"> (optional)</w:t>
+      </w:r>
+      <w:r>
+        <w:rPr>
+          <w:lang w:val="en-US"/>
+        </w:rPr>
+        <w:br/>
+      </w:r>
+      <w:r>
+        <w:rPr>
+          <w:lang w:val="en-US"/>
+        </w:rPr>
+        <w:t>Name of configuration to use for files with multiple configurations. Can be omitted to use the first configuration of the file.</w:t>
+      </w:r>
     </w:p>
     <w:p>
       <w:pPr>
@@ -3324,6 +3736,7 @@
           <w:i/>
           <w:lang w:val="en-US"/>
         </w:rPr>
+        <w:lastRenderedPageBreak/>
         <w:t xml:space="preserve">All arguments can be mixed </w:t>
       </w:r>
       <w:r>
@@ -3587,6 +4000,26 @@
     <w:p>
       <w:pPr>
         <w:pStyle w:val="Listenabsatz"/>
+        <w:numPr>
+          <w:ilvl w:val="3"/>
+          <w:numId w:val="9"/>
+        </w:numPr>
+        <w:rPr>
+          <w:lang w:val="en-US"/>
+        </w:rPr>
+      </w:pPr>
+      <w:proofErr w:type="spellStart"/>
+      <w:r>
+        <w:rPr>
+          <w:lang w:val="en-US"/>
+        </w:rPr>
+        <w:t>PLingeling</w:t>
+      </w:r>
+      <w:proofErr w:type="spellEnd"/>
+    </w:p>
+    <w:p>
+      <w:pPr>
+        <w:pStyle w:val="Listenabsatz"/>
         <w:rPr>
           <w:lang w:val="en-US"/>
         </w:rPr>
@@ -3706,7 +4139,6 @@
         <w:rPr>
           <w:lang w:val="en-US"/>
         </w:rPr>
-        <w:lastRenderedPageBreak/>
         <w:t xml:space="preserve">The parameter </w:t>
       </w:r>
       <w:proofErr w:type="spellStart"/>
@@ -4019,21 +4451,6 @@
     </w:p>
     <w:p>
       <w:pPr>
-        <w:rPr>
-          <w:i/>
-          <w:lang w:val="en-US"/>
-        </w:rPr>
-      </w:pPr>
-      <w:r>
-        <w:rPr>
-          <w:i/>
-          <w:lang w:val="en-US"/>
-        </w:rPr>
-        <w:br w:type="page"/>
-      </w:r>
-    </w:p>
-    <w:p>
-      <w:pPr>
         <w:pStyle w:val="Listenabsatz"/>
         <w:numPr>
           <w:ilvl w:val="0"/>
@@ -4047,6 +4464,8 @@
           <w:lang w:val="en-US"/>
         </w:rPr>
       </w:pPr>
+      <w:bookmarkStart w:id="0" w:name="_GoBack"/>
+      <w:bookmarkEnd w:id="0"/>
       <w:r>
         <w:rPr>
           <w:i/>
@@ -7295,7 +7714,7 @@
           <w:rPr>
             <w:noProof/>
           </w:rPr>
-          <w:t>8</w:t>
+          <w:t>1</w:t>
         </w:r>
         <w:r>
           <w:rPr>

</xml_diff>